<commit_message>
Final after Joses last corrections
</commit_message>
<xml_diff>
--- a/PlosBiology/minorrevision/COMPARED_Perdikis_CybathlonBCI.docx
+++ b/PlosBiology/minorrevision/COMPARED_Perdikis_CybathlonBCI.docx
@@ -104,7 +104,23 @@
           <w:sz w:val="22"/>
           <w:szCs w:val="22"/>
         </w:rPr>
-        <w:t>Defitech Chair in Brain-Machine Interface (CNBI), Center for Neuroprosthetics, École Polytechnique Fédérale de Lausanne (EPFL), Chemin des Mines 9, CH-1202, Geneva, Switzerland</w:t>
+        <w:t xml:space="preserve">Defitech Chair in Brain-Machine Interface (CNBI), Center for Neuroprosthetics, </w:t>
+      </w:r>
+      <w:ins w:id="0" w:author="Serafeim Perdikis" w:date="2018-03-24T11:29:00Z">
+        <w:r>
+          <w:rPr>
+            <w:sz w:val="22"/>
+            <w:szCs w:val="22"/>
+          </w:rPr>
+          <w:t xml:space="preserve">School of Engineering, </w:t>
+        </w:r>
+      </w:ins>
+      <w:r>
+        <w:rPr>
+          <w:sz w:val="22"/>
+          <w:szCs w:val="22"/>
+        </w:rPr>
+        <w:t>École Polytechnique Fédérale de Lausanne (EPFL), Chemin des Mines 9, CH-1202, Geneva, Switzerland</w:t>
       </w:r>
     </w:p>
     <w:p>
@@ -207,10 +223,10 @@
           <w:b/>
           <w:sz w:val="22"/>
           <w:szCs w:val="22"/>
-          <w:ins w:id="1" w:author="Serafeim Perdikis" w:date="2018-03-22T15:50:00Z"/>
-        </w:rPr>
-      </w:pPr>
-      <w:ins w:id="0" w:author="Serafeim Perdikis" w:date="2018-03-22T15:50:00Z">
+          <w:ins w:id="2" w:author="Serafeim Perdikis" w:date="2018-03-22T15:50:00Z"/>
+        </w:rPr>
+      </w:pPr>
+      <w:ins w:id="1" w:author="Serafeim Perdikis" w:date="2018-03-22T15:50:00Z">
         <w:r>
           <w:rPr>
             <w:b/>
@@ -227,7 +243,7 @@
         <w:jc w:val="both"/>
         <w:rPr/>
       </w:pPr>
-      <w:ins w:id="2" w:author="Serafeim Perdikis" w:date="2018-03-23T15:53:00Z">
+      <w:ins w:id="3" w:author="Serafeim Perdikis" w:date="2018-03-23T15:53:00Z">
         <w:r>
           <w:rPr>
             <w:b/>
@@ -238,7 +254,7 @@
           <w:t>Author Summary:</w:t>
         </w:r>
       </w:ins>
-      <w:ins w:id="3" w:author="Serafeim Perdikis" w:date="2018-03-23T15:53:00Z">
+      <w:ins w:id="4" w:author="Serafeim Perdikis" w:date="2018-03-23T15:53:00Z">
         <w:r>
           <w:rPr>
             <w:b w:val="false"/>
@@ -330,7 +346,7 @@
         </w:rPr>
         <w:t>Since the first demonstration of the profound clinical potential of brain-computer interfaces (BCI) [1], the vast majority of studies have pertained to methodological and technical challenges involving experimentation with able-bodied subjects. While these works can be largely credited with the field’s nowadays widely acknowledged versatility and technological maturity, they carry limited evidence</w:t>
       </w:r>
-      <w:del w:id="4" w:author="Serafeim Perdikis" w:date="2018-03-22T11:24:00Z">
+      <w:del w:id="5" w:author="Serafeim Perdikis" w:date="2018-03-22T11:24:00Z">
         <w:r>
           <w:rPr>
             <w:sz w:val="22"/>
@@ -410,7 +426,7 @@
         </w:rPr>
         <w:t>Co-adaptation has been studied in depth in the context of invasive and semi-invasive brain-machine interfaces with human and non-human primates [19,23,24]. Although it has been also researched in non-invasive SMR-based BCI [21], this body of literature is still characterized by a strong focus on the machine learning side and, in particular, the challenges related to online decoder parameter estimation [25–29]. Evidence</w:t>
       </w:r>
-      <w:del w:id="5" w:author="Serafeim Perdikis" w:date="2018-03-22T11:25:00Z">
+      <w:del w:id="6" w:author="Serafeim Perdikis" w:date="2018-03-22T11:25:00Z">
         <w:r>
           <w:rPr>
             <w:sz w:val="22"/>
@@ -426,7 +442,7 @@
         </w:rPr>
         <w:t xml:space="preserve"> that co-adaptive MI BCIs might also be able to promote and increase the ability of the users to voluntary modulate their brain signals (subject learning) </w:t>
       </w:r>
-      <w:del w:id="6" w:author="Serafeim Perdikis" w:date="2018-03-22T11:27:00Z">
+      <w:del w:id="7" w:author="Serafeim Perdikis" w:date="2018-03-22T11:27:00Z">
         <w:r>
           <w:rPr>
             <w:sz w:val="22"/>
@@ -435,7 +451,7 @@
           <w:delText>are</w:delText>
         </w:r>
       </w:del>
-      <w:ins w:id="7" w:author="Serafeim Perdikis" w:date="2018-03-22T11:27:00Z">
+      <w:ins w:id="8" w:author="Serafeim Perdikis" w:date="2018-03-22T11:27:00Z">
         <w:r>
           <w:rPr>
             <w:sz w:val="22"/>
@@ -451,7 +467,7 @@
         </w:rPr>
         <w:t xml:space="preserve"> in fact scarce, most often indirect and rather inconclusive. Indeed, mutual learning has been claimed mostly on the grounds of adequate and improved BCI classification accuracy [25,27,30–35] or application performances [36,37]. However, those are indirect measures of improved brain signal modulation. Direct evidence</w:t>
       </w:r>
-      <w:del w:id="8" w:author="Serafeim Perdikis" w:date="2018-03-22T11:25:00Z">
+      <w:del w:id="9" w:author="Serafeim Perdikis" w:date="2018-03-22T11:25:00Z">
         <w:r>
           <w:rPr>
             <w:sz w:val="22"/>
@@ -467,7 +483,7 @@
         </w:rPr>
         <w:t xml:space="preserve"> of learned SMR modulation at the BCI feature level </w:t>
       </w:r>
-      <w:del w:id="9" w:author="Serafeim Perdikis" w:date="2018-03-22T11:27:00Z">
+      <w:del w:id="10" w:author="Serafeim Perdikis" w:date="2018-03-22T11:27:00Z">
         <w:r>
           <w:rPr>
             <w:sz w:val="22"/>
@@ -476,7 +492,7 @@
           <w:delText>are</w:delText>
         </w:r>
       </w:del>
-      <w:ins w:id="10" w:author="Serafeim Perdikis" w:date="2018-03-22T11:27:00Z">
+      <w:ins w:id="11" w:author="Serafeim Perdikis" w:date="2018-03-22T11:27:00Z">
         <w:r>
           <w:rPr>
             <w:sz w:val="22"/>
@@ -554,7 +570,7 @@
         <w:jc w:val="both"/>
         <w:rPr/>
       </w:pPr>
-      <w:ins w:id="11" w:author="Serafeim Perdikis" w:date="2018-03-23T10:13:00Z">
+      <w:ins w:id="12" w:author="Serafeim Perdikis" w:date="2018-03-23T10:13:00Z">
         <w:r>
           <w:rPr>
             <w:b/>
@@ -564,7 +580,7 @@
           <w:t>Fig 1.</w:t>
         </w:r>
       </w:ins>
-      <w:ins w:id="12" w:author="Serafeim Perdikis" w:date="2018-03-23T10:13:00Z">
+      <w:ins w:id="13" w:author="Serafeim Perdikis" w:date="2018-03-23T10:13:00Z">
         <w:r>
           <w:rPr>
             <w:sz w:val="20"/>
@@ -573,7 +589,7 @@
           <w:t xml:space="preserve"> Cybathlon BCI race track and race completion time. </w:t>
         </w:r>
       </w:ins>
-      <w:ins w:id="13" w:author="Serafeim Perdikis" w:date="2018-03-23T10:13:00Z">
+      <w:ins w:id="14" w:author="Serafeim Perdikis" w:date="2018-03-23T10:13:00Z">
         <w:r>
           <w:rPr>
             <w:b/>
@@ -583,7 +599,7 @@
           <w:t>(A)</w:t>
         </w:r>
       </w:ins>
-      <w:ins w:id="14" w:author="Serafeim Perdikis" w:date="2018-03-23T10:13:00Z">
+      <w:ins w:id="15" w:author="Serafeim Perdikis" w:date="2018-03-23T10:13:00Z">
         <w:r>
           <w:rPr>
             <w:sz w:val="20"/>
@@ -592,7 +608,7 @@
           <w:t xml:space="preserve"> Standard race track of Cybathlon’s Brain Runners game graphical user interface (BrainRunners, developed for the BCI Race of the Cybathlon 2016 in cooperation of ETH Zurich and Zurich University of the Arts (ZHdK), Switzerland). Pilots need to deliver the proper command in each color pad (cyan, magenta, yellow) in order to accelerate their own avatar. </w:t>
         </w:r>
       </w:ins>
-      <w:ins w:id="15" w:author="Serafeim Perdikis" w:date="2018-03-23T10:13:00Z">
+      <w:ins w:id="16" w:author="Serafeim Perdikis" w:date="2018-03-23T10:13:00Z">
         <w:r>
           <w:rPr>
             <w:b/>
@@ -602,7 +618,7 @@
           <w:t>(B)</w:t>
         </w:r>
       </w:ins>
-      <w:ins w:id="16" w:author="Serafeim Perdikis" w:date="2018-03-23T10:13:00Z">
+      <w:ins w:id="17" w:author="Serafeim Perdikis" w:date="2018-03-23T10:13:00Z">
         <w:r>
           <w:rPr>
             <w:sz w:val="20"/>
@@ -611,7 +627,7 @@
           <w:t xml:space="preserve"> Average and standard deviation of race completion time (s) for pilots P1 and P2 in the first (red) and last (blue) four training sessions including the competition day. Statistically significant differences are shown with two-sided Wilcoxon ranksum tests, (***): p&lt;.001. </w:t>
         </w:r>
       </w:ins>
-      <w:ins w:id="17" w:author="Serafeim Perdikis" w:date="2018-03-23T10:13:00Z">
+      <w:ins w:id="18" w:author="Serafeim Perdikis" w:date="2018-03-23T10:13:00Z">
         <w:r>
           <w:rPr>
             <w:b/>
@@ -621,7 +637,7 @@
           <w:t>(C)</w:t>
         </w:r>
       </w:ins>
-      <w:ins w:id="18" w:author="Serafeim Perdikis" w:date="2018-03-23T10:13:00Z">
+      <w:ins w:id="19" w:author="Serafeim Perdikis" w:date="2018-03-23T10:13:00Z">
         <w:r>
           <w:rPr>
             <w:sz w:val="20"/>
@@ -630,7 +646,7 @@
           <w:t xml:space="preserve"> Race completion times (s) achieved by pilots P1 and P2 throughout training. The corresponding linear fits and Pearson correlation coefficients (significance extracted with Student’s t-distribution) demonstrate training effects. Dashed horizontal lines illustrate the minimum and maximum race completion bounds of Cybathlon’s BCI race standard track (perfect control and continuously flawed commands, respectively). Vertical lines indicate the date of each racing session. Marker colors show the control paradigm employed (see Materials and Methods). Record performances are highlighted with red squares. The competition performances are highlighted with triangles, green for the qualifier and blue for the final. Fig 1 data is located at </w:t>
         </w:r>
       </w:ins>
-      <w:ins w:id="19" w:author="Serafeim Perdikis" w:date="2018-03-23T21:58:00Z">
+      <w:ins w:id="20" w:author="Serafeim Perdikis" w:date="2018-03-23T21:58:00Z">
         <w:r>
           <w:rPr>
             <w:rStyle w:val="InternetLink"/>
@@ -649,7 +665,7 @@
         <w:jc w:val="both"/>
         <w:rPr/>
       </w:pPr>
-      <w:ins w:id="20" w:author="Serafeim Perdikis" w:date="2018-03-23T10:13:00Z">
+      <w:ins w:id="21" w:author="Serafeim Perdikis" w:date="2018-03-23T10:13:00Z">
         <w:r>
           <w:rPr>
             <w:sz w:val="20"/>
@@ -658,7 +674,7 @@
           <w:t xml:space="preserve"> </w:t>
         </w:r>
       </w:ins>
-      <w:ins w:id="21" w:author="Serafeim Perdikis" w:date="2018-03-23T10:13:00Z">
+      <w:ins w:id="22" w:author="Serafeim Perdikis" w:date="2018-03-23T10:13:00Z">
         <w:r>
           <w:rPr>
             <w:sz w:val="20"/>
@@ -668,16 +684,6 @@
         </w:r>
       </w:ins>
       <w:hyperlink r:id="rId2">
-        <w:ins w:id="22" w:author="Serafeim Perdikis" w:date="2018-03-23T10:13:00Z">
-          <w:r>
-            <w:rPr>
-              <w:rStyle w:val="InternetLink"/>
-              <w:sz w:val="20"/>
-              <w:szCs w:val="20"/>
-            </w:rPr>
-            <w:t>https://doi.org/10.5281/zenodo.</w:t>
-          </w:r>
-        </w:ins>
         <w:ins w:id="23" w:author="Serafeim Perdikis" w:date="2018-03-23T10:13:00Z">
           <w:r>
             <w:rPr>
@@ -685,22 +691,20 @@
               <w:sz w:val="20"/>
               <w:szCs w:val="20"/>
             </w:rPr>
-            <w:t>1205687</w:t>
+            <w:t>https://doi.org/10.5281/zenodo.1205687</w:t>
           </w:r>
         </w:ins>
       </w:hyperlink>
-      <w:hyperlink r:id="rId3">
-        <w:ins w:id="24" w:author="Serafeim Perdikis" w:date="2018-03-23T10:13:00Z">
-          <w:r>
-            <w:rPr>
-              <w:rStyle w:val="InternetLink"/>
-              <w:sz w:val="20"/>
-              <w:szCs w:val="20"/>
-            </w:rPr>
-            <w:t xml:space="preserve"> .</w:t>
-          </w:r>
-        </w:ins>
-      </w:hyperlink>
+      <w:ins w:id="24" w:author="Serafeim Perdikis" w:date="2018-03-23T10:13:00Z">
+        <w:r>
+          <w:rPr>
+            <w:rStyle w:val="InternetLink"/>
+            <w:sz w:val="20"/>
+            <w:szCs w:val="20"/>
+          </w:rPr>
+          <w:t xml:space="preserve"> .</w:t>
+        </w:r>
+      </w:ins>
       <w:ins w:id="25" w:author="Serafeim Perdikis" w:date="2018-03-23T10:13:00Z">
         <w:r>
           <w:rPr>
@@ -719,7 +723,7 @@
         <w:jc w:val="both"/>
         <w:rPr/>
       </w:pPr>
-      <w:ins w:id="27" w:author="Serafeim Perdikis" w:date="2018-03-23T10:13:00Z">
+      <w:ins w:id="26" w:author="Serafeim Perdikis" w:date="2018-03-23T10:13:00Z">
         <w:r>
           <w:rPr>
             <w:sz w:val="20"/>
@@ -790,7 +794,7 @@
           <w:szCs w:val="20"/>
         </w:rPr>
       </w:pPr>
-      <w:del w:id="28" w:author="Serafeim Perdikis" w:date="2018-03-23T10:13:00Z">
+      <w:del w:id="27" w:author="Serafeim Perdikis" w:date="2018-03-23T10:13:00Z">
         <w:r>
           <w:rPr>
             <w:b/>
@@ -800,7 +804,7 @@
           <w:delText>Fig 1.</w:delText>
         </w:r>
       </w:del>
-      <w:del w:id="29" w:author="Serafeim Perdikis" w:date="2018-03-23T10:13:00Z">
+      <w:del w:id="28" w:author="Serafeim Perdikis" w:date="2018-03-23T10:13:00Z">
         <w:r>
           <w:rPr>
             <w:sz w:val="20"/>
@@ -809,7 +813,7 @@
           <w:delText xml:space="preserve"> Cybathlon BCI race track and race completion time. </w:delText>
         </w:r>
       </w:del>
-      <w:del w:id="30" w:author="Serafeim Perdikis" w:date="2018-03-23T10:13:00Z">
+      <w:del w:id="29" w:author="Serafeim Perdikis" w:date="2018-03-23T10:13:00Z">
         <w:r>
           <w:rPr>
             <w:b/>
@@ -819,7 +823,7 @@
           <w:delText>(A)</w:delText>
         </w:r>
       </w:del>
-      <w:del w:id="31" w:author="Serafeim Perdikis" w:date="2018-03-23T10:13:00Z">
+      <w:del w:id="30" w:author="Serafeim Perdikis" w:date="2018-03-23T10:13:00Z">
         <w:r>
           <w:rPr>
             <w:sz w:val="20"/>
@@ -828,7 +832,7 @@
           <w:delText xml:space="preserve"> Standard race track of Cybathlon’s Brain Runners game graphical user interface. Pilots need to deliver the proper command in each color pad (cyan, magenta, yellow) in order to accelerate their own avatar. </w:delText>
         </w:r>
       </w:del>
-      <w:del w:id="32" w:author="Serafeim Perdikis" w:date="2018-03-23T10:13:00Z">
+      <w:del w:id="31" w:author="Serafeim Perdikis" w:date="2018-03-23T10:13:00Z">
         <w:r>
           <w:rPr>
             <w:b/>
@@ -838,7 +842,7 @@
           <w:delText>(B)</w:delText>
         </w:r>
       </w:del>
-      <w:del w:id="33" w:author="Serafeim Perdikis" w:date="2018-03-23T10:13:00Z">
+      <w:del w:id="32" w:author="Serafeim Perdikis" w:date="2018-03-23T10:13:00Z">
         <w:r>
           <w:rPr>
             <w:sz w:val="20"/>
@@ -847,7 +851,7 @@
           <w:delText xml:space="preserve"> Average and standard deviation of race completion time (s) for pilots P1 and P2 in the first (red) and last (blue) four training sessions including the competition day. Statistically significant differences are shown with two-sided Wilcoxon ranksum tests, (***): p&lt;.001. </w:delText>
         </w:r>
       </w:del>
-      <w:del w:id="34" w:author="Serafeim Perdikis" w:date="2018-03-23T10:13:00Z">
+      <w:del w:id="33" w:author="Serafeim Perdikis" w:date="2018-03-23T10:13:00Z">
         <w:r>
           <w:rPr>
             <w:b/>
@@ -857,7 +861,7 @@
           <w:delText>(C)</w:delText>
         </w:r>
       </w:del>
-      <w:del w:id="35" w:author="Serafeim Perdikis" w:date="2018-03-23T10:13:00Z">
+      <w:del w:id="34" w:author="Serafeim Perdikis" w:date="2018-03-23T10:13:00Z">
         <w:r>
           <w:rPr>
             <w:sz w:val="20"/>
@@ -945,7 +949,7 @@
           <w:szCs w:val="22"/>
         </w:rPr>
       </w:pPr>
-      <w:del w:id="36" w:author="Serafeim Perdikis" w:date="2018-03-23T10:21:00Z">
+      <w:del w:id="35" w:author="Serafeim Perdikis" w:date="2018-03-23T10:21:00Z">
         <w:r>
           <w:rPr>
             <w:sz w:val="22"/>
@@ -954,7 +958,7 @@
           <w:delText>P1 qualified with 90.1 s, a performance that set the competition record, almost 32 s ahead of the second-best time belonging to our second pilot P2 (122.5 s). In the final, the third-best competition time (125.3 s) was made by P2 to win the gold medal. The closest times belonging to the pilots of other competing teams throughout the tournament were 132, 135, 136 and 146 s. P1 experienced a momentary loss of BCI control and had to compromise with the 4</w:delText>
         </w:r>
       </w:del>
-      <w:del w:id="37" w:author="Serafeim Perdikis" w:date="2018-03-23T10:21:00Z">
+      <w:del w:id="36" w:author="Serafeim Perdikis" w:date="2018-03-23T10:21:00Z">
         <w:r>
           <w:rPr>
             <w:sz w:val="22"/>
@@ -964,7 +968,7 @@
           <w:delText>th</w:delText>
         </w:r>
       </w:del>
-      <w:del w:id="38" w:author="Serafeim Perdikis" w:date="2018-03-23T10:21:00Z">
+      <w:del w:id="37" w:author="Serafeim Perdikis" w:date="2018-03-23T10:21:00Z">
         <w:r>
           <w:rPr>
             <w:sz w:val="22"/>
@@ -1023,7 +1027,7 @@
         <w:tblStyle w:val="a"/>
         <w:tblW w:w="9375" w:type="dxa"/>
         <w:jc w:val="left"/>
-        <w:tblInd w:w="-122" w:type="dxa"/>
+        <w:tblInd w:w="-137" w:type="dxa"/>
         <w:tblBorders>
           <w:top w:val="single" w:sz="24" w:space="0" w:color="000001"/>
           <w:left w:val="single" w:sz="6" w:space="0" w:color="000001"/>
@@ -4065,7 +4069,7 @@
           <w:szCs w:val="22"/>
         </w:rPr>
       </w:pPr>
-      <w:ins w:id="39" w:author="Serafeim Perdikis" w:date="2018-03-23T10:21:00Z">
+      <w:ins w:id="38" w:author="Serafeim Perdikis" w:date="2018-03-23T10:21:00Z">
         <w:r>
           <w:rPr>
             <w:sz w:val="22"/>
@@ -4074,7 +4078,7 @@
           <w:t>P1 qualified with 90.1 s, a performance that set the competition record, almost 32 s ahead of the second-best time belonging to our second pilot P2 (122.5 s). In the final, the third-best competition time (125.3 s) was made by P2 to win the gold medal. The closest times belonging to the pilots of other competing teams throughout the tournament were 132, 135, 136 and 146 s. P1 experienced a momentary loss of BCI control and had to compromise with the 4</w:t>
         </w:r>
       </w:ins>
-      <w:ins w:id="40" w:author="Serafeim Perdikis" w:date="2018-03-23T10:21:00Z">
+      <w:ins w:id="39" w:author="Serafeim Perdikis" w:date="2018-03-23T10:21:00Z">
         <w:r>
           <w:rPr>
             <w:sz w:val="22"/>
@@ -4084,7 +4088,7 @@
           <w:t>th</w:t>
         </w:r>
       </w:ins>
-      <w:ins w:id="41" w:author="Serafeim Perdikis" w:date="2018-03-23T10:21:00Z">
+      <w:ins w:id="40" w:author="Serafeim Perdikis" w:date="2018-03-23T10:21:00Z">
         <w:r>
           <w:rPr>
             <w:sz w:val="22"/>
@@ -4235,7 +4239,7 @@
         </w:rPr>
         <w:t xml:space="preserve"> (bottom) percentiles and the colored horizontal line the median of the corresponding distribution. The whiskers extend to the largest and smallest non-outlier values. Outliers are marked with black crosses. Dotted horizontal lines illustrate the minimum (accurate and precise BCI input), maximum (continuously erroneous BCI input) and no-delivery (unresponsive BCI, avatar goes at “base” speed) crossing times for the different pad types. The dashed line corresponds to the no-delivery time in the spin, jump and yellow pads.</w:t>
       </w:r>
-      <w:ins w:id="42" w:author="Serafeim Perdikis" w:date="2018-03-23T15:38:00Z">
+      <w:ins w:id="41" w:author="Serafeim Perdikis" w:date="2018-03-23T15:38:00Z">
         <w:r>
           <w:rPr>
             <w:sz w:val="20"/>
@@ -4244,7 +4248,7 @@
           <w:t xml:space="preserve"> Fig 2 data is located at </w:t>
         </w:r>
       </w:ins>
-      <w:ins w:id="43" w:author="Serafeim Perdikis" w:date="2018-03-23T15:38:00Z">
+      <w:ins w:id="42" w:author="Serafeim Perdikis" w:date="2018-03-23T15:38:00Z">
         <w:r>
           <w:rPr>
             <w:rStyle w:val="InternetLink"/>
@@ -4254,7 +4258,7 @@
           <w:t>https://doi.org/10.5281/zenodo.</w:t>
         </w:r>
       </w:ins>
-      <w:ins w:id="44" w:author="Serafeim Perdikis" w:date="2018-03-23T15:38:00Z">
+      <w:ins w:id="43" w:author="Serafeim Perdikis" w:date="2018-03-23T15:38:00Z">
         <w:r>
           <w:rPr>
             <w:sz w:val="20"/>
@@ -4272,10 +4276,10 @@
         <w:rPr>
           <w:sz w:val="20"/>
           <w:szCs w:val="20"/>
-          <w:del w:id="46" w:author="Serafeim Perdikis" w:date="2018-03-23T10:17:00Z"/>
-        </w:rPr>
-      </w:pPr>
-      <w:del w:id="45" w:author="Serafeim Perdikis" w:date="2018-03-23T10:17:00Z">
+          <w:del w:id="45" w:author="Serafeim Perdikis" w:date="2018-03-23T10:17:00Z"/>
+        </w:rPr>
+      </w:pPr>
+      <w:del w:id="44" w:author="Serafeim Perdikis" w:date="2018-03-23T10:17:00Z">
         <w:r>
           <w:rPr>
             <w:sz w:val="20"/>
@@ -4294,7 +4298,7 @@
           <w:szCs w:val="20"/>
         </w:rPr>
       </w:pPr>
-      <w:del w:id="47" w:author="Serafeim Perdikis" w:date="2018-03-23T10:16:00Z">
+      <w:del w:id="46" w:author="Serafeim Perdikis" w:date="2018-03-23T10:16:00Z">
         <w:r>
           <w:rPr>
             <w:b/>
@@ -4304,7 +4308,7 @@
           <w:delText>Fig 3.</w:delText>
         </w:r>
       </w:del>
-      <w:del w:id="48" w:author="Serafeim Perdikis" w:date="2018-03-23T10:16:00Z">
+      <w:del w:id="47" w:author="Serafeim Perdikis" w:date="2018-03-23T10:16:00Z">
         <w:r>
           <w:rPr>
             <w:sz w:val="20"/>
@@ -4313,7 +4317,7 @@
           <w:delText xml:space="preserve"> BCI command accuracy. For the sake of clarity, accuracy in the figure is reported per session instead of per race. </w:delText>
         </w:r>
       </w:del>
-      <w:del w:id="49" w:author="Serafeim Perdikis" w:date="2018-03-23T10:16:00Z">
+      <w:del w:id="48" w:author="Serafeim Perdikis" w:date="2018-03-23T10:16:00Z">
         <w:r>
           <w:rPr>
             <w:b/>
@@ -4323,7 +4327,7 @@
           <w:delText>(A)</w:delText>
         </w:r>
       </w:del>
-      <w:del w:id="50" w:author="Serafeim Perdikis" w:date="2018-03-23T10:16:00Z">
+      <w:del w:id="49" w:author="Serafeim Perdikis" w:date="2018-03-23T10:16:00Z">
         <w:r>
           <w:rPr>
             <w:sz w:val="20"/>
@@ -4332,7 +4336,7 @@
           <w:delText xml:space="preserve"> Average within-session BCI command accuracy (%) for pilots P1 and P2. Spin command accuracy shown in cyan, jump in magenta and slide in yellow. The dashed black line shows the overall accuracy (average of individual command accuracies) in a session. The Pearson correlation between the overall command accuracy and the chronological race index is also reported (significance tested with Student’s t-distribution). </w:delText>
         </w:r>
       </w:del>
-      <w:del w:id="51" w:author="Serafeim Perdikis" w:date="2018-03-23T10:16:00Z">
+      <w:del w:id="50" w:author="Serafeim Perdikis" w:date="2018-03-23T10:16:00Z">
         <w:r>
           <w:rPr>
             <w:b/>
@@ -4342,7 +4346,7 @@
           <w:delText>(B)</w:delText>
         </w:r>
       </w:del>
-      <w:del w:id="52" w:author="Serafeim Perdikis" w:date="2018-03-23T10:16:00Z">
+      <w:del w:id="51" w:author="Serafeim Perdikis" w:date="2018-03-23T10:16:00Z">
         <w:r>
           <w:rPr>
             <w:sz w:val="20"/>
@@ -4393,7 +4397,7 @@
         <w:jc w:val="both"/>
         <w:rPr/>
       </w:pPr>
-      <w:ins w:id="53" w:author="Serafeim Perdikis" w:date="2018-03-23T10:17:00Z">
+      <w:ins w:id="52" w:author="Serafeim Perdikis" w:date="2018-03-23T10:17:00Z">
         <w:r>
           <w:rPr>
             <w:b/>
@@ -4403,7 +4407,7 @@
           <w:t>Fig 3.</w:t>
         </w:r>
       </w:ins>
-      <w:ins w:id="54" w:author="Serafeim Perdikis" w:date="2018-03-23T10:17:00Z">
+      <w:ins w:id="53" w:author="Serafeim Perdikis" w:date="2018-03-23T10:17:00Z">
         <w:r>
           <w:rPr>
             <w:sz w:val="20"/>
@@ -4412,7 +4416,7 @@
           <w:t xml:space="preserve"> BCI command accuracy. For the sake of clarity, accuracy in the figure is reported per session instead of per race. </w:t>
         </w:r>
       </w:ins>
-      <w:ins w:id="55" w:author="Serafeim Perdikis" w:date="2018-03-23T10:17:00Z">
+      <w:ins w:id="54" w:author="Serafeim Perdikis" w:date="2018-03-23T10:17:00Z">
         <w:r>
           <w:rPr>
             <w:b/>
@@ -4422,7 +4426,7 @@
           <w:t>(A)</w:t>
         </w:r>
       </w:ins>
-      <w:ins w:id="56" w:author="Serafeim Perdikis" w:date="2018-03-23T10:17:00Z">
+      <w:ins w:id="55" w:author="Serafeim Perdikis" w:date="2018-03-23T10:17:00Z">
         <w:r>
           <w:rPr>
             <w:sz w:val="20"/>
@@ -4431,7 +4435,7 @@
           <w:t xml:space="preserve"> Average within-session BCI command accuracy (%) for pilots P1 and P2. Spin command accuracy shown in cyan, jump in magenta and slide in yellow. The dashed black line shows the overall accuracy (average of individual command accuracies) in a session. The Pearson correlation between the overall command accuracy and the chronological race index is also reported (significance tested with Student’s t-distribution). </w:t>
         </w:r>
       </w:ins>
-      <w:ins w:id="57" w:author="Serafeim Perdikis" w:date="2018-03-23T10:17:00Z">
+      <w:ins w:id="56" w:author="Serafeim Perdikis" w:date="2018-03-23T10:17:00Z">
         <w:r>
           <w:rPr>
             <w:b/>
@@ -4441,7 +4445,7 @@
           <w:t>(B)</w:t>
         </w:r>
       </w:ins>
-      <w:ins w:id="58" w:author="Serafeim Perdikis" w:date="2018-03-23T10:17:00Z">
+      <w:ins w:id="57" w:author="Serafeim Perdikis" w:date="2018-03-23T10:17:00Z">
         <w:r>
           <w:rPr>
             <w:sz w:val="20"/>
@@ -4450,7 +4454,7 @@
           <w:t xml:space="preserve"> Average and standard deviation of BCI command accuracy (%) for pilots P1 and P2, for all command types (cyan for spin, magenta for jump, yellow for slide) and overall (black) in the first and last four training sessions including the competition day. Statistically significant differences are shown with two-sided Wilcoxon ranksum tests, (*): p&lt;.05, (***): p&lt;.001.</w:t>
         </w:r>
       </w:ins>
-      <w:ins w:id="59" w:author="Serafeim Perdikis" w:date="2018-03-23T15:38:00Z">
+      <w:ins w:id="58" w:author="Serafeim Perdikis" w:date="2018-03-23T15:38:00Z">
         <w:r>
           <w:rPr>
             <w:sz w:val="20"/>
@@ -4459,7 +4463,7 @@
           <w:t xml:space="preserve"> Fig 3 data is located at </w:t>
         </w:r>
       </w:ins>
-      <w:ins w:id="60" w:author="Serafeim Perdikis" w:date="2018-03-23T15:38:00Z">
+      <w:ins w:id="59" w:author="Serafeim Perdikis" w:date="2018-03-23T15:38:00Z">
         <w:r>
           <w:rPr>
             <w:rStyle w:val="InternetLink"/>
@@ -4469,8 +4473,8 @@
           <w:t>https://doi.org/10.5281/zenodo.</w:t>
         </w:r>
       </w:ins>
-      <w:hyperlink r:id="rId4">
-        <w:ins w:id="61" w:author="Serafeim Perdikis" w:date="2018-03-23T15:38:00Z">
+      <w:hyperlink r:id="rId3">
+        <w:ins w:id="60" w:author="Serafeim Perdikis" w:date="2018-03-23T15:38:00Z">
           <w:r>
             <w:rPr>
               <w:rStyle w:val="InternetLink"/>
@@ -4481,7 +4485,7 @@
           </w:r>
         </w:ins>
       </w:hyperlink>
-      <w:ins w:id="62" w:author="Serafeim Perdikis" w:date="2018-03-23T15:38:00Z">
+      <w:ins w:id="61" w:author="Serafeim Perdikis" w:date="2018-03-23T15:38:00Z">
         <w:r>
           <w:rPr>
             <w:sz w:val="20"/>
@@ -4490,7 +4494,7 @@
           <w:t xml:space="preserve"> , </w:t>
         </w:r>
       </w:ins>
-      <w:ins w:id="63" w:author="Serafeim Perdikis" w:date="2018-03-23T15:38:00Z">
+      <w:ins w:id="62" w:author="Serafeim Perdikis" w:date="2018-03-23T15:38:00Z">
         <w:r>
           <w:rPr>
             <w:rStyle w:val="InternetLink"/>
@@ -4500,7 +4504,7 @@
           <w:t>https://doi.org/10.5281/zenodo.</w:t>
         </w:r>
       </w:ins>
-      <w:ins w:id="64" w:author="Serafeim Perdikis" w:date="2018-03-23T15:38:00Z">
+      <w:ins w:id="63" w:author="Serafeim Perdikis" w:date="2018-03-23T15:38:00Z">
         <w:r>
           <w:rPr>
             <w:sz w:val="20"/>
@@ -4525,7 +4529,7 @@
         </w:rPr>
         <w:t>Neurophysiological evidence</w:t>
       </w:r>
-      <w:del w:id="65" w:author="Serafeim Perdikis" w:date="2018-03-22T11:25:00Z">
+      <w:del w:id="64" w:author="Serafeim Perdikis" w:date="2018-03-22T11:25:00Z">
         <w:r>
           <w:rPr>
             <w:i/>
@@ -4558,7 +4562,7 @@
         </w:rPr>
         <w:t xml:space="preserve">Our training approach targeted </w:t>
       </w:r>
-      <w:del w:id="66" w:author="Serafeim Perdikis" w:date="2018-03-22T15:14:00Z">
+      <w:del w:id="65" w:author="Serafeim Perdikis" w:date="2018-03-22T15:14:00Z">
         <w:r>
           <w:rPr>
             <w:sz w:val="22"/>
@@ -4574,7 +4578,7 @@
         </w:rPr>
         <w:t xml:space="preserve">sessions </w:t>
       </w:r>
-      <w:ins w:id="67" w:author="Serafeim Perdikis" w:date="2018-03-22T15:14:00Z">
+      <w:ins w:id="66" w:author="Serafeim Perdikis" w:date="2018-03-22T15:14:00Z">
         <w:r>
           <w:rPr>
             <w:sz w:val="22"/>
@@ -4639,7 +4643,7 @@
         <w:tblStyle w:val="a0"/>
         <w:tblW w:w="9585" w:type="dxa"/>
         <w:jc w:val="left"/>
-        <w:tblInd w:w="97" w:type="dxa"/>
+        <w:tblInd w:w="87" w:type="dxa"/>
         <w:tblBorders>
           <w:top w:val="single" w:sz="4" w:space="0" w:color="000001"/>
           <w:left w:val="single" w:sz="4" w:space="0" w:color="000001"/>
@@ -4648,7 +4652,7 @@
         </w:tblBorders>
         <w:tblCellMar>
           <w:top w:w="0" w:type="dxa"/>
-          <w:left w:w="90" w:type="dxa"/>
+          <w:left w:w="80" w:type="dxa"/>
           <w:bottom w:w="0" w:type="dxa"/>
           <w:right w:w="108" w:type="dxa"/>
         </w:tblCellMar>
@@ -4656,13 +4660,14 @@
       </w:tblPr>
       <w:tblGrid>
         <w:gridCol w:w="1597"/>
-        <w:gridCol w:w="1591"/>
-        <w:gridCol w:w="1596"/>
+        <w:gridCol w:w="1590"/>
+        <w:gridCol w:w="1595"/>
+        <w:gridCol w:w="2"/>
+        <w:gridCol w:w="2"/>
+        <w:gridCol w:w="1594"/>
         <w:gridCol w:w="2"/>
         <w:gridCol w:w="1595"/>
-        <w:gridCol w:w="2"/>
-        <w:gridCol w:w="1595"/>
-        <w:gridCol w:w="1606"/>
+        <w:gridCol w:w="1607"/>
       </w:tblGrid>
       <w:tr>
         <w:trPr>
@@ -4671,7 +4676,7 @@
         <w:tc>
           <w:tcPr>
             <w:tcW w:w="4786" w:type="dxa"/>
-            <w:gridSpan w:val="4"/>
+            <w:gridSpan w:val="5"/>
             <w:tcBorders>
               <w:top w:val="single" w:sz="4" w:space="0" w:color="000001"/>
               <w:left w:val="single" w:sz="4" w:space="0" w:color="000001"/>
@@ -4680,7 +4685,7 @@
             </w:tcBorders>
             <w:shd w:color="auto" w:fill="auto" w:val="clear"/>
             <w:tcMar>
-              <w:left w:w="90" w:type="dxa"/>
+              <w:left w:w="80" w:type="dxa"/>
             </w:tcMar>
           </w:tcPr>
           <w:p>
@@ -4715,7 +4720,7 @@
             </w:tcBorders>
             <w:shd w:color="auto" w:fill="auto" w:val="clear"/>
             <w:tcMar>
-              <w:left w:w="90" w:type="dxa"/>
+              <w:left w:w="80" w:type="dxa"/>
             </w:tcMar>
           </w:tcPr>
           <w:p>
@@ -4753,7 +4758,7 @@
             </w:tcBorders>
             <w:shd w:color="auto" w:fill="auto" w:val="clear"/>
             <w:tcMar>
-              <w:left w:w="90" w:type="dxa"/>
+              <w:left w:w="80" w:type="dxa"/>
             </w:tcMar>
           </w:tcPr>
           <w:p>
@@ -4776,7 +4781,7 @@
         </w:tc>
         <w:tc>
           <w:tcPr>
-            <w:tcW w:w="3189" w:type="dxa"/>
+            <w:tcW w:w="3187" w:type="dxa"/>
             <w:gridSpan w:val="3"/>
             <w:tcBorders>
               <w:top w:val="single" w:sz="4" w:space="0" w:color="000001"/>
@@ -4786,7 +4791,7 @@
             </w:tcBorders>
             <w:shd w:color="auto" w:fill="auto" w:val="clear"/>
             <w:tcMar>
-              <w:left w:w="90" w:type="dxa"/>
+              <w:left w:w="80" w:type="dxa"/>
             </w:tcMar>
           </w:tcPr>
           <w:p>
@@ -4809,8 +4814,8 @@
         </w:tc>
         <w:tc>
           <w:tcPr>
-            <w:tcW w:w="1597" w:type="dxa"/>
-            <w:gridSpan w:val="2"/>
+            <w:tcW w:w="1598" w:type="dxa"/>
+            <w:gridSpan w:val="3"/>
             <w:tcBorders>
               <w:top w:val="single" w:sz="4" w:space="0" w:color="000001"/>
               <w:left w:val="single" w:sz="4" w:space="0" w:color="000001"/>
@@ -4819,7 +4824,7 @@
             </w:tcBorders>
             <w:shd w:color="auto" w:fill="auto" w:val="clear"/>
             <w:tcMar>
-              <w:left w:w="90" w:type="dxa"/>
+              <w:left w:w="80" w:type="dxa"/>
             </w:tcMar>
           </w:tcPr>
           <w:p>
@@ -4842,7 +4847,7 @@
         </w:tc>
         <w:tc>
           <w:tcPr>
-            <w:tcW w:w="3201" w:type="dxa"/>
+            <w:tcW w:w="3202" w:type="dxa"/>
             <w:gridSpan w:val="2"/>
             <w:tcBorders>
               <w:top w:val="single" w:sz="4" w:space="0" w:color="000001"/>
@@ -4854,7 +4859,7 @@
             </w:tcBorders>
             <w:shd w:color="auto" w:fill="auto" w:val="clear"/>
             <w:tcMar>
-              <w:left w:w="90" w:type="dxa"/>
+              <w:left w:w="80" w:type="dxa"/>
             </w:tcMar>
           </w:tcPr>
           <w:p>
@@ -4892,7 +4897,7 @@
             </w:tcBorders>
             <w:shd w:color="auto" w:fill="auto" w:val="clear"/>
             <w:tcMar>
-              <w:left w:w="90" w:type="dxa"/>
+              <w:left w:w="80" w:type="dxa"/>
             </w:tcMar>
           </w:tcPr>
           <w:p>
@@ -4919,7 +4924,7 @@
         </w:tc>
         <w:tc>
           <w:tcPr>
-            <w:tcW w:w="1591" w:type="dxa"/>
+            <w:tcW w:w="1590" w:type="dxa"/>
             <w:tcBorders>
               <w:top w:val="single" w:sz="4" w:space="0" w:color="000001"/>
               <w:left w:val="single" w:sz="4" w:space="0" w:color="000001"/>
@@ -4928,7 +4933,7 @@
             </w:tcBorders>
             <w:shd w:color="auto" w:fill="auto" w:val="clear"/>
             <w:tcMar>
-              <w:left w:w="90" w:type="dxa"/>
+              <w:left w:w="80" w:type="dxa"/>
             </w:tcMar>
           </w:tcPr>
           <w:p>
@@ -4951,7 +4956,7 @@
         </w:tc>
         <w:tc>
           <w:tcPr>
-            <w:tcW w:w="1596" w:type="dxa"/>
+            <w:tcW w:w="1595" w:type="dxa"/>
             <w:tcBorders>
               <w:top w:val="single" w:sz="4" w:space="0" w:color="000001"/>
               <w:left w:val="single" w:sz="4" w:space="0" w:color="000001"/>
@@ -4960,7 +4965,7 @@
             </w:tcBorders>
             <w:shd w:color="auto" w:fill="auto" w:val="clear"/>
             <w:tcMar>
-              <w:left w:w="90" w:type="dxa"/>
+              <w:left w:w="80" w:type="dxa"/>
             </w:tcMar>
           </w:tcPr>
           <w:p>
@@ -4983,8 +4988,8 @@
         </w:tc>
         <w:tc>
           <w:tcPr>
-            <w:tcW w:w="1597" w:type="dxa"/>
-            <w:gridSpan w:val="2"/>
+            <w:tcW w:w="1598" w:type="dxa"/>
+            <w:gridSpan w:val="3"/>
             <w:tcBorders>
               <w:top w:val="single" w:sz="4" w:space="0" w:color="000001"/>
               <w:left w:val="single" w:sz="4" w:space="0" w:color="000001"/>
@@ -4993,7 +4998,7 @@
             </w:tcBorders>
             <w:shd w:color="auto" w:fill="auto" w:val="clear"/>
             <w:tcMar>
-              <w:left w:w="90" w:type="dxa"/>
+              <w:left w:w="80" w:type="dxa"/>
             </w:tcMar>
           </w:tcPr>
           <w:p>
@@ -5030,7 +5035,7 @@
             </w:tcBorders>
             <w:shd w:color="auto" w:fill="auto" w:val="clear"/>
             <w:tcMar>
-              <w:left w:w="90" w:type="dxa"/>
+              <w:left w:w="80" w:type="dxa"/>
             </w:tcMar>
           </w:tcPr>
           <w:p>
@@ -5053,7 +5058,7 @@
         </w:tc>
         <w:tc>
           <w:tcPr>
-            <w:tcW w:w="1606" w:type="dxa"/>
+            <w:tcW w:w="1607" w:type="dxa"/>
             <w:tcBorders>
               <w:top w:val="single" w:sz="4" w:space="0" w:color="000001"/>
               <w:left w:val="single" w:sz="4" w:space="0" w:color="000001"/>
@@ -5064,7 +5069,7 @@
             </w:tcBorders>
             <w:shd w:color="auto" w:fill="auto" w:val="clear"/>
             <w:tcMar>
-              <w:left w:w="90" w:type="dxa"/>
+              <w:left w:w="80" w:type="dxa"/>
             </w:tcMar>
           </w:tcPr>
           <w:p>
@@ -5102,7 +5107,7 @@
             </w:tcBorders>
             <w:shd w:color="auto" w:fill="auto" w:val="clear"/>
             <w:tcMar>
-              <w:left w:w="90" w:type="dxa"/>
+              <w:left w:w="80" w:type="dxa"/>
             </w:tcMar>
           </w:tcPr>
           <w:p>
@@ -5235,7 +5240,7 @@
         </w:tc>
         <w:tc>
           <w:tcPr>
-            <w:tcW w:w="1591" w:type="dxa"/>
+            <w:tcW w:w="1590" w:type="dxa"/>
             <w:tcBorders>
               <w:top w:val="single" w:sz="4" w:space="0" w:color="000001"/>
               <w:left w:val="single" w:sz="4" w:space="0" w:color="000001"/>
@@ -5244,7 +5249,7 @@
             </w:tcBorders>
             <w:shd w:color="auto" w:fill="auto" w:val="clear"/>
             <w:tcMar>
-              <w:left w:w="90" w:type="dxa"/>
+              <w:left w:w="80" w:type="dxa"/>
             </w:tcMar>
           </w:tcPr>
           <w:p>
@@ -5266,7 +5271,7 @@
         </w:tc>
         <w:tc>
           <w:tcPr>
-            <w:tcW w:w="1596" w:type="dxa"/>
+            <w:tcW w:w="1595" w:type="dxa"/>
             <w:tcBorders>
               <w:top w:val="single" w:sz="4" w:space="0" w:color="000001"/>
               <w:left w:val="single" w:sz="4" w:space="0" w:color="000001"/>
@@ -5275,7 +5280,7 @@
             </w:tcBorders>
             <w:shd w:color="auto" w:fill="auto" w:val="clear"/>
             <w:tcMar>
-              <w:left w:w="90" w:type="dxa"/>
+              <w:left w:w="80" w:type="dxa"/>
             </w:tcMar>
           </w:tcPr>
           <w:p>
@@ -5297,8 +5302,8 @@
         </w:tc>
         <w:tc>
           <w:tcPr>
-            <w:tcW w:w="1597" w:type="dxa"/>
-            <w:gridSpan w:val="2"/>
+            <w:tcW w:w="1598" w:type="dxa"/>
+            <w:gridSpan w:val="3"/>
             <w:vMerge w:val="restart"/>
             <w:tcBorders>
               <w:top w:val="single" w:sz="4" w:space="0" w:color="000001"/>
@@ -5308,7 +5313,7 @@
             </w:tcBorders>
             <w:shd w:color="auto" w:fill="auto" w:val="clear"/>
             <w:tcMar>
-              <w:left w:w="90" w:type="dxa"/>
+              <w:left w:w="80" w:type="dxa"/>
             </w:tcMar>
           </w:tcPr>
           <w:p>
@@ -5412,7 +5417,7 @@
             </w:tcBorders>
             <w:shd w:color="auto" w:fill="auto" w:val="clear"/>
             <w:tcMar>
-              <w:left w:w="90" w:type="dxa"/>
+              <w:left w:w="80" w:type="dxa"/>
             </w:tcMar>
           </w:tcPr>
           <w:p>
@@ -5434,7 +5439,7 @@
         </w:tc>
         <w:tc>
           <w:tcPr>
-            <w:tcW w:w="1606" w:type="dxa"/>
+            <w:tcW w:w="1607" w:type="dxa"/>
             <w:tcBorders>
               <w:top w:val="single" w:sz="4" w:space="0" w:color="000001"/>
               <w:left w:val="single" w:sz="4" w:space="0" w:color="000001"/>
@@ -5445,7 +5450,7 @@
             </w:tcBorders>
             <w:shd w:color="auto" w:fill="auto" w:val="clear"/>
             <w:tcMar>
-              <w:left w:w="90" w:type="dxa"/>
+              <w:left w:w="80" w:type="dxa"/>
             </w:tcMar>
           </w:tcPr>
           <w:p>
@@ -5482,7 +5487,7 @@
             </w:tcBorders>
             <w:shd w:color="auto" w:fill="auto" w:val="clear"/>
             <w:tcMar>
-              <w:left w:w="90" w:type="dxa"/>
+              <w:left w:w="80" w:type="dxa"/>
             </w:tcMar>
           </w:tcPr>
           <w:p>
@@ -5506,7 +5511,7 @@
         </w:tc>
         <w:tc>
           <w:tcPr>
-            <w:tcW w:w="1591" w:type="dxa"/>
+            <w:tcW w:w="1590" w:type="dxa"/>
             <w:tcBorders>
               <w:top w:val="single" w:sz="4" w:space="0" w:color="000001"/>
               <w:left w:val="single" w:sz="4" w:space="0" w:color="000001"/>
@@ -5515,7 +5520,7 @@
             </w:tcBorders>
             <w:shd w:color="auto" w:fill="auto" w:val="clear"/>
             <w:tcMar>
-              <w:left w:w="90" w:type="dxa"/>
+              <w:left w:w="80" w:type="dxa"/>
             </w:tcMar>
           </w:tcPr>
           <w:p>
@@ -5537,7 +5542,7 @@
         </w:tc>
         <w:tc>
           <w:tcPr>
-            <w:tcW w:w="1596" w:type="dxa"/>
+            <w:tcW w:w="1595" w:type="dxa"/>
             <w:tcBorders>
               <w:top w:val="single" w:sz="4" w:space="0" w:color="000001"/>
               <w:left w:val="single" w:sz="4" w:space="0" w:color="000001"/>
@@ -5546,7 +5551,7 @@
             </w:tcBorders>
             <w:shd w:color="auto" w:fill="auto" w:val="clear"/>
             <w:tcMar>
-              <w:left w:w="90" w:type="dxa"/>
+              <w:left w:w="80" w:type="dxa"/>
             </w:tcMar>
           </w:tcPr>
           <w:p>
@@ -5568,8 +5573,8 @@
         </w:tc>
         <w:tc>
           <w:tcPr>
-            <w:tcW w:w="1597" w:type="dxa"/>
-            <w:gridSpan w:val="2"/>
+            <w:tcW w:w="1598" w:type="dxa"/>
+            <w:gridSpan w:val="3"/>
             <w:vMerge w:val="continue"/>
             <w:tcBorders>
               <w:top w:val="single" w:sz="4" w:space="0" w:color="000001"/>
@@ -5579,7 +5584,7 @@
             </w:tcBorders>
             <w:shd w:color="auto" w:fill="auto" w:val="clear"/>
             <w:tcMar>
-              <w:left w:w="90" w:type="dxa"/>
+              <w:left w:w="80" w:type="dxa"/>
             </w:tcMar>
           </w:tcPr>
           <w:p>
@@ -5613,7 +5618,7 @@
             </w:tcBorders>
             <w:shd w:color="auto" w:fill="auto" w:val="clear"/>
             <w:tcMar>
-              <w:left w:w="90" w:type="dxa"/>
+              <w:left w:w="80" w:type="dxa"/>
             </w:tcMar>
           </w:tcPr>
           <w:p>
@@ -5635,7 +5640,7 @@
         </w:tc>
         <w:tc>
           <w:tcPr>
-            <w:tcW w:w="1606" w:type="dxa"/>
+            <w:tcW w:w="1607" w:type="dxa"/>
             <w:tcBorders>
               <w:top w:val="single" w:sz="4" w:space="0" w:color="000001"/>
               <w:left w:val="single" w:sz="4" w:space="0" w:color="000001"/>
@@ -5646,7 +5651,7 @@
             </w:tcBorders>
             <w:shd w:color="auto" w:fill="auto" w:val="clear"/>
             <w:tcMar>
-              <w:left w:w="90" w:type="dxa"/>
+              <w:left w:w="80" w:type="dxa"/>
             </w:tcMar>
           </w:tcPr>
           <w:p>
@@ -5683,7 +5688,7 @@
             </w:tcBorders>
             <w:shd w:color="auto" w:fill="auto" w:val="clear"/>
             <w:tcMar>
-              <w:left w:w="90" w:type="dxa"/>
+              <w:left w:w="80" w:type="dxa"/>
             </w:tcMar>
           </w:tcPr>
           <w:p>
@@ -5707,7 +5712,7 @@
         </w:tc>
         <w:tc>
           <w:tcPr>
-            <w:tcW w:w="1591" w:type="dxa"/>
+            <w:tcW w:w="1590" w:type="dxa"/>
             <w:tcBorders>
               <w:top w:val="single" w:sz="4" w:space="0" w:color="000001"/>
               <w:left w:val="single" w:sz="4" w:space="0" w:color="000001"/>
@@ -5716,7 +5721,7 @@
             </w:tcBorders>
             <w:shd w:color="auto" w:fill="auto" w:val="clear"/>
             <w:tcMar>
-              <w:left w:w="90" w:type="dxa"/>
+              <w:left w:w="80" w:type="dxa"/>
             </w:tcMar>
           </w:tcPr>
           <w:p>
@@ -5738,7 +5743,7 @@
         </w:tc>
         <w:tc>
           <w:tcPr>
-            <w:tcW w:w="1596" w:type="dxa"/>
+            <w:tcW w:w="1595" w:type="dxa"/>
             <w:tcBorders>
               <w:top w:val="single" w:sz="4" w:space="0" w:color="000001"/>
               <w:left w:val="single" w:sz="4" w:space="0" w:color="000001"/>
@@ -5747,7 +5752,7 @@
             </w:tcBorders>
             <w:shd w:color="auto" w:fill="auto" w:val="clear"/>
             <w:tcMar>
-              <w:left w:w="90" w:type="dxa"/>
+              <w:left w:w="80" w:type="dxa"/>
             </w:tcMar>
           </w:tcPr>
           <w:p>
@@ -5769,8 +5774,8 @@
         </w:tc>
         <w:tc>
           <w:tcPr>
-            <w:tcW w:w="1597" w:type="dxa"/>
-            <w:gridSpan w:val="2"/>
+            <w:tcW w:w="1598" w:type="dxa"/>
+            <w:gridSpan w:val="3"/>
             <w:vMerge w:val="continue"/>
             <w:tcBorders>
               <w:top w:val="single" w:sz="4" w:space="0" w:color="000001"/>
@@ -5780,7 +5785,7 @@
             </w:tcBorders>
             <w:shd w:color="auto" w:fill="auto" w:val="clear"/>
             <w:tcMar>
-              <w:left w:w="90" w:type="dxa"/>
+              <w:left w:w="80" w:type="dxa"/>
             </w:tcMar>
           </w:tcPr>
           <w:p>
@@ -5814,7 +5819,7 @@
             </w:tcBorders>
             <w:shd w:color="auto" w:fill="auto" w:val="clear"/>
             <w:tcMar>
-              <w:left w:w="90" w:type="dxa"/>
+              <w:left w:w="80" w:type="dxa"/>
             </w:tcMar>
           </w:tcPr>
           <w:p>
@@ -5836,7 +5841,7 @@
         </w:tc>
         <w:tc>
           <w:tcPr>
-            <w:tcW w:w="1606" w:type="dxa"/>
+            <w:tcW w:w="1607" w:type="dxa"/>
             <w:tcBorders>
               <w:top w:val="single" w:sz="4" w:space="0" w:color="000001"/>
               <w:left w:val="single" w:sz="4" w:space="0" w:color="000001"/>
@@ -5847,7 +5852,7 @@
             </w:tcBorders>
             <w:shd w:color="auto" w:fill="auto" w:val="clear"/>
             <w:tcMar>
-              <w:left w:w="90" w:type="dxa"/>
+              <w:left w:w="80" w:type="dxa"/>
             </w:tcMar>
           </w:tcPr>
           <w:p>
@@ -5884,7 +5889,7 @@
             </w:tcBorders>
             <w:shd w:color="auto" w:fill="auto" w:val="clear"/>
             <w:tcMar>
-              <w:left w:w="90" w:type="dxa"/>
+              <w:left w:w="80" w:type="dxa"/>
             </w:tcMar>
           </w:tcPr>
           <w:p>
@@ -5908,7 +5913,7 @@
         </w:tc>
         <w:tc>
           <w:tcPr>
-            <w:tcW w:w="1591" w:type="dxa"/>
+            <w:tcW w:w="1590" w:type="dxa"/>
             <w:tcBorders>
               <w:top w:val="single" w:sz="4" w:space="0" w:color="000001"/>
               <w:left w:val="single" w:sz="4" w:space="0" w:color="000001"/>
@@ -5917,7 +5922,7 @@
             </w:tcBorders>
             <w:shd w:color="auto" w:fill="auto" w:val="clear"/>
             <w:tcMar>
-              <w:left w:w="90" w:type="dxa"/>
+              <w:left w:w="80" w:type="dxa"/>
             </w:tcMar>
           </w:tcPr>
           <w:p>
@@ -5939,7 +5944,7 @@
         </w:tc>
         <w:tc>
           <w:tcPr>
-            <w:tcW w:w="1596" w:type="dxa"/>
+            <w:tcW w:w="1595" w:type="dxa"/>
             <w:tcBorders>
               <w:top w:val="single" w:sz="4" w:space="0" w:color="000001"/>
               <w:left w:val="single" w:sz="4" w:space="0" w:color="000001"/>
@@ -5948,7 +5953,7 @@
             </w:tcBorders>
             <w:shd w:color="auto" w:fill="auto" w:val="clear"/>
             <w:tcMar>
-              <w:left w:w="90" w:type="dxa"/>
+              <w:left w:w="80" w:type="dxa"/>
             </w:tcMar>
           </w:tcPr>
           <w:p>
@@ -5970,8 +5975,8 @@
         </w:tc>
         <w:tc>
           <w:tcPr>
-            <w:tcW w:w="1597" w:type="dxa"/>
-            <w:gridSpan w:val="2"/>
+            <w:tcW w:w="1598" w:type="dxa"/>
+            <w:gridSpan w:val="3"/>
             <w:vMerge w:val="continue"/>
             <w:tcBorders>
               <w:top w:val="single" w:sz="4" w:space="0" w:color="000001"/>
@@ -5981,7 +5986,7 @@
             </w:tcBorders>
             <w:shd w:color="auto" w:fill="auto" w:val="clear"/>
             <w:tcMar>
-              <w:left w:w="90" w:type="dxa"/>
+              <w:left w:w="80" w:type="dxa"/>
             </w:tcMar>
           </w:tcPr>
           <w:p>
@@ -6015,7 +6020,7 @@
             </w:tcBorders>
             <w:shd w:color="auto" w:fill="auto" w:val="clear"/>
             <w:tcMar>
-              <w:left w:w="90" w:type="dxa"/>
+              <w:left w:w="80" w:type="dxa"/>
             </w:tcMar>
           </w:tcPr>
           <w:p>
@@ -6037,7 +6042,7 @@
         </w:tc>
         <w:tc>
           <w:tcPr>
-            <w:tcW w:w="1606" w:type="dxa"/>
+            <w:tcW w:w="1607" w:type="dxa"/>
             <w:tcBorders>
               <w:top w:val="single" w:sz="4" w:space="0" w:color="000001"/>
               <w:left w:val="single" w:sz="4" w:space="0" w:color="000001"/>
@@ -6048,7 +6053,7 @@
             </w:tcBorders>
             <w:shd w:color="auto" w:fill="auto" w:val="clear"/>
             <w:tcMar>
-              <w:left w:w="90" w:type="dxa"/>
+              <w:left w:w="80" w:type="dxa"/>
             </w:tcMar>
           </w:tcPr>
           <w:p>
@@ -6085,7 +6090,7 @@
             </w:tcBorders>
             <w:shd w:color="auto" w:fill="auto" w:val="clear"/>
             <w:tcMar>
-              <w:left w:w="90" w:type="dxa"/>
+              <w:left w:w="80" w:type="dxa"/>
             </w:tcMar>
           </w:tcPr>
           <w:p>
@@ -6109,7 +6114,7 @@
         </w:tc>
         <w:tc>
           <w:tcPr>
-            <w:tcW w:w="1591" w:type="dxa"/>
+            <w:tcW w:w="1590" w:type="dxa"/>
             <w:tcBorders>
               <w:top w:val="single" w:sz="4" w:space="0" w:color="000001"/>
               <w:left w:val="single" w:sz="4" w:space="0" w:color="000001"/>
@@ -6118,7 +6123,7 @@
             </w:tcBorders>
             <w:shd w:color="auto" w:fill="auto" w:val="clear"/>
             <w:tcMar>
-              <w:left w:w="90" w:type="dxa"/>
+              <w:left w:w="80" w:type="dxa"/>
             </w:tcMar>
           </w:tcPr>
           <w:p>
@@ -6140,7 +6145,7 @@
         </w:tc>
         <w:tc>
           <w:tcPr>
-            <w:tcW w:w="1596" w:type="dxa"/>
+            <w:tcW w:w="1595" w:type="dxa"/>
             <w:tcBorders>
               <w:top w:val="single" w:sz="4" w:space="0" w:color="000001"/>
               <w:left w:val="single" w:sz="4" w:space="0" w:color="000001"/>
@@ -6149,7 +6154,7 @@
             </w:tcBorders>
             <w:shd w:color="auto" w:fill="auto" w:val="clear"/>
             <w:tcMar>
-              <w:left w:w="90" w:type="dxa"/>
+              <w:left w:w="80" w:type="dxa"/>
             </w:tcMar>
           </w:tcPr>
           <w:p>
@@ -6171,8 +6176,8 @@
         </w:tc>
         <w:tc>
           <w:tcPr>
-            <w:tcW w:w="1597" w:type="dxa"/>
-            <w:gridSpan w:val="2"/>
+            <w:tcW w:w="1598" w:type="dxa"/>
+            <w:gridSpan w:val="3"/>
             <w:vMerge w:val="continue"/>
             <w:tcBorders>
               <w:top w:val="single" w:sz="4" w:space="0" w:color="000001"/>
@@ -6182,7 +6187,7 @@
             </w:tcBorders>
             <w:shd w:color="auto" w:fill="auto" w:val="clear"/>
             <w:tcMar>
-              <w:left w:w="90" w:type="dxa"/>
+              <w:left w:w="80" w:type="dxa"/>
             </w:tcMar>
           </w:tcPr>
           <w:p>
@@ -6216,7 +6221,7 @@
             </w:tcBorders>
             <w:shd w:color="auto" w:fill="auto" w:val="clear"/>
             <w:tcMar>
-              <w:left w:w="90" w:type="dxa"/>
+              <w:left w:w="80" w:type="dxa"/>
             </w:tcMar>
           </w:tcPr>
           <w:p>
@@ -6238,7 +6243,7 @@
         </w:tc>
         <w:tc>
           <w:tcPr>
-            <w:tcW w:w="1606" w:type="dxa"/>
+            <w:tcW w:w="1607" w:type="dxa"/>
             <w:tcBorders>
               <w:top w:val="single" w:sz="4" w:space="0" w:color="000001"/>
               <w:left w:val="single" w:sz="4" w:space="0" w:color="000001"/>
@@ -6249,7 +6254,7 @@
             </w:tcBorders>
             <w:shd w:color="auto" w:fill="auto" w:val="clear"/>
             <w:tcMar>
-              <w:left w:w="90" w:type="dxa"/>
+              <w:left w:w="80" w:type="dxa"/>
             </w:tcMar>
           </w:tcPr>
           <w:p>
@@ -6286,7 +6291,7 @@
             </w:tcBorders>
             <w:shd w:color="auto" w:fill="auto" w:val="clear"/>
             <w:tcMar>
-              <w:left w:w="90" w:type="dxa"/>
+              <w:left w:w="80" w:type="dxa"/>
             </w:tcMar>
           </w:tcPr>
           <w:p>
@@ -6310,7 +6315,7 @@
         </w:tc>
         <w:tc>
           <w:tcPr>
-            <w:tcW w:w="1591" w:type="dxa"/>
+            <w:tcW w:w="1590" w:type="dxa"/>
             <w:tcBorders>
               <w:top w:val="single" w:sz="4" w:space="0" w:color="000001"/>
               <w:left w:val="single" w:sz="4" w:space="0" w:color="000001"/>
@@ -6319,7 +6324,7 @@
             </w:tcBorders>
             <w:shd w:color="auto" w:fill="auto" w:val="clear"/>
             <w:tcMar>
-              <w:left w:w="90" w:type="dxa"/>
+              <w:left w:w="80" w:type="dxa"/>
             </w:tcMar>
           </w:tcPr>
           <w:p>
@@ -6341,7 +6346,7 @@
         </w:tc>
         <w:tc>
           <w:tcPr>
-            <w:tcW w:w="1596" w:type="dxa"/>
+            <w:tcW w:w="1595" w:type="dxa"/>
             <w:tcBorders>
               <w:top w:val="single" w:sz="4" w:space="0" w:color="000001"/>
               <w:left w:val="single" w:sz="4" w:space="0" w:color="000001"/>
@@ -6350,7 +6355,7 @@
             </w:tcBorders>
             <w:shd w:color="auto" w:fill="auto" w:val="clear"/>
             <w:tcMar>
-              <w:left w:w="90" w:type="dxa"/>
+              <w:left w:w="80" w:type="dxa"/>
             </w:tcMar>
           </w:tcPr>
           <w:p>
@@ -6372,8 +6377,8 @@
         </w:tc>
         <w:tc>
           <w:tcPr>
-            <w:tcW w:w="1597" w:type="dxa"/>
-            <w:gridSpan w:val="2"/>
+            <w:tcW w:w="1598" w:type="dxa"/>
+            <w:gridSpan w:val="3"/>
             <w:vMerge w:val="continue"/>
             <w:tcBorders>
               <w:top w:val="single" w:sz="4" w:space="0" w:color="000001"/>
@@ -6383,7 +6388,7 @@
             </w:tcBorders>
             <w:shd w:color="auto" w:fill="auto" w:val="clear"/>
             <w:tcMar>
-              <w:left w:w="90" w:type="dxa"/>
+              <w:left w:w="80" w:type="dxa"/>
             </w:tcMar>
           </w:tcPr>
           <w:p>
@@ -6417,7 +6422,7 @@
             </w:tcBorders>
             <w:shd w:color="auto" w:fill="auto" w:val="clear"/>
             <w:tcMar>
-              <w:left w:w="90" w:type="dxa"/>
+              <w:left w:w="80" w:type="dxa"/>
             </w:tcMar>
           </w:tcPr>
           <w:p>
@@ -6439,7 +6444,7 @@
         </w:tc>
         <w:tc>
           <w:tcPr>
-            <w:tcW w:w="1606" w:type="dxa"/>
+            <w:tcW w:w="1607" w:type="dxa"/>
             <w:tcBorders>
               <w:top w:val="single" w:sz="4" w:space="0" w:color="000001"/>
               <w:left w:val="single" w:sz="4" w:space="0" w:color="000001"/>
@@ -6450,7 +6455,7 @@
             </w:tcBorders>
             <w:shd w:color="auto" w:fill="auto" w:val="clear"/>
             <w:tcMar>
-              <w:left w:w="90" w:type="dxa"/>
+              <w:left w:w="80" w:type="dxa"/>
             </w:tcMar>
           </w:tcPr>
           <w:p>
@@ -6487,7 +6492,7 @@
             </w:tcBorders>
             <w:shd w:color="auto" w:fill="auto" w:val="clear"/>
             <w:tcMar>
-              <w:left w:w="90" w:type="dxa"/>
+              <w:left w:w="80" w:type="dxa"/>
             </w:tcMar>
           </w:tcPr>
           <w:p>
@@ -6511,7 +6516,7 @@
         </w:tc>
         <w:tc>
           <w:tcPr>
-            <w:tcW w:w="1591" w:type="dxa"/>
+            <w:tcW w:w="1590" w:type="dxa"/>
             <w:tcBorders>
               <w:top w:val="single" w:sz="4" w:space="0" w:color="000001"/>
               <w:left w:val="single" w:sz="4" w:space="0" w:color="000001"/>
@@ -6520,7 +6525,7 @@
             </w:tcBorders>
             <w:shd w:color="auto" w:fill="auto" w:val="clear"/>
             <w:tcMar>
-              <w:left w:w="90" w:type="dxa"/>
+              <w:left w:w="80" w:type="dxa"/>
             </w:tcMar>
           </w:tcPr>
           <w:p>
@@ -6542,7 +6547,7 @@
         </w:tc>
         <w:tc>
           <w:tcPr>
-            <w:tcW w:w="1596" w:type="dxa"/>
+            <w:tcW w:w="1595" w:type="dxa"/>
             <w:tcBorders>
               <w:top w:val="single" w:sz="4" w:space="0" w:color="000001"/>
               <w:left w:val="single" w:sz="4" w:space="0" w:color="000001"/>
@@ -6551,7 +6556,7 @@
             </w:tcBorders>
             <w:shd w:color="auto" w:fill="auto" w:val="clear"/>
             <w:tcMar>
-              <w:left w:w="90" w:type="dxa"/>
+              <w:left w:w="80" w:type="dxa"/>
             </w:tcMar>
           </w:tcPr>
           <w:p>
@@ -6573,8 +6578,8 @@
         </w:tc>
         <w:tc>
           <w:tcPr>
-            <w:tcW w:w="1597" w:type="dxa"/>
-            <w:gridSpan w:val="2"/>
+            <w:tcW w:w="1598" w:type="dxa"/>
+            <w:gridSpan w:val="3"/>
             <w:vMerge w:val="continue"/>
             <w:tcBorders>
               <w:top w:val="single" w:sz="4" w:space="0" w:color="000001"/>
@@ -6584,7 +6589,7 @@
             </w:tcBorders>
             <w:shd w:color="auto" w:fill="auto" w:val="clear"/>
             <w:tcMar>
-              <w:left w:w="90" w:type="dxa"/>
+              <w:left w:w="80" w:type="dxa"/>
             </w:tcMar>
           </w:tcPr>
           <w:p>
@@ -6618,7 +6623,7 @@
             </w:tcBorders>
             <w:shd w:color="auto" w:fill="auto" w:val="clear"/>
             <w:tcMar>
-              <w:left w:w="90" w:type="dxa"/>
+              <w:left w:w="80" w:type="dxa"/>
             </w:tcMar>
           </w:tcPr>
           <w:p>
@@ -6640,7 +6645,7 @@
         </w:tc>
         <w:tc>
           <w:tcPr>
-            <w:tcW w:w="1606" w:type="dxa"/>
+            <w:tcW w:w="1607" w:type="dxa"/>
             <w:tcBorders>
               <w:top w:val="single" w:sz="4" w:space="0" w:color="000001"/>
               <w:left w:val="single" w:sz="4" w:space="0" w:color="000001"/>
@@ -6651,7 +6656,7 @@
             </w:tcBorders>
             <w:shd w:color="auto" w:fill="auto" w:val="clear"/>
             <w:tcMar>
-              <w:left w:w="90" w:type="dxa"/>
+              <w:left w:w="80" w:type="dxa"/>
             </w:tcMar>
           </w:tcPr>
           <w:p>
@@ -6688,7 +6693,7 @@
             </w:tcBorders>
             <w:shd w:color="auto" w:fill="auto" w:val="clear"/>
             <w:tcMar>
-              <w:left w:w="90" w:type="dxa"/>
+              <w:left w:w="80" w:type="dxa"/>
             </w:tcMar>
           </w:tcPr>
           <w:p>
@@ -6712,7 +6717,7 @@
         </w:tc>
         <w:tc>
           <w:tcPr>
-            <w:tcW w:w="1591" w:type="dxa"/>
+            <w:tcW w:w="1590" w:type="dxa"/>
             <w:tcBorders>
               <w:top w:val="single" w:sz="4" w:space="0" w:color="000001"/>
               <w:left w:val="single" w:sz="4" w:space="0" w:color="000001"/>
@@ -6721,7 +6726,7 @@
             </w:tcBorders>
             <w:shd w:color="auto" w:fill="auto" w:val="clear"/>
             <w:tcMar>
-              <w:left w:w="90" w:type="dxa"/>
+              <w:left w:w="80" w:type="dxa"/>
             </w:tcMar>
           </w:tcPr>
           <w:p>
@@ -6743,7 +6748,7 @@
         </w:tc>
         <w:tc>
           <w:tcPr>
-            <w:tcW w:w="1596" w:type="dxa"/>
+            <w:tcW w:w="1595" w:type="dxa"/>
             <w:tcBorders>
               <w:top w:val="single" w:sz="4" w:space="0" w:color="000001"/>
               <w:left w:val="single" w:sz="4" w:space="0" w:color="000001"/>
@@ -6752,7 +6757,7 @@
             </w:tcBorders>
             <w:shd w:color="auto" w:fill="auto" w:val="clear"/>
             <w:tcMar>
-              <w:left w:w="90" w:type="dxa"/>
+              <w:left w:w="80" w:type="dxa"/>
             </w:tcMar>
           </w:tcPr>
           <w:p>
@@ -6774,8 +6779,8 @@
         </w:tc>
         <w:tc>
           <w:tcPr>
-            <w:tcW w:w="1597" w:type="dxa"/>
-            <w:gridSpan w:val="2"/>
+            <w:tcW w:w="1598" w:type="dxa"/>
+            <w:gridSpan w:val="3"/>
             <w:vMerge w:val="continue"/>
             <w:tcBorders>
               <w:top w:val="single" w:sz="4" w:space="0" w:color="000001"/>
@@ -6785,7 +6790,7 @@
             </w:tcBorders>
             <w:shd w:color="auto" w:fill="auto" w:val="clear"/>
             <w:tcMar>
-              <w:left w:w="90" w:type="dxa"/>
+              <w:left w:w="80" w:type="dxa"/>
             </w:tcMar>
           </w:tcPr>
           <w:p>
@@ -6819,7 +6824,7 @@
             </w:tcBorders>
             <w:shd w:color="auto" w:fill="auto" w:val="clear"/>
             <w:tcMar>
-              <w:left w:w="90" w:type="dxa"/>
+              <w:left w:w="80" w:type="dxa"/>
             </w:tcMar>
           </w:tcPr>
           <w:p>
@@ -6841,7 +6846,7 @@
         </w:tc>
         <w:tc>
           <w:tcPr>
-            <w:tcW w:w="1606" w:type="dxa"/>
+            <w:tcW w:w="1607" w:type="dxa"/>
             <w:tcBorders>
               <w:top w:val="single" w:sz="4" w:space="0" w:color="000001"/>
               <w:left w:val="single" w:sz="4" w:space="0" w:color="000001"/>
@@ -6852,7 +6857,7 @@
             </w:tcBorders>
             <w:shd w:color="auto" w:fill="auto" w:val="clear"/>
             <w:tcMar>
-              <w:left w:w="90" w:type="dxa"/>
+              <w:left w:w="80" w:type="dxa"/>
             </w:tcMar>
           </w:tcPr>
           <w:p>
@@ -6889,7 +6894,7 @@
             </w:tcBorders>
             <w:shd w:color="auto" w:fill="auto" w:val="clear"/>
             <w:tcMar>
-              <w:left w:w="90" w:type="dxa"/>
+              <w:left w:w="80" w:type="dxa"/>
             </w:tcMar>
           </w:tcPr>
           <w:p>
@@ -6913,7 +6918,7 @@
         </w:tc>
         <w:tc>
           <w:tcPr>
-            <w:tcW w:w="1591" w:type="dxa"/>
+            <w:tcW w:w="1590" w:type="dxa"/>
             <w:tcBorders>
               <w:top w:val="single" w:sz="4" w:space="0" w:color="000001"/>
               <w:left w:val="single" w:sz="4" w:space="0" w:color="000001"/>
@@ -6922,7 +6927,7 @@
             </w:tcBorders>
             <w:shd w:color="auto" w:fill="auto" w:val="clear"/>
             <w:tcMar>
-              <w:left w:w="90" w:type="dxa"/>
+              <w:left w:w="80" w:type="dxa"/>
             </w:tcMar>
           </w:tcPr>
           <w:p>
@@ -6944,7 +6949,7 @@
         </w:tc>
         <w:tc>
           <w:tcPr>
-            <w:tcW w:w="1596" w:type="dxa"/>
+            <w:tcW w:w="1595" w:type="dxa"/>
             <w:tcBorders>
               <w:top w:val="single" w:sz="4" w:space="0" w:color="000001"/>
               <w:left w:val="single" w:sz="4" w:space="0" w:color="000001"/>
@@ -6953,7 +6958,7 @@
             </w:tcBorders>
             <w:shd w:color="auto" w:fill="auto" w:val="clear"/>
             <w:tcMar>
-              <w:left w:w="90" w:type="dxa"/>
+              <w:left w:w="80" w:type="dxa"/>
             </w:tcMar>
           </w:tcPr>
           <w:p>
@@ -6975,8 +6980,8 @@
         </w:tc>
         <w:tc>
           <w:tcPr>
-            <w:tcW w:w="1597" w:type="dxa"/>
-            <w:gridSpan w:val="2"/>
+            <w:tcW w:w="1598" w:type="dxa"/>
+            <w:gridSpan w:val="3"/>
             <w:vMerge w:val="continue"/>
             <w:tcBorders>
               <w:top w:val="single" w:sz="4" w:space="0" w:color="000001"/>
@@ -6986,7 +6991,7 @@
             </w:tcBorders>
             <w:shd w:color="auto" w:fill="auto" w:val="clear"/>
             <w:tcMar>
-              <w:left w:w="90" w:type="dxa"/>
+              <w:left w:w="80" w:type="dxa"/>
             </w:tcMar>
           </w:tcPr>
           <w:p>
@@ -7020,7 +7025,7 @@
             </w:tcBorders>
             <w:shd w:color="auto" w:fill="auto" w:val="clear"/>
             <w:tcMar>
-              <w:left w:w="90" w:type="dxa"/>
+              <w:left w:w="80" w:type="dxa"/>
             </w:tcMar>
           </w:tcPr>
           <w:p>
@@ -7042,7 +7047,7 @@
         </w:tc>
         <w:tc>
           <w:tcPr>
-            <w:tcW w:w="1606" w:type="dxa"/>
+            <w:tcW w:w="1607" w:type="dxa"/>
             <w:tcBorders>
               <w:top w:val="single" w:sz="4" w:space="0" w:color="000001"/>
               <w:left w:val="single" w:sz="4" w:space="0" w:color="000001"/>
@@ -7053,7 +7058,7 @@
             </w:tcBorders>
             <w:shd w:color="auto" w:fill="auto" w:val="clear"/>
             <w:tcMar>
-              <w:left w:w="90" w:type="dxa"/>
+              <w:left w:w="80" w:type="dxa"/>
             </w:tcMar>
           </w:tcPr>
           <w:p>
@@ -7090,7 +7095,7 @@
             </w:tcBorders>
             <w:shd w:color="auto" w:fill="auto" w:val="clear"/>
             <w:tcMar>
-              <w:left w:w="90" w:type="dxa"/>
+              <w:left w:w="80" w:type="dxa"/>
             </w:tcMar>
           </w:tcPr>
           <w:p>
@@ -7114,7 +7119,7 @@
         </w:tc>
         <w:tc>
           <w:tcPr>
-            <w:tcW w:w="1591" w:type="dxa"/>
+            <w:tcW w:w="1590" w:type="dxa"/>
             <w:tcBorders>
               <w:top w:val="single" w:sz="4" w:space="0" w:color="000001"/>
               <w:left w:val="single" w:sz="4" w:space="0" w:color="000001"/>
@@ -7123,7 +7128,7 @@
             </w:tcBorders>
             <w:shd w:color="auto" w:fill="auto" w:val="clear"/>
             <w:tcMar>
-              <w:left w:w="90" w:type="dxa"/>
+              <w:left w:w="80" w:type="dxa"/>
             </w:tcMar>
           </w:tcPr>
           <w:p>
@@ -7145,7 +7150,7 @@
         </w:tc>
         <w:tc>
           <w:tcPr>
-            <w:tcW w:w="1596" w:type="dxa"/>
+            <w:tcW w:w="1595" w:type="dxa"/>
             <w:tcBorders>
               <w:top w:val="single" w:sz="4" w:space="0" w:color="000001"/>
               <w:left w:val="single" w:sz="4" w:space="0" w:color="000001"/>
@@ -7154,7 +7159,7 @@
             </w:tcBorders>
             <w:shd w:color="auto" w:fill="auto" w:val="clear"/>
             <w:tcMar>
-              <w:left w:w="90" w:type="dxa"/>
+              <w:left w:w="80" w:type="dxa"/>
             </w:tcMar>
           </w:tcPr>
           <w:p>
@@ -7176,8 +7181,8 @@
         </w:tc>
         <w:tc>
           <w:tcPr>
-            <w:tcW w:w="1597" w:type="dxa"/>
-            <w:gridSpan w:val="2"/>
+            <w:tcW w:w="1598" w:type="dxa"/>
+            <w:gridSpan w:val="3"/>
             <w:vMerge w:val="restart"/>
             <w:tcBorders>
               <w:top w:val="single" w:sz="4" w:space="0" w:color="000001"/>
@@ -7187,7 +7192,7 @@
             </w:tcBorders>
             <w:shd w:color="auto" w:fill="auto" w:val="clear"/>
             <w:tcMar>
-              <w:left w:w="90" w:type="dxa"/>
+              <w:left w:w="80" w:type="dxa"/>
             </w:tcMar>
           </w:tcPr>
           <w:p>
@@ -7291,7 +7296,7 @@
             </w:tcBorders>
             <w:shd w:color="auto" w:fill="auto" w:val="clear"/>
             <w:tcMar>
-              <w:left w:w="90" w:type="dxa"/>
+              <w:left w:w="80" w:type="dxa"/>
             </w:tcMar>
           </w:tcPr>
           <w:p>
@@ -7313,7 +7318,7 @@
         </w:tc>
         <w:tc>
           <w:tcPr>
-            <w:tcW w:w="1606" w:type="dxa"/>
+            <w:tcW w:w="1607" w:type="dxa"/>
             <w:tcBorders>
               <w:top w:val="single" w:sz="4" w:space="0" w:color="000001"/>
               <w:left w:val="single" w:sz="4" w:space="0" w:color="000001"/>
@@ -7324,7 +7329,7 @@
             </w:tcBorders>
             <w:shd w:color="auto" w:fill="auto" w:val="clear"/>
             <w:tcMar>
-              <w:left w:w="90" w:type="dxa"/>
+              <w:left w:w="80" w:type="dxa"/>
             </w:tcMar>
           </w:tcPr>
           <w:p>
@@ -7361,7 +7366,7 @@
             </w:tcBorders>
             <w:shd w:color="auto" w:fill="auto" w:val="clear"/>
             <w:tcMar>
-              <w:left w:w="90" w:type="dxa"/>
+              <w:left w:w="80" w:type="dxa"/>
             </w:tcMar>
           </w:tcPr>
           <w:p>
@@ -7385,7 +7390,7 @@
         </w:tc>
         <w:tc>
           <w:tcPr>
-            <w:tcW w:w="1591" w:type="dxa"/>
+            <w:tcW w:w="1590" w:type="dxa"/>
             <w:tcBorders>
               <w:top w:val="single" w:sz="4" w:space="0" w:color="000001"/>
               <w:left w:val="single" w:sz="4" w:space="0" w:color="000001"/>
@@ -7394,7 +7399,7 @@
             </w:tcBorders>
             <w:shd w:color="auto" w:fill="auto" w:val="clear"/>
             <w:tcMar>
-              <w:left w:w="90" w:type="dxa"/>
+              <w:left w:w="80" w:type="dxa"/>
             </w:tcMar>
           </w:tcPr>
           <w:p>
@@ -7416,7 +7421,7 @@
         </w:tc>
         <w:tc>
           <w:tcPr>
-            <w:tcW w:w="1596" w:type="dxa"/>
+            <w:tcW w:w="1595" w:type="dxa"/>
             <w:tcBorders>
               <w:top w:val="single" w:sz="4" w:space="0" w:color="000001"/>
               <w:left w:val="single" w:sz="4" w:space="0" w:color="000001"/>
@@ -7425,7 +7430,7 @@
             </w:tcBorders>
             <w:shd w:color="auto" w:fill="auto" w:val="clear"/>
             <w:tcMar>
-              <w:left w:w="90" w:type="dxa"/>
+              <w:left w:w="80" w:type="dxa"/>
             </w:tcMar>
           </w:tcPr>
           <w:p>
@@ -7447,8 +7452,8 @@
         </w:tc>
         <w:tc>
           <w:tcPr>
-            <w:tcW w:w="1597" w:type="dxa"/>
-            <w:gridSpan w:val="2"/>
+            <w:tcW w:w="1598" w:type="dxa"/>
+            <w:gridSpan w:val="3"/>
             <w:vMerge w:val="continue"/>
             <w:tcBorders>
               <w:top w:val="single" w:sz="4" w:space="0" w:color="000001"/>
@@ -7458,7 +7463,7 @@
             </w:tcBorders>
             <w:shd w:color="auto" w:fill="auto" w:val="clear"/>
             <w:tcMar>
-              <w:left w:w="90" w:type="dxa"/>
+              <w:left w:w="80" w:type="dxa"/>
             </w:tcMar>
           </w:tcPr>
           <w:p>
@@ -7492,7 +7497,7 @@
             </w:tcBorders>
             <w:shd w:color="auto" w:fill="auto" w:val="clear"/>
             <w:tcMar>
-              <w:left w:w="90" w:type="dxa"/>
+              <w:left w:w="80" w:type="dxa"/>
             </w:tcMar>
           </w:tcPr>
           <w:p>
@@ -7514,7 +7519,7 @@
         </w:tc>
         <w:tc>
           <w:tcPr>
-            <w:tcW w:w="1606" w:type="dxa"/>
+            <w:tcW w:w="1607" w:type="dxa"/>
             <w:tcBorders>
               <w:top w:val="single" w:sz="4" w:space="0" w:color="000001"/>
               <w:left w:val="single" w:sz="4" w:space="0" w:color="000001"/>
@@ -7525,7 +7530,7 @@
             </w:tcBorders>
             <w:shd w:color="auto" w:fill="auto" w:val="clear"/>
             <w:tcMar>
-              <w:left w:w="90" w:type="dxa"/>
+              <w:left w:w="80" w:type="dxa"/>
             </w:tcMar>
           </w:tcPr>
           <w:p>
@@ -7562,7 +7567,7 @@
             </w:tcBorders>
             <w:shd w:color="auto" w:fill="auto" w:val="clear"/>
             <w:tcMar>
-              <w:left w:w="90" w:type="dxa"/>
+              <w:left w:w="80" w:type="dxa"/>
             </w:tcMar>
           </w:tcPr>
           <w:p>
@@ -7586,7 +7591,7 @@
         </w:tc>
         <w:tc>
           <w:tcPr>
-            <w:tcW w:w="1591" w:type="dxa"/>
+            <w:tcW w:w="1590" w:type="dxa"/>
             <w:tcBorders>
               <w:top w:val="single" w:sz="4" w:space="0" w:color="000001"/>
               <w:left w:val="single" w:sz="4" w:space="0" w:color="000001"/>
@@ -7595,7 +7600,7 @@
             </w:tcBorders>
             <w:shd w:color="auto" w:fill="auto" w:val="clear"/>
             <w:tcMar>
-              <w:left w:w="90" w:type="dxa"/>
+              <w:left w:w="80" w:type="dxa"/>
             </w:tcMar>
           </w:tcPr>
           <w:p>
@@ -7617,7 +7622,7 @@
         </w:tc>
         <w:tc>
           <w:tcPr>
-            <w:tcW w:w="1596" w:type="dxa"/>
+            <w:tcW w:w="1595" w:type="dxa"/>
             <w:tcBorders>
               <w:top w:val="single" w:sz="4" w:space="0" w:color="000001"/>
               <w:left w:val="single" w:sz="4" w:space="0" w:color="000001"/>
@@ -7626,7 +7631,7 @@
             </w:tcBorders>
             <w:shd w:color="auto" w:fill="auto" w:val="clear"/>
             <w:tcMar>
-              <w:left w:w="90" w:type="dxa"/>
+              <w:left w:w="80" w:type="dxa"/>
             </w:tcMar>
           </w:tcPr>
           <w:p>
@@ -7648,8 +7653,8 @@
         </w:tc>
         <w:tc>
           <w:tcPr>
-            <w:tcW w:w="1597" w:type="dxa"/>
-            <w:gridSpan w:val="2"/>
+            <w:tcW w:w="1598" w:type="dxa"/>
+            <w:gridSpan w:val="3"/>
             <w:vMerge w:val="continue"/>
             <w:tcBorders>
               <w:top w:val="single" w:sz="4" w:space="0" w:color="000001"/>
@@ -7659,7 +7664,7 @@
             </w:tcBorders>
             <w:shd w:color="auto" w:fill="auto" w:val="clear"/>
             <w:tcMar>
-              <w:left w:w="90" w:type="dxa"/>
+              <w:left w:w="80" w:type="dxa"/>
             </w:tcMar>
           </w:tcPr>
           <w:p>
@@ -7693,7 +7698,7 @@
             </w:tcBorders>
             <w:shd w:color="auto" w:fill="auto" w:val="clear"/>
             <w:tcMar>
-              <w:left w:w="90" w:type="dxa"/>
+              <w:left w:w="80" w:type="dxa"/>
             </w:tcMar>
           </w:tcPr>
           <w:p>
@@ -7715,7 +7720,7 @@
         </w:tc>
         <w:tc>
           <w:tcPr>
-            <w:tcW w:w="1606" w:type="dxa"/>
+            <w:tcW w:w="1607" w:type="dxa"/>
             <w:tcBorders>
               <w:top w:val="single" w:sz="4" w:space="0" w:color="000001"/>
               <w:left w:val="single" w:sz="4" w:space="0" w:color="000001"/>
@@ -7726,7 +7731,7 @@
             </w:tcBorders>
             <w:shd w:color="auto" w:fill="auto" w:val="clear"/>
             <w:tcMar>
-              <w:left w:w="90" w:type="dxa"/>
+              <w:left w:w="80" w:type="dxa"/>
             </w:tcMar>
           </w:tcPr>
           <w:p>
@@ -7763,7 +7768,7 @@
             </w:tcBorders>
             <w:shd w:color="auto" w:fill="auto" w:val="clear"/>
             <w:tcMar>
-              <w:left w:w="90" w:type="dxa"/>
+              <w:left w:w="80" w:type="dxa"/>
             </w:tcMar>
           </w:tcPr>
           <w:p>
@@ -7787,7 +7792,7 @@
         </w:tc>
         <w:tc>
           <w:tcPr>
-            <w:tcW w:w="1591" w:type="dxa"/>
+            <w:tcW w:w="1590" w:type="dxa"/>
             <w:tcBorders>
               <w:top w:val="single" w:sz="4" w:space="0" w:color="000001"/>
               <w:left w:val="single" w:sz="4" w:space="0" w:color="000001"/>
@@ -7796,7 +7801,7 @@
             </w:tcBorders>
             <w:shd w:color="auto" w:fill="auto" w:val="clear"/>
             <w:tcMar>
-              <w:left w:w="90" w:type="dxa"/>
+              <w:left w:w="80" w:type="dxa"/>
             </w:tcMar>
           </w:tcPr>
           <w:p>
@@ -7818,7 +7823,7 @@
         </w:tc>
         <w:tc>
           <w:tcPr>
-            <w:tcW w:w="1596" w:type="dxa"/>
+            <w:tcW w:w="1595" w:type="dxa"/>
             <w:tcBorders>
               <w:top w:val="single" w:sz="4" w:space="0" w:color="000001"/>
               <w:left w:val="single" w:sz="4" w:space="0" w:color="000001"/>
@@ -7827,7 +7832,7 @@
             </w:tcBorders>
             <w:shd w:color="auto" w:fill="auto" w:val="clear"/>
             <w:tcMar>
-              <w:left w:w="90" w:type="dxa"/>
+              <w:left w:w="80" w:type="dxa"/>
             </w:tcMar>
           </w:tcPr>
           <w:p>
@@ -7849,8 +7854,8 @@
         </w:tc>
         <w:tc>
           <w:tcPr>
-            <w:tcW w:w="1597" w:type="dxa"/>
-            <w:gridSpan w:val="2"/>
+            <w:tcW w:w="1598" w:type="dxa"/>
+            <w:gridSpan w:val="3"/>
             <w:vMerge w:val="continue"/>
             <w:tcBorders>
               <w:top w:val="single" w:sz="4" w:space="0" w:color="000001"/>
@@ -7860,7 +7865,7 @@
             </w:tcBorders>
             <w:shd w:color="auto" w:fill="auto" w:val="clear"/>
             <w:tcMar>
-              <w:left w:w="90" w:type="dxa"/>
+              <w:left w:w="80" w:type="dxa"/>
             </w:tcMar>
           </w:tcPr>
           <w:p>
@@ -7894,7 +7899,7 @@
             </w:tcBorders>
             <w:shd w:color="auto" w:fill="auto" w:val="clear"/>
             <w:tcMar>
-              <w:left w:w="90" w:type="dxa"/>
+              <w:left w:w="80" w:type="dxa"/>
             </w:tcMar>
           </w:tcPr>
           <w:p>
@@ -7916,7 +7921,7 @@
         </w:tc>
         <w:tc>
           <w:tcPr>
-            <w:tcW w:w="1606" w:type="dxa"/>
+            <w:tcW w:w="1607" w:type="dxa"/>
             <w:tcBorders>
               <w:top w:val="single" w:sz="4" w:space="0" w:color="000001"/>
               <w:left w:val="single" w:sz="4" w:space="0" w:color="000001"/>
@@ -7927,7 +7932,7 @@
             </w:tcBorders>
             <w:shd w:color="auto" w:fill="auto" w:val="clear"/>
             <w:tcMar>
-              <w:left w:w="90" w:type="dxa"/>
+              <w:left w:w="80" w:type="dxa"/>
             </w:tcMar>
           </w:tcPr>
           <w:p>
@@ -7964,7 +7969,7 @@
             </w:tcBorders>
             <w:shd w:color="auto" w:fill="auto" w:val="clear"/>
             <w:tcMar>
-              <w:left w:w="90" w:type="dxa"/>
+              <w:left w:w="80" w:type="dxa"/>
             </w:tcMar>
           </w:tcPr>
           <w:p>
@@ -8075,7 +8080,7 @@
         </w:tc>
         <w:tc>
           <w:tcPr>
-            <w:tcW w:w="1591" w:type="dxa"/>
+            <w:tcW w:w="1590" w:type="dxa"/>
             <w:tcBorders>
               <w:top w:val="single" w:sz="4" w:space="0" w:color="000001"/>
               <w:left w:val="single" w:sz="4" w:space="0" w:color="000001"/>
@@ -8084,7 +8089,7 @@
             </w:tcBorders>
             <w:shd w:color="auto" w:fill="auto" w:val="clear"/>
             <w:tcMar>
-              <w:left w:w="90" w:type="dxa"/>
+              <w:left w:w="80" w:type="dxa"/>
             </w:tcMar>
           </w:tcPr>
           <w:p>
@@ -8106,7 +8111,7 @@
         </w:tc>
         <w:tc>
           <w:tcPr>
-            <w:tcW w:w="1596" w:type="dxa"/>
+            <w:tcW w:w="1595" w:type="dxa"/>
             <w:tcBorders>
               <w:top w:val="single" w:sz="4" w:space="0" w:color="000001"/>
               <w:left w:val="single" w:sz="4" w:space="0" w:color="000001"/>
@@ -8115,7 +8120,7 @@
             </w:tcBorders>
             <w:shd w:color="auto" w:fill="auto" w:val="clear"/>
             <w:tcMar>
-              <w:left w:w="90" w:type="dxa"/>
+              <w:left w:w="80" w:type="dxa"/>
             </w:tcMar>
           </w:tcPr>
           <w:p>
@@ -8137,8 +8142,8 @@
         </w:tc>
         <w:tc>
           <w:tcPr>
-            <w:tcW w:w="1597" w:type="dxa"/>
-            <w:gridSpan w:val="2"/>
+            <w:tcW w:w="1598" w:type="dxa"/>
+            <w:gridSpan w:val="3"/>
             <w:vMerge w:val="continue"/>
             <w:tcBorders>
               <w:top w:val="single" w:sz="4" w:space="0" w:color="000001"/>
@@ -8148,7 +8153,7 @@
             </w:tcBorders>
             <w:shd w:color="auto" w:fill="auto" w:val="clear"/>
             <w:tcMar>
-              <w:left w:w="90" w:type="dxa"/>
+              <w:left w:w="80" w:type="dxa"/>
             </w:tcMar>
           </w:tcPr>
           <w:p>
@@ -8182,7 +8187,7 @@
             </w:tcBorders>
             <w:shd w:color="auto" w:fill="auto" w:val="clear"/>
             <w:tcMar>
-              <w:left w:w="90" w:type="dxa"/>
+              <w:left w:w="80" w:type="dxa"/>
             </w:tcMar>
           </w:tcPr>
           <w:p>
@@ -8204,7 +8209,7 @@
         </w:tc>
         <w:tc>
           <w:tcPr>
-            <w:tcW w:w="1606" w:type="dxa"/>
+            <w:tcW w:w="1607" w:type="dxa"/>
             <w:tcBorders>
               <w:top w:val="single" w:sz="4" w:space="0" w:color="000001"/>
               <w:left w:val="single" w:sz="4" w:space="0" w:color="000001"/>
@@ -8215,7 +8220,7 @@
             </w:tcBorders>
             <w:shd w:color="auto" w:fill="auto" w:val="clear"/>
             <w:tcMar>
-              <w:left w:w="90" w:type="dxa"/>
+              <w:left w:w="80" w:type="dxa"/>
             </w:tcMar>
           </w:tcPr>
           <w:p>
@@ -8252,7 +8257,7 @@
             </w:tcBorders>
             <w:shd w:color="auto" w:fill="auto" w:val="clear"/>
             <w:tcMar>
-              <w:left w:w="90" w:type="dxa"/>
+              <w:left w:w="80" w:type="dxa"/>
             </w:tcMar>
           </w:tcPr>
           <w:p>
@@ -8276,7 +8281,7 @@
         </w:tc>
         <w:tc>
           <w:tcPr>
-            <w:tcW w:w="1591" w:type="dxa"/>
+            <w:tcW w:w="1590" w:type="dxa"/>
             <w:tcBorders>
               <w:top w:val="single" w:sz="4" w:space="0" w:color="000001"/>
               <w:left w:val="single" w:sz="4" w:space="0" w:color="000001"/>
@@ -8285,7 +8290,7 @@
             </w:tcBorders>
             <w:shd w:color="auto" w:fill="auto" w:val="clear"/>
             <w:tcMar>
-              <w:left w:w="90" w:type="dxa"/>
+              <w:left w:w="80" w:type="dxa"/>
             </w:tcMar>
           </w:tcPr>
           <w:p>
@@ -8307,7 +8312,7 @@
         </w:tc>
         <w:tc>
           <w:tcPr>
-            <w:tcW w:w="1596" w:type="dxa"/>
+            <w:tcW w:w="1595" w:type="dxa"/>
             <w:tcBorders>
               <w:top w:val="single" w:sz="4" w:space="0" w:color="000001"/>
               <w:left w:val="single" w:sz="4" w:space="0" w:color="000001"/>
@@ -8316,7 +8321,7 @@
             </w:tcBorders>
             <w:shd w:color="auto" w:fill="auto" w:val="clear"/>
             <w:tcMar>
-              <w:left w:w="90" w:type="dxa"/>
+              <w:left w:w="80" w:type="dxa"/>
             </w:tcMar>
           </w:tcPr>
           <w:p>
@@ -8338,8 +8343,8 @@
         </w:tc>
         <w:tc>
           <w:tcPr>
-            <w:tcW w:w="1597" w:type="dxa"/>
-            <w:gridSpan w:val="2"/>
+            <w:tcW w:w="1598" w:type="dxa"/>
+            <w:gridSpan w:val="3"/>
             <w:vMerge w:val="continue"/>
             <w:tcBorders>
               <w:top w:val="single" w:sz="4" w:space="0" w:color="000001"/>
@@ -8349,7 +8354,7 @@
             </w:tcBorders>
             <w:shd w:color="auto" w:fill="auto" w:val="clear"/>
             <w:tcMar>
-              <w:left w:w="90" w:type="dxa"/>
+              <w:left w:w="80" w:type="dxa"/>
             </w:tcMar>
           </w:tcPr>
           <w:p>
@@ -8383,7 +8388,7 @@
             </w:tcBorders>
             <w:shd w:color="auto" w:fill="auto" w:val="clear"/>
             <w:tcMar>
-              <w:left w:w="90" w:type="dxa"/>
+              <w:left w:w="80" w:type="dxa"/>
             </w:tcMar>
           </w:tcPr>
           <w:p>
@@ -8405,7 +8410,7 @@
         </w:tc>
         <w:tc>
           <w:tcPr>
-            <w:tcW w:w="1606" w:type="dxa"/>
+            <w:tcW w:w="1607" w:type="dxa"/>
             <w:tcBorders>
               <w:top w:val="single" w:sz="4" w:space="0" w:color="000001"/>
               <w:left w:val="single" w:sz="4" w:space="0" w:color="000001"/>
@@ -8416,7 +8421,7 @@
             </w:tcBorders>
             <w:shd w:color="auto" w:fill="auto" w:val="clear"/>
             <w:tcMar>
-              <w:left w:w="90" w:type="dxa"/>
+              <w:left w:w="80" w:type="dxa"/>
             </w:tcMar>
           </w:tcPr>
           <w:p>
@@ -8453,7 +8458,7 @@
             </w:tcBorders>
             <w:shd w:color="auto" w:fill="auto" w:val="clear"/>
             <w:tcMar>
-              <w:left w:w="90" w:type="dxa"/>
+              <w:left w:w="80" w:type="dxa"/>
             </w:tcMar>
           </w:tcPr>
           <w:p>
@@ -8477,7 +8482,7 @@
         </w:tc>
         <w:tc>
           <w:tcPr>
-            <w:tcW w:w="1591" w:type="dxa"/>
+            <w:tcW w:w="1590" w:type="dxa"/>
             <w:tcBorders>
               <w:top w:val="single" w:sz="4" w:space="0" w:color="000001"/>
               <w:left w:val="single" w:sz="4" w:space="0" w:color="000001"/>
@@ -8486,7 +8491,7 @@
             </w:tcBorders>
             <w:shd w:color="auto" w:fill="auto" w:val="clear"/>
             <w:tcMar>
-              <w:left w:w="90" w:type="dxa"/>
+              <w:left w:w="80" w:type="dxa"/>
             </w:tcMar>
           </w:tcPr>
           <w:p>
@@ -8508,7 +8513,7 @@
         </w:tc>
         <w:tc>
           <w:tcPr>
-            <w:tcW w:w="1596" w:type="dxa"/>
+            <w:tcW w:w="1595" w:type="dxa"/>
             <w:tcBorders>
               <w:top w:val="single" w:sz="4" w:space="0" w:color="000001"/>
               <w:left w:val="single" w:sz="4" w:space="0" w:color="000001"/>
@@ -8517,7 +8522,7 @@
             </w:tcBorders>
             <w:shd w:color="auto" w:fill="auto" w:val="clear"/>
             <w:tcMar>
-              <w:left w:w="90" w:type="dxa"/>
+              <w:left w:w="80" w:type="dxa"/>
             </w:tcMar>
           </w:tcPr>
           <w:p>
@@ -8539,8 +8544,8 @@
         </w:tc>
         <w:tc>
           <w:tcPr>
-            <w:tcW w:w="1597" w:type="dxa"/>
-            <w:gridSpan w:val="2"/>
+            <w:tcW w:w="1598" w:type="dxa"/>
+            <w:gridSpan w:val="3"/>
             <w:vMerge w:val="continue"/>
             <w:tcBorders>
               <w:top w:val="single" w:sz="4" w:space="0" w:color="000001"/>
@@ -8550,7 +8555,7 @@
             </w:tcBorders>
             <w:shd w:color="auto" w:fill="auto" w:val="clear"/>
             <w:tcMar>
-              <w:left w:w="90" w:type="dxa"/>
+              <w:left w:w="80" w:type="dxa"/>
             </w:tcMar>
           </w:tcPr>
           <w:p>
@@ -8584,7 +8589,7 @@
             </w:tcBorders>
             <w:shd w:color="auto" w:fill="auto" w:val="clear"/>
             <w:tcMar>
-              <w:left w:w="90" w:type="dxa"/>
+              <w:left w:w="80" w:type="dxa"/>
             </w:tcMar>
           </w:tcPr>
           <w:p>
@@ -8606,7 +8611,7 @@
         </w:tc>
         <w:tc>
           <w:tcPr>
-            <w:tcW w:w="1606" w:type="dxa"/>
+            <w:tcW w:w="1607" w:type="dxa"/>
             <w:tcBorders>
               <w:top w:val="single" w:sz="4" w:space="0" w:color="000001"/>
               <w:left w:val="single" w:sz="4" w:space="0" w:color="000001"/>
@@ -8617,7 +8622,7 @@
             </w:tcBorders>
             <w:shd w:color="auto" w:fill="auto" w:val="clear"/>
             <w:tcMar>
-              <w:left w:w="90" w:type="dxa"/>
+              <w:left w:w="80" w:type="dxa"/>
             </w:tcMar>
           </w:tcPr>
           <w:p>
@@ -8654,7 +8659,7 @@
             </w:tcBorders>
             <w:shd w:color="auto" w:fill="auto" w:val="clear"/>
             <w:tcMar>
-              <w:left w:w="90" w:type="dxa"/>
+              <w:left w:w="80" w:type="dxa"/>
             </w:tcMar>
           </w:tcPr>
           <w:p>
@@ -8678,7 +8683,7 @@
         </w:tc>
         <w:tc>
           <w:tcPr>
-            <w:tcW w:w="1591" w:type="dxa"/>
+            <w:tcW w:w="1590" w:type="dxa"/>
             <w:tcBorders>
               <w:top w:val="single" w:sz="4" w:space="0" w:color="000001"/>
               <w:left w:val="single" w:sz="4" w:space="0" w:color="000001"/>
@@ -8687,7 +8692,7 @@
             </w:tcBorders>
             <w:shd w:color="auto" w:fill="auto" w:val="clear"/>
             <w:tcMar>
-              <w:left w:w="90" w:type="dxa"/>
+              <w:left w:w="80" w:type="dxa"/>
             </w:tcMar>
           </w:tcPr>
           <w:p>
@@ -8709,7 +8714,7 @@
         </w:tc>
         <w:tc>
           <w:tcPr>
-            <w:tcW w:w="1596" w:type="dxa"/>
+            <w:tcW w:w="1595" w:type="dxa"/>
             <w:tcBorders>
               <w:top w:val="single" w:sz="4" w:space="0" w:color="000001"/>
               <w:left w:val="single" w:sz="4" w:space="0" w:color="000001"/>
@@ -8718,7 +8723,7 @@
             </w:tcBorders>
             <w:shd w:color="auto" w:fill="auto" w:val="clear"/>
             <w:tcMar>
-              <w:left w:w="90" w:type="dxa"/>
+              <w:left w:w="80" w:type="dxa"/>
             </w:tcMar>
           </w:tcPr>
           <w:p>
@@ -8740,8 +8745,8 @@
         </w:tc>
         <w:tc>
           <w:tcPr>
-            <w:tcW w:w="1597" w:type="dxa"/>
-            <w:gridSpan w:val="2"/>
+            <w:tcW w:w="1598" w:type="dxa"/>
+            <w:gridSpan w:val="3"/>
             <w:vMerge w:val="continue"/>
             <w:tcBorders>
               <w:top w:val="single" w:sz="4" w:space="0" w:color="000001"/>
@@ -8751,7 +8756,7 @@
             </w:tcBorders>
             <w:shd w:color="auto" w:fill="auto" w:val="clear"/>
             <w:tcMar>
-              <w:left w:w="90" w:type="dxa"/>
+              <w:left w:w="80" w:type="dxa"/>
             </w:tcMar>
           </w:tcPr>
           <w:p>
@@ -8785,7 +8790,7 @@
             </w:tcBorders>
             <w:shd w:color="auto" w:fill="auto" w:val="clear"/>
             <w:tcMar>
-              <w:left w:w="90" w:type="dxa"/>
+              <w:left w:w="80" w:type="dxa"/>
             </w:tcMar>
           </w:tcPr>
           <w:p>
@@ -8807,7 +8812,7 @@
         </w:tc>
         <w:tc>
           <w:tcPr>
-            <w:tcW w:w="1606" w:type="dxa"/>
+            <w:tcW w:w="1607" w:type="dxa"/>
             <w:tcBorders>
               <w:top w:val="single" w:sz="4" w:space="0" w:color="000001"/>
               <w:left w:val="single" w:sz="4" w:space="0" w:color="000001"/>
@@ -8818,7 +8823,7 @@
             </w:tcBorders>
             <w:shd w:color="auto" w:fill="auto" w:val="clear"/>
             <w:tcMar>
-              <w:left w:w="90" w:type="dxa"/>
+              <w:left w:w="80" w:type="dxa"/>
             </w:tcMar>
           </w:tcPr>
           <w:p>
@@ -8855,7 +8860,7 @@
             </w:tcBorders>
             <w:shd w:color="auto" w:fill="auto" w:val="clear"/>
             <w:tcMar>
-              <w:left w:w="90" w:type="dxa"/>
+              <w:left w:w="80" w:type="dxa"/>
             </w:tcMar>
           </w:tcPr>
           <w:p>
@@ -8879,7 +8884,7 @@
         </w:tc>
         <w:tc>
           <w:tcPr>
-            <w:tcW w:w="1591" w:type="dxa"/>
+            <w:tcW w:w="1590" w:type="dxa"/>
             <w:tcBorders>
               <w:top w:val="single" w:sz="4" w:space="0" w:color="000001"/>
               <w:left w:val="single" w:sz="4" w:space="0" w:color="000001"/>
@@ -8888,7 +8893,7 @@
             </w:tcBorders>
             <w:shd w:color="auto" w:fill="auto" w:val="clear"/>
             <w:tcMar>
-              <w:left w:w="90" w:type="dxa"/>
+              <w:left w:w="80" w:type="dxa"/>
             </w:tcMar>
           </w:tcPr>
           <w:p>
@@ -8910,7 +8915,7 @@
         </w:tc>
         <w:tc>
           <w:tcPr>
-            <w:tcW w:w="1596" w:type="dxa"/>
+            <w:tcW w:w="1595" w:type="dxa"/>
             <w:tcBorders>
               <w:top w:val="single" w:sz="4" w:space="0" w:color="000001"/>
               <w:left w:val="single" w:sz="4" w:space="0" w:color="000001"/>
@@ -8919,7 +8924,7 @@
             </w:tcBorders>
             <w:shd w:color="auto" w:fill="auto" w:val="clear"/>
             <w:tcMar>
-              <w:left w:w="90" w:type="dxa"/>
+              <w:left w:w="80" w:type="dxa"/>
             </w:tcMar>
           </w:tcPr>
           <w:p>
@@ -8941,8 +8946,8 @@
         </w:tc>
         <w:tc>
           <w:tcPr>
-            <w:tcW w:w="4800" w:type="dxa"/>
-            <w:gridSpan w:val="5"/>
+            <w:tcW w:w="4802" w:type="dxa"/>
+            <w:gridSpan w:val="6"/>
             <w:vMerge w:val="restart"/>
             <w:tcBorders>
               <w:top w:val="single" w:sz="4" w:space="0" w:color="000001"/>
@@ -8954,7 +8959,7 @@
             </w:tcBorders>
             <w:shd w:color="auto" w:fill="auto" w:val="clear"/>
             <w:tcMar>
-              <w:left w:w="90" w:type="dxa"/>
+              <w:left w:w="80" w:type="dxa"/>
             </w:tcMar>
           </w:tcPr>
           <w:p>
@@ -8993,7 +8998,7 @@
             </w:tcBorders>
             <w:shd w:color="auto" w:fill="auto" w:val="clear"/>
             <w:tcMar>
-              <w:left w:w="90" w:type="dxa"/>
+              <w:left w:w="80" w:type="dxa"/>
             </w:tcMar>
           </w:tcPr>
           <w:p>
@@ -9017,7 +9022,7 @@
         </w:tc>
         <w:tc>
           <w:tcPr>
-            <w:tcW w:w="1591" w:type="dxa"/>
+            <w:tcW w:w="1590" w:type="dxa"/>
             <w:tcBorders>
               <w:top w:val="single" w:sz="4" w:space="0" w:color="000001"/>
               <w:left w:val="single" w:sz="4" w:space="0" w:color="000001"/>
@@ -9026,7 +9031,7 @@
             </w:tcBorders>
             <w:shd w:color="auto" w:fill="auto" w:val="clear"/>
             <w:tcMar>
-              <w:left w:w="90" w:type="dxa"/>
+              <w:left w:w="80" w:type="dxa"/>
             </w:tcMar>
           </w:tcPr>
           <w:p>
@@ -9048,7 +9053,7 @@
         </w:tc>
         <w:tc>
           <w:tcPr>
-            <w:tcW w:w="1596" w:type="dxa"/>
+            <w:tcW w:w="1595" w:type="dxa"/>
             <w:tcBorders>
               <w:top w:val="single" w:sz="4" w:space="0" w:color="000001"/>
               <w:left w:val="single" w:sz="4" w:space="0" w:color="000001"/>
@@ -9057,7 +9062,7 @@
             </w:tcBorders>
             <w:shd w:color="auto" w:fill="auto" w:val="clear"/>
             <w:tcMar>
-              <w:left w:w="90" w:type="dxa"/>
+              <w:left w:w="80" w:type="dxa"/>
             </w:tcMar>
           </w:tcPr>
           <w:p>
@@ -9079,8 +9084,8 @@
         </w:tc>
         <w:tc>
           <w:tcPr>
-            <w:tcW w:w="4800" w:type="dxa"/>
-            <w:gridSpan w:val="5"/>
+            <w:tcW w:w="4802" w:type="dxa"/>
+            <w:gridSpan w:val="6"/>
             <w:vMerge w:val="continue"/>
             <w:tcBorders>
               <w:top w:val="single" w:sz="4" w:space="0" w:color="000001"/>
@@ -9092,7 +9097,7 @@
             </w:tcBorders>
             <w:shd w:color="auto" w:fill="auto" w:val="clear"/>
             <w:tcMar>
-              <w:left w:w="90" w:type="dxa"/>
+              <w:left w:w="80" w:type="dxa"/>
             </w:tcMar>
           </w:tcPr>
           <w:p>
@@ -9131,7 +9136,7 @@
             </w:tcBorders>
             <w:shd w:color="auto" w:fill="auto" w:val="clear"/>
             <w:tcMar>
-              <w:left w:w="90" w:type="dxa"/>
+              <w:left w:w="80" w:type="dxa"/>
             </w:tcMar>
           </w:tcPr>
           <w:p>
@@ -9155,7 +9160,7 @@
         </w:tc>
         <w:tc>
           <w:tcPr>
-            <w:tcW w:w="1591" w:type="dxa"/>
+            <w:tcW w:w="1590" w:type="dxa"/>
             <w:tcBorders>
               <w:top w:val="single" w:sz="4" w:space="0" w:color="000001"/>
               <w:left w:val="single" w:sz="4" w:space="0" w:color="000001"/>
@@ -9164,7 +9169,7 @@
             </w:tcBorders>
             <w:shd w:color="auto" w:fill="auto" w:val="clear"/>
             <w:tcMar>
-              <w:left w:w="90" w:type="dxa"/>
+              <w:left w:w="80" w:type="dxa"/>
             </w:tcMar>
           </w:tcPr>
           <w:p>
@@ -9186,7 +9191,7 @@
         </w:tc>
         <w:tc>
           <w:tcPr>
-            <w:tcW w:w="1596" w:type="dxa"/>
+            <w:tcW w:w="1595" w:type="dxa"/>
             <w:tcBorders>
               <w:top w:val="single" w:sz="4" w:space="0" w:color="000001"/>
               <w:left w:val="single" w:sz="4" w:space="0" w:color="000001"/>
@@ -9195,7 +9200,7 @@
             </w:tcBorders>
             <w:shd w:color="auto" w:fill="auto" w:val="clear"/>
             <w:tcMar>
-              <w:left w:w="90" w:type="dxa"/>
+              <w:left w:w="80" w:type="dxa"/>
             </w:tcMar>
           </w:tcPr>
           <w:p>
@@ -9217,8 +9222,8 @@
         </w:tc>
         <w:tc>
           <w:tcPr>
-            <w:tcW w:w="4800" w:type="dxa"/>
-            <w:gridSpan w:val="5"/>
+            <w:tcW w:w="4802" w:type="dxa"/>
+            <w:gridSpan w:val="6"/>
             <w:vMerge w:val="continue"/>
             <w:tcBorders>
               <w:top w:val="single" w:sz="4" w:space="0" w:color="000001"/>
@@ -9230,7 +9235,7 @@
             </w:tcBorders>
             <w:shd w:color="auto" w:fill="auto" w:val="clear"/>
             <w:tcMar>
-              <w:left w:w="90" w:type="dxa"/>
+              <w:left w:w="80" w:type="dxa"/>
             </w:tcMar>
           </w:tcPr>
           <w:p>
@@ -9269,7 +9274,7 @@
             </w:tcBorders>
             <w:shd w:color="auto" w:fill="auto" w:val="clear"/>
             <w:tcMar>
-              <w:left w:w="90" w:type="dxa"/>
+              <w:left w:w="80" w:type="dxa"/>
             </w:tcMar>
           </w:tcPr>
           <w:p>
@@ -9293,7 +9298,7 @@
         </w:tc>
         <w:tc>
           <w:tcPr>
-            <w:tcW w:w="1591" w:type="dxa"/>
+            <w:tcW w:w="1590" w:type="dxa"/>
             <w:tcBorders>
               <w:top w:val="single" w:sz="4" w:space="0" w:color="000001"/>
               <w:left w:val="single" w:sz="4" w:space="0" w:color="000001"/>
@@ -9302,7 +9307,7 @@
             </w:tcBorders>
             <w:shd w:color="auto" w:fill="auto" w:val="clear"/>
             <w:tcMar>
-              <w:left w:w="90" w:type="dxa"/>
+              <w:left w:w="80" w:type="dxa"/>
             </w:tcMar>
           </w:tcPr>
           <w:p>
@@ -9324,7 +9329,7 @@
         </w:tc>
         <w:tc>
           <w:tcPr>
-            <w:tcW w:w="1596" w:type="dxa"/>
+            <w:tcW w:w="1595" w:type="dxa"/>
             <w:tcBorders>
               <w:top w:val="single" w:sz="4" w:space="0" w:color="000001"/>
               <w:left w:val="single" w:sz="4" w:space="0" w:color="000001"/>
@@ -9333,7 +9338,7 @@
             </w:tcBorders>
             <w:shd w:color="auto" w:fill="auto" w:val="clear"/>
             <w:tcMar>
-              <w:left w:w="90" w:type="dxa"/>
+              <w:left w:w="80" w:type="dxa"/>
             </w:tcMar>
           </w:tcPr>
           <w:p>
@@ -9355,8 +9360,8 @@
         </w:tc>
         <w:tc>
           <w:tcPr>
-            <w:tcW w:w="4800" w:type="dxa"/>
-            <w:gridSpan w:val="5"/>
+            <w:tcW w:w="4802" w:type="dxa"/>
+            <w:gridSpan w:val="6"/>
             <w:vMerge w:val="continue"/>
             <w:tcBorders>
               <w:top w:val="single" w:sz="4" w:space="0" w:color="000001"/>
@@ -9368,7 +9373,7 @@
             </w:tcBorders>
             <w:shd w:color="auto" w:fill="auto" w:val="clear"/>
             <w:tcMar>
-              <w:left w:w="90" w:type="dxa"/>
+              <w:left w:w="80" w:type="dxa"/>
             </w:tcMar>
           </w:tcPr>
           <w:p>
@@ -9407,7 +9412,7 @@
             </w:tcBorders>
             <w:shd w:color="auto" w:fill="auto" w:val="clear"/>
             <w:tcMar>
-              <w:left w:w="90" w:type="dxa"/>
+              <w:left w:w="80" w:type="dxa"/>
             </w:tcMar>
           </w:tcPr>
           <w:p>
@@ -9431,7 +9436,7 @@
         </w:tc>
         <w:tc>
           <w:tcPr>
-            <w:tcW w:w="1591" w:type="dxa"/>
+            <w:tcW w:w="1590" w:type="dxa"/>
             <w:tcBorders>
               <w:top w:val="single" w:sz="4" w:space="0" w:color="000001"/>
               <w:left w:val="single" w:sz="4" w:space="0" w:color="000001"/>
@@ -9440,7 +9445,7 @@
             </w:tcBorders>
             <w:shd w:color="auto" w:fill="auto" w:val="clear"/>
             <w:tcMar>
-              <w:left w:w="90" w:type="dxa"/>
+              <w:left w:w="80" w:type="dxa"/>
             </w:tcMar>
           </w:tcPr>
           <w:p>
@@ -9462,7 +9467,7 @@
         </w:tc>
         <w:tc>
           <w:tcPr>
-            <w:tcW w:w="1596" w:type="dxa"/>
+            <w:tcW w:w="1595" w:type="dxa"/>
             <w:tcBorders>
               <w:top w:val="single" w:sz="4" w:space="0" w:color="000001"/>
               <w:left w:val="single" w:sz="4" w:space="0" w:color="000001"/>
@@ -9471,7 +9476,7 @@
             </w:tcBorders>
             <w:shd w:color="auto" w:fill="auto" w:val="clear"/>
             <w:tcMar>
-              <w:left w:w="90" w:type="dxa"/>
+              <w:left w:w="80" w:type="dxa"/>
             </w:tcMar>
           </w:tcPr>
           <w:p>
@@ -9493,8 +9498,8 @@
         </w:tc>
         <w:tc>
           <w:tcPr>
-            <w:tcW w:w="4800" w:type="dxa"/>
-            <w:gridSpan w:val="5"/>
+            <w:tcW w:w="4802" w:type="dxa"/>
+            <w:gridSpan w:val="6"/>
             <w:vMerge w:val="continue"/>
             <w:tcBorders>
               <w:top w:val="single" w:sz="4" w:space="0" w:color="000001"/>
@@ -9506,7 +9511,7 @@
             </w:tcBorders>
             <w:shd w:color="auto" w:fill="auto" w:val="clear"/>
             <w:tcMar>
-              <w:left w:w="90" w:type="dxa"/>
+              <w:left w:w="80" w:type="dxa"/>
             </w:tcMar>
           </w:tcPr>
           <w:p>
@@ -9545,7 +9550,7 @@
             </w:tcBorders>
             <w:shd w:color="auto" w:fill="auto" w:val="clear"/>
             <w:tcMar>
-              <w:left w:w="90" w:type="dxa"/>
+              <w:left w:w="80" w:type="dxa"/>
             </w:tcMar>
           </w:tcPr>
           <w:p>
@@ -9569,7 +9574,7 @@
         </w:tc>
         <w:tc>
           <w:tcPr>
-            <w:tcW w:w="1591" w:type="dxa"/>
+            <w:tcW w:w="1590" w:type="dxa"/>
             <w:tcBorders>
               <w:top w:val="single" w:sz="4" w:space="0" w:color="000001"/>
               <w:left w:val="single" w:sz="4" w:space="0" w:color="000001"/>
@@ -9578,7 +9583,7 @@
             </w:tcBorders>
             <w:shd w:color="auto" w:fill="auto" w:val="clear"/>
             <w:tcMar>
-              <w:left w:w="90" w:type="dxa"/>
+              <w:left w:w="80" w:type="dxa"/>
             </w:tcMar>
           </w:tcPr>
           <w:p>
@@ -9600,7 +9605,7 @@
         </w:tc>
         <w:tc>
           <w:tcPr>
-            <w:tcW w:w="1596" w:type="dxa"/>
+            <w:tcW w:w="1595" w:type="dxa"/>
             <w:tcBorders>
               <w:top w:val="single" w:sz="4" w:space="0" w:color="000001"/>
               <w:left w:val="single" w:sz="4" w:space="0" w:color="000001"/>
@@ -9609,7 +9614,7 @@
             </w:tcBorders>
             <w:shd w:color="auto" w:fill="auto" w:val="clear"/>
             <w:tcMar>
-              <w:left w:w="90" w:type="dxa"/>
+              <w:left w:w="80" w:type="dxa"/>
             </w:tcMar>
           </w:tcPr>
           <w:p>
@@ -9631,8 +9636,8 @@
         </w:tc>
         <w:tc>
           <w:tcPr>
-            <w:tcW w:w="4800" w:type="dxa"/>
-            <w:gridSpan w:val="5"/>
+            <w:tcW w:w="4802" w:type="dxa"/>
+            <w:gridSpan w:val="6"/>
             <w:vMerge w:val="continue"/>
             <w:tcBorders>
               <w:top w:val="single" w:sz="4" w:space="0" w:color="000001"/>
@@ -9644,7 +9649,7 @@
             </w:tcBorders>
             <w:shd w:color="auto" w:fill="auto" w:val="clear"/>
             <w:tcMar>
-              <w:left w:w="90" w:type="dxa"/>
+              <w:left w:w="80" w:type="dxa"/>
             </w:tcMar>
           </w:tcPr>
           <w:p>
@@ -9683,7 +9688,7 @@
             </w:tcBorders>
             <w:shd w:color="auto" w:fill="auto" w:val="clear"/>
             <w:tcMar>
-              <w:left w:w="90" w:type="dxa"/>
+              <w:left w:w="80" w:type="dxa"/>
             </w:tcMar>
           </w:tcPr>
           <w:p>
@@ -9707,7 +9712,7 @@
         </w:tc>
         <w:tc>
           <w:tcPr>
-            <w:tcW w:w="1591" w:type="dxa"/>
+            <w:tcW w:w="1590" w:type="dxa"/>
             <w:tcBorders>
               <w:top w:val="single" w:sz="4" w:space="0" w:color="000001"/>
               <w:left w:val="single" w:sz="4" w:space="0" w:color="000001"/>
@@ -9716,7 +9721,7 @@
             </w:tcBorders>
             <w:shd w:color="auto" w:fill="auto" w:val="clear"/>
             <w:tcMar>
-              <w:left w:w="90" w:type="dxa"/>
+              <w:left w:w="80" w:type="dxa"/>
             </w:tcMar>
           </w:tcPr>
           <w:p>
@@ -9738,7 +9743,7 @@
         </w:tc>
         <w:tc>
           <w:tcPr>
-            <w:tcW w:w="1596" w:type="dxa"/>
+            <w:tcW w:w="1595" w:type="dxa"/>
             <w:tcBorders>
               <w:top w:val="single" w:sz="4" w:space="0" w:color="000001"/>
               <w:left w:val="single" w:sz="4" w:space="0" w:color="000001"/>
@@ -9747,7 +9752,7 @@
             </w:tcBorders>
             <w:shd w:color="auto" w:fill="auto" w:val="clear"/>
             <w:tcMar>
-              <w:left w:w="90" w:type="dxa"/>
+              <w:left w:w="80" w:type="dxa"/>
             </w:tcMar>
           </w:tcPr>
           <w:p>
@@ -9769,8 +9774,8 @@
         </w:tc>
         <w:tc>
           <w:tcPr>
-            <w:tcW w:w="4800" w:type="dxa"/>
-            <w:gridSpan w:val="5"/>
+            <w:tcW w:w="4802" w:type="dxa"/>
+            <w:gridSpan w:val="6"/>
             <w:vMerge w:val="continue"/>
             <w:tcBorders>
               <w:top w:val="single" w:sz="4" w:space="0" w:color="000001"/>
@@ -9782,7 +9787,7 @@
             </w:tcBorders>
             <w:shd w:color="auto" w:fill="auto" w:val="clear"/>
             <w:tcMar>
-              <w:left w:w="90" w:type="dxa"/>
+              <w:left w:w="80" w:type="dxa"/>
             </w:tcMar>
           </w:tcPr>
           <w:p>
@@ -9821,7 +9826,7 @@
             </w:tcBorders>
             <w:shd w:color="auto" w:fill="auto" w:val="clear"/>
             <w:tcMar>
-              <w:left w:w="90" w:type="dxa"/>
+              <w:left w:w="80" w:type="dxa"/>
             </w:tcMar>
           </w:tcPr>
           <w:p>
@@ -9845,7 +9850,7 @@
         </w:tc>
         <w:tc>
           <w:tcPr>
-            <w:tcW w:w="1591" w:type="dxa"/>
+            <w:tcW w:w="1590" w:type="dxa"/>
             <w:tcBorders>
               <w:top w:val="single" w:sz="4" w:space="0" w:color="000001"/>
               <w:left w:val="single" w:sz="4" w:space="0" w:color="000001"/>
@@ -9854,7 +9859,7 @@
             </w:tcBorders>
             <w:shd w:color="auto" w:fill="auto" w:val="clear"/>
             <w:tcMar>
-              <w:left w:w="90" w:type="dxa"/>
+              <w:left w:w="80" w:type="dxa"/>
             </w:tcMar>
           </w:tcPr>
           <w:p>
@@ -9876,7 +9881,7 @@
         </w:tc>
         <w:tc>
           <w:tcPr>
-            <w:tcW w:w="1596" w:type="dxa"/>
+            <w:tcW w:w="1595" w:type="dxa"/>
             <w:tcBorders>
               <w:top w:val="single" w:sz="4" w:space="0" w:color="000001"/>
               <w:left w:val="single" w:sz="4" w:space="0" w:color="000001"/>
@@ -9885,7 +9890,7 @@
             </w:tcBorders>
             <w:shd w:color="auto" w:fill="auto" w:val="clear"/>
             <w:tcMar>
-              <w:left w:w="90" w:type="dxa"/>
+              <w:left w:w="80" w:type="dxa"/>
             </w:tcMar>
           </w:tcPr>
           <w:p>
@@ -9907,8 +9912,8 @@
         </w:tc>
         <w:tc>
           <w:tcPr>
-            <w:tcW w:w="4800" w:type="dxa"/>
-            <w:gridSpan w:val="5"/>
+            <w:tcW w:w="4802" w:type="dxa"/>
+            <w:gridSpan w:val="6"/>
             <w:vMerge w:val="continue"/>
             <w:tcBorders>
               <w:top w:val="single" w:sz="4" w:space="0" w:color="000001"/>
@@ -9920,7 +9925,7 @@
             </w:tcBorders>
             <w:shd w:color="auto" w:fill="auto" w:val="clear"/>
             <w:tcMar>
-              <w:left w:w="90" w:type="dxa"/>
+              <w:left w:w="80" w:type="dxa"/>
             </w:tcMar>
           </w:tcPr>
           <w:p>
@@ -9964,7 +9969,7 @@
           <w:szCs w:val="20"/>
         </w:rPr>
       </w:pPr>
-      <w:del w:id="68" w:author="Serafeim Perdikis" w:date="2018-03-23T10:18:00Z">
+      <w:del w:id="67" w:author="Serafeim Perdikis" w:date="2018-03-23T10:18:00Z">
         <w:r>
           <w:rPr>
             <w:b/>
@@ -9974,7 +9979,7 @@
           <w:delText>Fig 4.</w:delText>
         </w:r>
       </w:del>
-      <w:del w:id="69" w:author="Serafeim Perdikis" w:date="2018-03-23T10:18:00Z">
+      <w:del w:id="68" w:author="Serafeim Perdikis" w:date="2018-03-23T10:18:00Z">
         <w:r>
           <w:rPr>
             <w:sz w:val="20"/>
@@ -9983,7 +9988,7 @@
           <w:delText xml:space="preserve"> BCI feature discriminancy. </w:delText>
         </w:r>
       </w:del>
-      <w:del w:id="70" w:author="Serafeim Perdikis" w:date="2018-03-23T10:18:00Z">
+      <w:del w:id="69" w:author="Serafeim Perdikis" w:date="2018-03-23T10:18:00Z">
         <w:r>
           <w:rPr>
             <w:b/>
@@ -9993,7 +9998,7 @@
           <w:delText>(A)</w:delText>
         </w:r>
       </w:del>
-      <w:del w:id="71" w:author="Serafeim Perdikis" w:date="2018-03-23T10:18:00Z">
+      <w:del w:id="70" w:author="Serafeim Perdikis" w:date="2018-03-23T10:18:00Z">
         <w:r>
           <w:rPr>
             <w:sz w:val="20"/>
@@ -10002,7 +10007,7 @@
           <w:delText xml:space="preserve"> Topographic maps of discriminancy per training month on the 16 EEG channel locations over the sensorimotor cortex monitored. Bright color indicates high discriminancy between Both Hands and Both Feet MI tasks employed by both pilots (P1 top, P2 bottom). The discriminancy of each channel is quantified as the Fisher score of the EEG signal's power spectral density distributions for these two mental classes in the high β-band (22-32 Hz) within each run. Each map illustrates local Fisher scores (with inter-channel interpolation) averaged over all runs within the supertitled month. </w:delText>
         </w:r>
       </w:del>
-      <w:del w:id="72" w:author="Serafeim Perdikis" w:date="2018-03-23T10:18:00Z">
+      <w:del w:id="71" w:author="Serafeim Perdikis" w:date="2018-03-23T10:18:00Z">
         <w:r>
           <w:rPr>
             <w:b/>
@@ -10012,7 +10017,7 @@
           <w:delText>(B)</w:delText>
         </w:r>
       </w:del>
-      <w:del w:id="73" w:author="Serafeim Perdikis" w:date="2018-03-23T10:18:00Z">
+      <w:del w:id="72" w:author="Serafeim Perdikis" w:date="2018-03-23T10:18:00Z">
         <w:r>
           <w:rPr>
             <w:sz w:val="20"/>
@@ -10021,7 +10026,7 @@
           <w:delText xml:space="preserve"> Average medial (blue, channels: FCz, Cz, CPz) and lateral (red, channels FC3 ,C3, CP3, FC4, C4, CP4) discriminancy for all performed offline, online and racing runs of pilots P1 and P2. The corresponding linear fits and Pearson correlation coefficients (significance tested with Student’s t-distribution) are reported to indicate training effects. Vertical dashed lines indicate the training session where each runs took place.</w:delText>
         </w:r>
       </w:del>
-      <w:del w:id="74" w:author="Serafeim Perdikis" w:date="2018-03-23T10:18:00Z">
+      <w:del w:id="73" w:author="Serafeim Perdikis" w:date="2018-03-23T10:18:00Z">
         <w:r>
           <w:rPr>
             <w:b/>
@@ -10031,7 +10036,7 @@
           <w:delText xml:space="preserve"> (C)</w:delText>
         </w:r>
       </w:del>
-      <w:del w:id="75" w:author="Serafeim Perdikis" w:date="2018-03-23T10:18:00Z">
+      <w:del w:id="74" w:author="Serafeim Perdikis" w:date="2018-03-23T10:18:00Z">
         <w:r>
           <w:rPr>
             <w:sz w:val="20"/>
@@ -10065,7 +10070,7 @@
         <w:jc w:val="both"/>
         <w:rPr/>
       </w:pPr>
-      <w:ins w:id="76" w:author="Serafeim Perdikis" w:date="2018-03-23T10:18:00Z">
+      <w:ins w:id="75" w:author="Serafeim Perdikis" w:date="2018-03-23T10:18:00Z">
         <w:r>
           <w:rPr>
             <w:b/>
@@ -10075,7 +10080,7 @@
           <w:t>Fig 4.</w:t>
         </w:r>
       </w:ins>
-      <w:ins w:id="77" w:author="Serafeim Perdikis" w:date="2018-03-23T10:18:00Z">
+      <w:ins w:id="76" w:author="Serafeim Perdikis" w:date="2018-03-23T10:18:00Z">
         <w:r>
           <w:rPr>
             <w:sz w:val="20"/>
@@ -10084,7 +10089,7 @@
           <w:t xml:space="preserve"> BCI feature discriminancy. </w:t>
         </w:r>
       </w:ins>
-      <w:ins w:id="78" w:author="Serafeim Perdikis" w:date="2018-03-23T10:18:00Z">
+      <w:ins w:id="77" w:author="Serafeim Perdikis" w:date="2018-03-23T10:18:00Z">
         <w:r>
           <w:rPr>
             <w:b/>
@@ -10094,7 +10099,7 @@
           <w:t>(A)</w:t>
         </w:r>
       </w:ins>
-      <w:ins w:id="79" w:author="Serafeim Perdikis" w:date="2018-03-23T10:18:00Z">
+      <w:ins w:id="78" w:author="Serafeim Perdikis" w:date="2018-03-23T10:18:00Z">
         <w:r>
           <w:rPr>
             <w:sz w:val="20"/>
@@ -10103,7 +10108,7 @@
           <w:t xml:space="preserve"> Topographic maps of discriminancy per training month on the 16 EEG channel locations over the sensorimotor cortex monitored. Bright color indicates high discriminancy between Both Hands and Both Feet MI tasks employed by both pilots (P1 top, P2 bottom). The discriminancy of each channel is quantified as the Fisher score of the EEG signal's power spectral density distributions for these two mental classes in the high β-band (22-32 Hz) within each run. Each map illustrates local Fisher scores (with inter-channel interpolation) averaged over all runs within the supertitled month. </w:t>
         </w:r>
       </w:ins>
-      <w:ins w:id="80" w:author="Serafeim Perdikis" w:date="2018-03-23T10:18:00Z">
+      <w:ins w:id="79" w:author="Serafeim Perdikis" w:date="2018-03-23T10:18:00Z">
         <w:r>
           <w:rPr>
             <w:b/>
@@ -10113,7 +10118,7 @@
           <w:t>(B)</w:t>
         </w:r>
       </w:ins>
-      <w:ins w:id="81" w:author="Serafeim Perdikis" w:date="2018-03-23T10:18:00Z">
+      <w:ins w:id="80" w:author="Serafeim Perdikis" w:date="2018-03-23T10:18:00Z">
         <w:r>
           <w:rPr>
             <w:sz w:val="20"/>
@@ -10122,7 +10127,7 @@
           <w:t xml:space="preserve"> Average medial (blue, channels: FCz, Cz, CPz) and lateral (red, channels FC3 ,C3, CP3, FC4, C4, CP4) discriminancy for all performed offline, online and racing runs of pilots P1 and P2. The corresponding linear fits and Pearson correlation coefficients (significance tested with Student’s t-distribution) are reported to indicate training effects. Vertical dashed lines indicate the training session where each runs took place.</w:t>
         </w:r>
       </w:ins>
-      <w:ins w:id="82" w:author="Serafeim Perdikis" w:date="2018-03-23T10:18:00Z">
+      <w:ins w:id="81" w:author="Serafeim Perdikis" w:date="2018-03-23T10:18:00Z">
         <w:r>
           <w:rPr>
             <w:b/>
@@ -10132,7 +10137,7 @@
           <w:t xml:space="preserve"> (C)</w:t>
         </w:r>
       </w:ins>
-      <w:ins w:id="83" w:author="Serafeim Perdikis" w:date="2018-03-23T10:18:00Z">
+      <w:ins w:id="82" w:author="Serafeim Perdikis" w:date="2018-03-23T10:18:00Z">
         <w:r>
           <w:rPr>
             <w:sz w:val="20"/>
@@ -10141,7 +10146,7 @@
           <w:t xml:space="preserve"> Average and standard deviations of medial region (blue) and lateral region (red) discriminancy within the first and last four runs of training for pilots P1 and P2. Statistically significant differences are shown with two-sided Wilcoxon ranksum tests, (**): p&lt;.01, (***): p&lt;.001.</w:t>
         </w:r>
       </w:ins>
-      <w:ins w:id="84" w:author="Serafeim Perdikis" w:date="2018-03-23T15:39:00Z">
+      <w:ins w:id="83" w:author="Serafeim Perdikis" w:date="2018-03-23T15:39:00Z">
         <w:r>
           <w:rPr>
             <w:sz w:val="20"/>
@@ -10150,7 +10155,7 @@
           <w:t xml:space="preserve">  Fig 4 data is located at </w:t>
         </w:r>
       </w:ins>
-      <w:ins w:id="85" w:author="Serafeim Perdikis" w:date="2018-03-23T15:39:00Z">
+      <w:ins w:id="84" w:author="Serafeim Perdikis" w:date="2018-03-23T15:39:00Z">
         <w:r>
           <w:rPr>
             <w:rStyle w:val="InternetLink"/>
@@ -10160,8 +10165,8 @@
           <w:t>https://doi.org/10.5281/zenodo.</w:t>
         </w:r>
       </w:ins>
-      <w:hyperlink r:id="rId5">
-        <w:ins w:id="86" w:author="Serafeim Perdikis" w:date="2018-03-23T15:39:00Z">
+      <w:hyperlink r:id="rId4">
+        <w:ins w:id="85" w:author="Serafeim Perdikis" w:date="2018-03-23T15:39:00Z">
           <w:r>
             <w:rPr>
               <w:rStyle w:val="InternetLink"/>
@@ -10172,7 +10177,7 @@
           </w:r>
         </w:ins>
       </w:hyperlink>
-      <w:ins w:id="87" w:author="Serafeim Perdikis" w:date="2018-03-23T15:39:00Z">
+      <w:ins w:id="86" w:author="Serafeim Perdikis" w:date="2018-03-23T15:39:00Z">
         <w:r>
           <w:rPr>
             <w:sz w:val="20"/>
@@ -10181,7 +10186,7 @@
           <w:t xml:space="preserve"> , </w:t>
         </w:r>
       </w:ins>
-      <w:ins w:id="88" w:author="Serafeim Perdikis" w:date="2018-03-23T15:39:00Z">
+      <w:ins w:id="87" w:author="Serafeim Perdikis" w:date="2018-03-23T15:39:00Z">
         <w:r>
           <w:rPr>
             <w:rStyle w:val="InternetLink"/>
@@ -10191,8 +10196,8 @@
           <w:t>https://doi.org/10.5281/zenodo.</w:t>
         </w:r>
       </w:ins>
-      <w:hyperlink r:id="rId6">
-        <w:ins w:id="89" w:author="Serafeim Perdikis" w:date="2018-03-23T15:39:00Z">
+      <w:hyperlink r:id="rId5">
+        <w:ins w:id="88" w:author="Serafeim Perdikis" w:date="2018-03-23T15:39:00Z">
           <w:r>
             <w:rPr>
               <w:rStyle w:val="InternetLink"/>
@@ -10203,7 +10208,7 @@
           </w:r>
         </w:ins>
       </w:hyperlink>
-      <w:ins w:id="90" w:author="Serafeim Perdikis" w:date="2018-03-23T15:39:00Z">
+      <w:ins w:id="89" w:author="Serafeim Perdikis" w:date="2018-03-23T15:39:00Z">
         <w:r>
           <w:rPr>
             <w:sz w:val="20"/>
@@ -10212,8 +10217,8 @@
           <w:t xml:space="preserve"> , </w:t>
         </w:r>
       </w:ins>
-      <w:hyperlink r:id="rId7">
-        <w:ins w:id="91" w:author="Serafeim Perdikis" w:date="2018-03-23T22:07:00Z">
+      <w:hyperlink r:id="rId6">
+        <w:ins w:id="90" w:author="Serafeim Perdikis" w:date="2018-03-23T22:07:00Z">
           <w:bookmarkStart w:id="1" w:name="__DdeLink__2554_1363992401"/>
           <w:r>
             <w:rPr>
@@ -10224,7 +10229,7 @@
             <w:t>https://doi.org/10.5281/zenodo.</w:t>
           </w:r>
         </w:ins>
-        <w:ins w:id="92" w:author="Serafeim Perdikis" w:date="2018-03-23T22:07:00Z">
+        <w:ins w:id="91" w:author="Serafeim Perdikis" w:date="2018-03-23T22:07:00Z">
           <w:bookmarkEnd w:id="1"/>
           <w:r>
             <w:rPr>
@@ -10236,7 +10241,7 @@
           </w:r>
         </w:ins>
       </w:hyperlink>
-      <w:ins w:id="93" w:author="Serafeim Perdikis" w:date="2018-03-23T22:07:00Z">
+      <w:ins w:id="92" w:author="Serafeim Perdikis" w:date="2018-03-23T22:07:00Z">
         <w:r>
           <w:rPr>
             <w:rStyle w:val="InternetLink"/>
@@ -10246,7 +10251,7 @@
           <w:t xml:space="preserve"> </w:t>
         </w:r>
       </w:ins>
-      <w:ins w:id="94" w:author="Serafeim Perdikis" w:date="2018-03-23T15:39:00Z">
+      <w:ins w:id="93" w:author="Serafeim Perdikis" w:date="2018-03-23T15:39:00Z">
         <w:r>
           <w:rPr>
             <w:sz w:val="20"/>
@@ -10287,10 +10292,10 @@
           <w:b/>
           <w:sz w:val="20"/>
           <w:szCs w:val="20"/>
-          <w:del w:id="96" w:author="Serafeim Perdikis" w:date="2018-03-23T10:18:00Z"/>
-        </w:rPr>
-      </w:pPr>
-      <w:del w:id="95" w:author="Serafeim Perdikis" w:date="2018-03-23T10:18:00Z">
+          <w:del w:id="95" w:author="Serafeim Perdikis" w:date="2018-03-23T10:18:00Z"/>
+        </w:rPr>
+      </w:pPr>
+      <w:del w:id="94" w:author="Serafeim Perdikis" w:date="2018-03-23T10:18:00Z">
         <w:r>
           <w:rPr>
             <w:b/>
@@ -10327,7 +10332,7 @@
           <w:szCs w:val="20"/>
         </w:rPr>
       </w:pPr>
-      <w:del w:id="97" w:author="Serafeim Perdikis" w:date="2018-03-23T10:19:00Z">
+      <w:del w:id="96" w:author="Serafeim Perdikis" w:date="2018-03-23T10:19:00Z">
         <w:r>
           <w:rPr>
             <w:b/>
@@ -10337,7 +10342,7 @@
           <w:delText>Fig 5.</w:delText>
         </w:r>
       </w:del>
-      <w:del w:id="98" w:author="Serafeim Perdikis" w:date="2018-03-23T10:19:00Z">
+      <w:del w:id="97" w:author="Serafeim Perdikis" w:date="2018-03-23T10:19:00Z">
         <w:r>
           <w:rPr>
             <w:sz w:val="20"/>
@@ -10388,7 +10393,7 @@
         <w:jc w:val="both"/>
         <w:rPr/>
       </w:pPr>
-      <w:ins w:id="99" w:author="Serafeim Perdikis" w:date="2018-03-23T10:19:00Z">
+      <w:ins w:id="98" w:author="Serafeim Perdikis" w:date="2018-03-23T10:19:00Z">
         <w:r>
           <w:rPr>
             <w:b/>
@@ -10399,7 +10404,7 @@
           <w:t>Fig 5.</w:t>
         </w:r>
       </w:ins>
-      <w:ins w:id="100" w:author="Serafeim Perdikis" w:date="2018-03-23T10:19:00Z">
+      <w:ins w:id="99" w:author="Serafeim Perdikis" w:date="2018-03-23T10:19:00Z">
         <w:r>
           <w:rPr>
             <w:b w:val="false"/>
@@ -10410,7 +10415,7 @@
           <w:t xml:space="preserve"> BCI feature discriminancy for pilots P1 and P2 in the Cybathlon. Topographic maps of discriminancy per Cybathlon race on the 16 EEG channel locations over the sensorimotor cortex monitored. Bright color indicates high discriminancy between Both Hands and Both Feet motor imagery tasks employed by both pilots. The discriminancy of each channel is quantified as the Fisher score of the EEG signal's power spectral density distributions for these two mental classes in the high β band (22-32 Hz), on this channel. Each map illustrates local Fisher scores (with inter-channel interpolation) in the supertitled race. Selected channels are indicated by red color. Fig 5 data is located at </w:t>
         </w:r>
       </w:ins>
-      <w:ins w:id="101" w:author="Serafeim Perdikis" w:date="2018-03-23T22:06:00Z">
+      <w:ins w:id="100" w:author="Serafeim Perdikis" w:date="2018-03-23T22:06:00Z">
         <w:r>
           <w:rPr>
             <w:rStyle w:val="InternetLink"/>
@@ -10422,8 +10427,8 @@
           <w:t>https://doi.org/10.5281/zenodo.</w:t>
         </w:r>
       </w:ins>
-      <w:hyperlink r:id="rId8">
-        <w:ins w:id="102" w:author="Serafeim Perdikis" w:date="2018-03-23T15:40:00Z">
+      <w:hyperlink r:id="rId7">
+        <w:ins w:id="101" w:author="Serafeim Perdikis" w:date="2018-03-23T15:40:00Z">
           <w:r>
             <w:rPr>
               <w:rStyle w:val="InternetLink"/>
@@ -10436,7 +10441,7 @@
           </w:r>
         </w:ins>
       </w:hyperlink>
-      <w:ins w:id="103" w:author="Serafeim Perdikis" w:date="2018-03-23T15:40:00Z">
+      <w:ins w:id="102" w:author="Serafeim Perdikis" w:date="2018-03-23T15:40:00Z">
         <w:r>
           <w:rPr>
             <w:b w:val="false"/>
@@ -10523,7 +10528,7 @@
         <w:jc w:val="both"/>
         <w:rPr/>
       </w:pPr>
-      <w:ins w:id="104" w:author="Serafeim Perdikis" w:date="2018-03-23T10:20:00Z">
+      <w:ins w:id="103" w:author="Serafeim Perdikis" w:date="2018-03-23T10:20:00Z">
         <w:r>
           <w:rPr>
             <w:b/>
@@ -10533,7 +10538,7 @@
           <w:t>Fig 6.</w:t>
         </w:r>
       </w:ins>
-      <w:ins w:id="105" w:author="Serafeim Perdikis" w:date="2018-03-23T10:20:00Z">
+      <w:ins w:id="104" w:author="Serafeim Perdikis" w:date="2018-03-23T10:20:00Z">
         <w:r>
           <w:rPr>
             <w:sz w:val="20"/>
@@ -10542,7 +10547,7 @@
           <w:t xml:space="preserve"> Effects of the control paradigm. </w:t>
         </w:r>
       </w:ins>
-      <w:ins w:id="106" w:author="Serafeim Perdikis" w:date="2018-03-23T10:20:00Z">
+      <w:ins w:id="105" w:author="Serafeim Perdikis" w:date="2018-03-23T10:20:00Z">
         <w:r>
           <w:rPr>
             <w:b/>
@@ -10552,7 +10557,7 @@
           <w:t>(A)</w:t>
         </w:r>
       </w:ins>
-      <w:ins w:id="107" w:author="Serafeim Perdikis" w:date="2018-03-23T10:20:00Z">
+      <w:ins w:id="106" w:author="Serafeim Perdikis" w:date="2018-03-23T10:20:00Z">
         <w:r>
           <w:rPr>
             <w:sz w:val="20"/>
@@ -10561,7 +10566,7 @@
           <w:t xml:space="preserve"> Boxplots of pad crossing time (s) for pilot P1 and all pad types (spin, jump, slide) and control paradigms 1 (yellow), 3 (green) and 4 (cyan). The box edges signify the 75</w:t>
         </w:r>
       </w:ins>
-      <w:ins w:id="108" w:author="Serafeim Perdikis" w:date="2018-03-23T10:20:00Z">
+      <w:ins w:id="107" w:author="Serafeim Perdikis" w:date="2018-03-23T10:20:00Z">
         <w:r>
           <w:rPr>
             <w:sz w:val="20"/>
@@ -10571,7 +10576,7 @@
           <w:t>th</w:t>
         </w:r>
       </w:ins>
-      <w:ins w:id="109" w:author="Serafeim Perdikis" w:date="2018-03-23T10:20:00Z">
+      <w:ins w:id="108" w:author="Serafeim Perdikis" w:date="2018-03-23T10:20:00Z">
         <w:r>
           <w:rPr>
             <w:sz w:val="20"/>
@@ -10580,7 +10585,7 @@
           <w:t xml:space="preserve"> (top) and 25</w:t>
         </w:r>
       </w:ins>
-      <w:ins w:id="110" w:author="Serafeim Perdikis" w:date="2018-03-23T10:20:00Z">
+      <w:ins w:id="109" w:author="Serafeim Perdikis" w:date="2018-03-23T10:20:00Z">
         <w:r>
           <w:rPr>
             <w:sz w:val="20"/>
@@ -10590,7 +10595,7 @@
           <w:t>th</w:t>
         </w:r>
       </w:ins>
-      <w:ins w:id="111" w:author="Serafeim Perdikis" w:date="2018-03-23T10:20:00Z">
+      <w:ins w:id="110" w:author="Serafeim Perdikis" w:date="2018-03-23T10:20:00Z">
         <w:r>
           <w:rPr>
             <w:sz w:val="20"/>
@@ -10599,7 +10604,7 @@
           <w:t xml:space="preserve"> (bottom) percentiles and the colored horizontal line the median of the corresponding distribution. The whiskers extend to the largest and smallest non-outlier values. Outliers are marked with black crosses. </w:t>
         </w:r>
       </w:ins>
-      <w:ins w:id="112" w:author="Serafeim Perdikis" w:date="2018-03-23T10:20:00Z">
+      <w:ins w:id="111" w:author="Serafeim Perdikis" w:date="2018-03-23T10:20:00Z">
         <w:r>
           <w:rPr>
             <w:b/>
@@ -10609,7 +10614,7 @@
           <w:t>(B)</w:t>
         </w:r>
       </w:ins>
-      <w:ins w:id="113" w:author="Serafeim Perdikis" w:date="2018-03-23T10:20:00Z">
+      <w:ins w:id="112" w:author="Serafeim Perdikis" w:date="2018-03-23T10:20:00Z">
         <w:r>
           <w:rPr>
             <w:sz w:val="20"/>
@@ -10618,7 +10623,7 @@
           <w:t xml:space="preserve"> Average and standard deviation of BCI command accuracy (%) for pilot P1 and all command types (spin, jump, slide) and control paradigms 1 (yellow), 3 (green) and 4 (cyan). </w:t>
         </w:r>
       </w:ins>
-      <w:ins w:id="114" w:author="Serafeim Perdikis" w:date="2018-03-23T10:20:00Z">
+      <w:ins w:id="113" w:author="Serafeim Perdikis" w:date="2018-03-23T10:20:00Z">
         <w:r>
           <w:rPr>
             <w:b/>
@@ -10628,7 +10633,7 @@
           <w:t>(C)</w:t>
         </w:r>
       </w:ins>
-      <w:ins w:id="115" w:author="Serafeim Perdikis" w:date="2018-03-23T10:20:00Z">
+      <w:ins w:id="114" w:author="Serafeim Perdikis" w:date="2018-03-23T10:20:00Z">
         <w:r>
           <w:rPr>
             <w:sz w:val="20"/>
@@ -10637,7 +10642,7 @@
           <w:t xml:space="preserve"> Average and standard deviation of race completion time (s) for pilot P1 and control paradigms 1 (yellow), 3 (green) and 4 (cyan). </w:t>
         </w:r>
       </w:ins>
-      <w:ins w:id="116" w:author="Serafeim Perdikis" w:date="2018-03-23T10:20:00Z">
+      <w:ins w:id="115" w:author="Serafeim Perdikis" w:date="2018-03-23T10:20:00Z">
         <w:r>
           <w:rPr>
             <w:b/>
@@ -10647,7 +10652,7 @@
           <w:t xml:space="preserve">(D) </w:t>
         </w:r>
       </w:ins>
-      <w:ins w:id="117" w:author="Serafeim Perdikis" w:date="2018-03-23T10:20:00Z">
+      <w:ins w:id="116" w:author="Serafeim Perdikis" w:date="2018-03-23T10:20:00Z">
         <w:r>
           <w:rPr>
             <w:sz w:val="20"/>
@@ -10656,7 +10661,7 @@
           <w:t xml:space="preserve">Average and standard deviation of overall feature discriminancy (medial and lateral locations) in the first and last ten runs for pilot P1 and control paradigm 1 (yellow), 3 (green) and 4 (cyan). Statistically significant differences are shown with two-sided Wilcoxon ranksum tests (for the sake of clarity, only with respect to paradigm 4). (*): p&lt;.05, (**): p&lt;.01, (***): p&lt;.001. </w:t>
         </w:r>
       </w:ins>
-      <w:ins w:id="118" w:author="Serafeim Perdikis" w:date="2018-03-23T10:20:00Z">
+      <w:ins w:id="117" w:author="Serafeim Perdikis" w:date="2018-03-23T10:20:00Z">
         <w:r>
           <w:rPr>
             <w:b w:val="false"/>
@@ -10667,8 +10672,8 @@
           <w:t xml:space="preserve">Fig 6 data is located at </w:t>
         </w:r>
       </w:ins>
-      <w:hyperlink r:id="rId9">
-        <w:ins w:id="119" w:author="Serafeim Perdikis" w:date="2018-03-23T10:20:00Z">
+      <w:hyperlink r:id="rId8">
+        <w:ins w:id="118" w:author="Serafeim Perdikis" w:date="2018-03-23T10:20:00Z">
           <w:r>
             <w:rPr>
               <w:rStyle w:val="InternetLink"/>
@@ -10681,8 +10686,8 @@
           </w:r>
         </w:ins>
       </w:hyperlink>
-      <w:hyperlink r:id="rId10">
-        <w:ins w:id="120" w:author="Serafeim Perdikis" w:date="2018-03-23T10:20:00Z">
+      <w:hyperlink r:id="rId9">
+        <w:ins w:id="119" w:author="Serafeim Perdikis" w:date="2018-03-23T10:20:00Z">
           <w:r>
             <w:rPr>
               <w:rStyle w:val="InternetLink"/>
@@ -10695,7 +10700,7 @@
           </w:r>
         </w:ins>
       </w:hyperlink>
-      <w:ins w:id="121" w:author="Serafeim Perdikis" w:date="2018-03-23T10:20:00Z">
+      <w:ins w:id="120" w:author="Serafeim Perdikis" w:date="2018-03-23T10:20:00Z">
         <w:r>
           <w:rPr>
             <w:b w:val="false"/>
@@ -10706,8 +10711,8 @@
           <w:t xml:space="preserve"> , </w:t>
         </w:r>
       </w:ins>
-      <w:hyperlink r:id="rId11">
-        <w:ins w:id="122" w:author="Serafeim Perdikis" w:date="2018-03-23T10:20:00Z">
+      <w:hyperlink r:id="rId10">
+        <w:ins w:id="121" w:author="Serafeim Perdikis" w:date="2018-03-23T10:20:00Z">
           <w:r>
             <w:rPr>
               <w:rStyle w:val="InternetLink"/>
@@ -10720,8 +10725,8 @@
           </w:r>
         </w:ins>
       </w:hyperlink>
-      <w:hyperlink r:id="rId12">
-        <w:ins w:id="123" w:author="Serafeim Perdikis" w:date="2018-03-23T10:20:00Z">
+      <w:hyperlink r:id="rId11">
+        <w:ins w:id="122" w:author="Serafeim Perdikis" w:date="2018-03-23T10:20:00Z">
           <w:r>
             <w:rPr>
               <w:rStyle w:val="InternetLink"/>
@@ -10734,7 +10739,7 @@
           </w:r>
         </w:ins>
       </w:hyperlink>
-      <w:ins w:id="124" w:author="Serafeim Perdikis" w:date="2018-03-23T10:20:00Z">
+      <w:ins w:id="123" w:author="Serafeim Perdikis" w:date="2018-03-23T10:20:00Z">
         <w:r>
           <w:rPr>
             <w:b w:val="false"/>
@@ -10745,8 +10750,8 @@
           <w:t xml:space="preserve"> , </w:t>
         </w:r>
       </w:ins>
-      <w:hyperlink r:id="rId13">
-        <w:ins w:id="125" w:author="Serafeim Perdikis" w:date="2018-03-23T10:20:00Z">
+      <w:hyperlink r:id="rId12">
+        <w:ins w:id="124" w:author="Serafeim Perdikis" w:date="2018-03-23T10:20:00Z">
           <w:r>
             <w:rPr>
               <w:rStyle w:val="InternetLink"/>
@@ -10759,8 +10764,8 @@
           </w:r>
         </w:ins>
       </w:hyperlink>
-      <w:hyperlink r:id="rId14">
-        <w:ins w:id="126" w:author="Serafeim Perdikis" w:date="2018-03-23T10:20:00Z">
+      <w:hyperlink r:id="rId13">
+        <w:ins w:id="125" w:author="Serafeim Perdikis" w:date="2018-03-23T10:20:00Z">
           <w:r>
             <w:rPr>
               <w:rStyle w:val="InternetLink"/>
@@ -10773,7 +10778,7 @@
           </w:r>
         </w:ins>
       </w:hyperlink>
-      <w:ins w:id="127" w:author="Serafeim Perdikis" w:date="2018-03-23T10:20:00Z">
+      <w:ins w:id="126" w:author="Serafeim Perdikis" w:date="2018-03-23T10:20:00Z">
         <w:r>
           <w:rPr>
             <w:b w:val="false"/>
@@ -10784,8 +10789,8 @@
           <w:t xml:space="preserve"> , </w:t>
         </w:r>
       </w:ins>
-      <w:hyperlink r:id="rId15">
-        <w:ins w:id="128" w:author="Serafeim Perdikis" w:date="2018-03-23T10:20:00Z">
+      <w:hyperlink r:id="rId14">
+        <w:ins w:id="127" w:author="Serafeim Perdikis" w:date="2018-03-23T10:20:00Z">
           <w:r>
             <w:rPr>
               <w:rStyle w:val="InternetLink"/>
@@ -10798,8 +10803,8 @@
           </w:r>
         </w:ins>
       </w:hyperlink>
-      <w:hyperlink r:id="rId16">
-        <w:ins w:id="129" w:author="Serafeim Perdikis" w:date="2018-03-23T10:20:00Z">
+      <w:hyperlink r:id="rId15">
+        <w:ins w:id="128" w:author="Serafeim Perdikis" w:date="2018-03-23T10:20:00Z">
           <w:r>
             <w:rPr>
               <w:rStyle w:val="InternetLink"/>
@@ -10812,7 +10817,7 @@
           </w:r>
         </w:ins>
       </w:hyperlink>
-      <w:ins w:id="130" w:author="Serafeim Perdikis" w:date="2018-03-23T10:20:00Z">
+      <w:ins w:id="129" w:author="Serafeim Perdikis" w:date="2018-03-23T10:20:00Z">
         <w:r>
           <w:rPr>
             <w:b w:val="false"/>
@@ -10906,7 +10911,7 @@
           <w:szCs w:val="20"/>
         </w:rPr>
       </w:pPr>
-      <w:del w:id="131" w:author="Serafeim Perdikis" w:date="2018-03-23T10:20:00Z">
+      <w:del w:id="130" w:author="Serafeim Perdikis" w:date="2018-03-23T10:20:00Z">
         <w:r>
           <w:rPr>
             <w:b/>
@@ -10916,7 +10921,7 @@
           <w:delText>Fig 6.</w:delText>
         </w:r>
       </w:del>
-      <w:del w:id="132" w:author="Serafeim Perdikis" w:date="2018-03-23T10:20:00Z">
+      <w:del w:id="131" w:author="Serafeim Perdikis" w:date="2018-03-23T10:20:00Z">
         <w:r>
           <w:rPr>
             <w:sz w:val="20"/>
@@ -10925,7 +10930,7 @@
           <w:delText xml:space="preserve"> Effects of the control paradigm. </w:delText>
         </w:r>
       </w:del>
-      <w:del w:id="133" w:author="Serafeim Perdikis" w:date="2018-03-23T10:20:00Z">
+      <w:del w:id="132" w:author="Serafeim Perdikis" w:date="2018-03-23T10:20:00Z">
         <w:r>
           <w:rPr>
             <w:b/>
@@ -10935,7 +10940,7 @@
           <w:delText>(A)</w:delText>
         </w:r>
       </w:del>
-      <w:del w:id="134" w:author="Serafeim Perdikis" w:date="2018-03-23T10:20:00Z">
+      <w:del w:id="133" w:author="Serafeim Perdikis" w:date="2018-03-23T10:20:00Z">
         <w:r>
           <w:rPr>
             <w:sz w:val="20"/>
@@ -10944,7 +10949,7 @@
           <w:delText xml:space="preserve"> Boxplots of pad crossing time (s) for pilot P1 and all pad types (spin, jump, slide) and control paradigms 1 (yellow), 3 (green) and 4 (cyan). The box edges signify the 75</w:delText>
         </w:r>
       </w:del>
-      <w:del w:id="135" w:author="Serafeim Perdikis" w:date="2018-03-23T10:20:00Z">
+      <w:del w:id="134" w:author="Serafeim Perdikis" w:date="2018-03-23T10:20:00Z">
         <w:r>
           <w:rPr>
             <w:sz w:val="20"/>
@@ -10954,7 +10959,7 @@
           <w:delText>th</w:delText>
         </w:r>
       </w:del>
-      <w:del w:id="136" w:author="Serafeim Perdikis" w:date="2018-03-23T10:20:00Z">
+      <w:del w:id="135" w:author="Serafeim Perdikis" w:date="2018-03-23T10:20:00Z">
         <w:r>
           <w:rPr>
             <w:sz w:val="20"/>
@@ -10963,7 +10968,7 @@
           <w:delText xml:space="preserve"> (top) and 25</w:delText>
         </w:r>
       </w:del>
-      <w:del w:id="137" w:author="Serafeim Perdikis" w:date="2018-03-23T10:20:00Z">
+      <w:del w:id="136" w:author="Serafeim Perdikis" w:date="2018-03-23T10:20:00Z">
         <w:r>
           <w:rPr>
             <w:sz w:val="20"/>
@@ -10973,7 +10978,7 @@
           <w:delText>th</w:delText>
         </w:r>
       </w:del>
-      <w:del w:id="138" w:author="Serafeim Perdikis" w:date="2018-03-23T10:20:00Z">
+      <w:del w:id="137" w:author="Serafeim Perdikis" w:date="2018-03-23T10:20:00Z">
         <w:r>
           <w:rPr>
             <w:sz w:val="20"/>
@@ -10982,7 +10987,7 @@
           <w:delText xml:space="preserve"> (bottom) percentiles and the colored horizontal line the median of the corresponding distribution. The whiskers extend to the largest and smallest non-outlier values. Outliers are marked with black crosses. </w:delText>
         </w:r>
       </w:del>
-      <w:del w:id="139" w:author="Serafeim Perdikis" w:date="2018-03-23T10:20:00Z">
+      <w:del w:id="138" w:author="Serafeim Perdikis" w:date="2018-03-23T10:20:00Z">
         <w:r>
           <w:rPr>
             <w:b/>
@@ -10992,7 +10997,7 @@
           <w:delText>(B)</w:delText>
         </w:r>
       </w:del>
-      <w:del w:id="140" w:author="Serafeim Perdikis" w:date="2018-03-23T10:20:00Z">
+      <w:del w:id="139" w:author="Serafeim Perdikis" w:date="2018-03-23T10:20:00Z">
         <w:r>
           <w:rPr>
             <w:sz w:val="20"/>
@@ -11001,7 +11006,7 @@
           <w:delText xml:space="preserve"> Average and standard deviation of BCI command accuracy (%) for pilot P1 and all command types (spin, jump, slide) and control paradigms 1 (yellow), 3 (green) and 4 (cyan). </w:delText>
         </w:r>
       </w:del>
-      <w:del w:id="141" w:author="Serafeim Perdikis" w:date="2018-03-23T10:20:00Z">
+      <w:del w:id="140" w:author="Serafeim Perdikis" w:date="2018-03-23T10:20:00Z">
         <w:r>
           <w:rPr>
             <w:b/>
@@ -11011,7 +11016,7 @@
           <w:delText>(C)</w:delText>
         </w:r>
       </w:del>
-      <w:del w:id="142" w:author="Serafeim Perdikis" w:date="2018-03-23T10:20:00Z">
+      <w:del w:id="141" w:author="Serafeim Perdikis" w:date="2018-03-23T10:20:00Z">
         <w:r>
           <w:rPr>
             <w:sz w:val="20"/>
@@ -11020,7 +11025,7 @@
           <w:delText xml:space="preserve"> Average and standard deviation of race completion time (s) for pilot P1 and control paradigms 1 (yellow), 3 (green) and 4 (cyan). </w:delText>
         </w:r>
       </w:del>
-      <w:del w:id="143" w:author="Serafeim Perdikis" w:date="2018-03-23T10:20:00Z">
+      <w:del w:id="142" w:author="Serafeim Perdikis" w:date="2018-03-23T10:20:00Z">
         <w:r>
           <w:rPr>
             <w:b/>
@@ -11030,7 +11035,7 @@
           <w:delText xml:space="preserve">(D) </w:delText>
         </w:r>
       </w:del>
-      <w:del w:id="144" w:author="Serafeim Perdikis" w:date="2018-03-23T10:20:00Z">
+      <w:del w:id="143" w:author="Serafeim Perdikis" w:date="2018-03-23T10:20:00Z">
         <w:r>
           <w:rPr>
             <w:sz w:val="20"/>
@@ -11105,7 +11110,7 @@
         </w:rPr>
         <w:t>The main contribution of this work is the provision of quantitative evidence</w:t>
       </w:r>
-      <w:del w:id="145" w:author="Serafeim Perdikis" w:date="2018-03-22T11:25:00Z">
+      <w:del w:id="144" w:author="Serafeim Perdikis" w:date="2018-03-22T11:25:00Z">
         <w:r>
           <w:rPr>
             <w:sz w:val="22"/>
@@ -11228,7 +11233,7 @@
         </w:rPr>
         <w:t>Another similar overstated extrapolation regards evidence</w:t>
       </w:r>
-      <w:del w:id="146" w:author="Serafeim Perdikis" w:date="2018-03-22T11:26:00Z">
+      <w:del w:id="145" w:author="Serafeim Perdikis" w:date="2018-03-22T11:26:00Z">
         <w:r>
           <w:rPr>
             <w:sz w:val="22"/>
@@ -11260,7 +11265,7 @@
         </w:rPr>
         <w:t xml:space="preserve">Interestingly, human subjects have reported reaching a state of proficiency through learning where BCI control becomes “automatic” as they no longer need to engage explicitly on MI [23,40–42,50,60,61]. This was also reported by our pilot P2 [44]. However, such claims are rather qualitative </w:t>
       </w:r>
-      <w:del w:id="147" w:author="Serafeim Perdikis" w:date="2018-03-22T15:19:00Z">
+      <w:del w:id="146" w:author="Serafeim Perdikis" w:date="2018-03-22T15:19:00Z">
         <w:r>
           <w:rPr>
             <w:sz w:val="22"/>
@@ -11269,7 +11274,7 @@
           <w:delText>to qualify as</w:delText>
         </w:r>
       </w:del>
-      <w:ins w:id="148" w:author="Serafeim Perdikis" w:date="2018-03-22T15:19:00Z">
+      <w:ins w:id="147" w:author="Serafeim Perdikis" w:date="2018-03-22T15:19:00Z">
         <w:r>
           <w:rPr>
             <w:sz w:val="22"/>
@@ -11333,7 +11338,7 @@
         </w:rPr>
         <w:t>The most complete evidence</w:t>
       </w:r>
-      <w:del w:id="149" w:author="Serafeim Perdikis" w:date="2018-03-22T11:06:00Z">
+      <w:del w:id="148" w:author="Serafeim Perdikis" w:date="2018-03-22T11:06:00Z">
         <w:r>
           <w:rPr>
             <w:sz w:val="22"/>
@@ -11349,7 +11354,7 @@
         </w:rPr>
         <w:t xml:space="preserve"> of subject learning with obvious translational implications </w:t>
       </w:r>
-      <w:del w:id="150" w:author="Serafeim Perdikis" w:date="2018-03-22T11:06:00Z">
+      <w:del w:id="149" w:author="Serafeim Perdikis" w:date="2018-03-22T11:06:00Z">
         <w:r>
           <w:rPr>
             <w:sz w:val="22"/>
@@ -11358,7 +11363,7 @@
           <w:delText>are</w:delText>
         </w:r>
       </w:del>
-      <w:ins w:id="151" w:author="Serafeim Perdikis" w:date="2018-03-22T11:06:00Z">
+      <w:ins w:id="150" w:author="Serafeim Perdikis" w:date="2018-03-22T11:06:00Z">
         <w:r>
           <w:rPr>
             <w:sz w:val="22"/>
@@ -11374,7 +11379,7 @@
         </w:rPr>
         <w:t xml:space="preserve"> offered in [9], [10] and [42]. These works report on longitudinal training and involve </w:t>
       </w:r>
-      <w:del w:id="152" w:author="Serafeim Perdikis" w:date="2018-03-22T11:04:00Z">
+      <w:del w:id="151" w:author="Serafeim Perdikis" w:date="2018-03-22T11:04:00Z">
         <w:r>
           <w:rPr>
             <w:sz w:val="22"/>
@@ -11390,7 +11395,7 @@
         </w:rPr>
         <w:t>end-user</w:t>
       </w:r>
-      <w:ins w:id="153" w:author="Serafeim Perdikis" w:date="2018-03-22T11:04:00Z">
+      <w:ins w:id="152" w:author="Serafeim Perdikis" w:date="2018-03-22T11:04:00Z">
         <w:r>
           <w:rPr>
             <w:sz w:val="22"/>
@@ -11399,7 +11404,7 @@
           <w:t>s</w:t>
         </w:r>
       </w:ins>
-      <w:del w:id="154" w:author="Serafeim Perdikis" w:date="2018-03-22T11:04:00Z">
+      <w:del w:id="153" w:author="Serafeim Perdikis" w:date="2018-03-22T11:04:00Z">
         <w:r>
           <w:rPr>
             <w:sz w:val="22"/>
@@ -11415,7 +11420,7 @@
         </w:rPr>
         <w:t xml:space="preserve">. Furthermore, [10] and [42] substantiate learning effects with ERD/ERS maps and SMR topographies, respectively, over 3-4 time points throughout the training period. Nevertheless, these works do not </w:t>
       </w:r>
-      <w:ins w:id="155" w:author="Serafeim Perdikis" w:date="2018-03-22T11:04:00Z">
+      <w:ins w:id="154" w:author="Serafeim Perdikis" w:date="2018-03-22T11:04:00Z">
         <w:r>
           <w:rPr>
             <w:sz w:val="22"/>
@@ -11431,7 +11436,7 @@
         </w:rPr>
         <w:t xml:space="preserve">relate induced brain rhythm changes to BCI performance or show that SMR improvements were consistent and continuous. </w:t>
       </w:r>
-      <w:del w:id="156" w:author="Serafeim Perdikis" w:date="2018-03-22T11:04:00Z">
+      <w:del w:id="155" w:author="Serafeim Perdikis" w:date="2018-03-22T11:04:00Z">
         <w:r>
           <w:rPr>
             <w:sz w:val="22"/>
@@ -11605,7 +11610,7 @@
         </w:rPr>
         <w:t>It is interesting to note that, while one might have expected a stabilization of feature discriminancy once BCI command accuracy saturated to high levels (Fig 3A), it continu</w:t>
       </w:r>
-      <w:del w:id="157" w:author="Serafeim Perdikis" w:date="2018-03-22T15:18:00Z">
+      <w:del w:id="156" w:author="Serafeim Perdikis" w:date="2018-03-22T15:18:00Z">
         <w:r>
           <w:rPr>
             <w:sz w:val="22"/>
@@ -11614,7 +11619,7 @@
           <w:delText>o</w:delText>
         </w:r>
       </w:del>
-      <w:ins w:id="158" w:author="Serafeim Perdikis" w:date="2018-03-22T15:18:00Z">
+      <w:ins w:id="157" w:author="Serafeim Perdikis" w:date="2018-03-22T15:18:00Z">
         <w:r>
           <w:rPr>
             <w:sz w:val="22"/>
@@ -11623,7 +11628,7 @@
           <w:t>e</w:t>
         </w:r>
       </w:ins>
-      <w:del w:id="159" w:author="Serafeim Perdikis" w:date="2018-03-22T15:18:00Z">
+      <w:del w:id="158" w:author="Serafeim Perdikis" w:date="2018-03-22T15:18:00Z">
         <w:r>
           <w:rPr>
             <w:sz w:val="22"/>
@@ -11828,7 +11833,7 @@
         <w:rPr>
           <w:rFonts w:eastAsia="Times New Roman" w:cs="Times New Roman"/>
           <w:color w:val="0000FF"/>
-          <w:del w:id="165" w:author="Serafeim Perdikis" w:date="2018-03-22T15:00:00Z"/>
+          <w:del w:id="164" w:author="Serafeim Perdikis" w:date="2018-03-22T15:00:00Z"/>
           <w:sz w:val="22"/>
           <w:szCs w:val="22"/>
         </w:rPr>
@@ -11878,7 +11883,7 @@
         </w:rPr>
         <w:t xml:space="preserve">. </w:t>
       </w:r>
-      <w:ins w:id="161" w:author="Serafeim Perdikis" w:date="2018-03-22T14:58:00Z">
+      <w:ins w:id="160" w:author="Serafeim Perdikis" w:date="2018-03-22T14:58:00Z">
         <w:r>
           <w:rPr>
             <w:sz w:val="22"/>
@@ -11887,7 +11892,7 @@
           <w:t>Based on this experience, w</w:t>
         </w:r>
       </w:ins>
-      <w:ins w:id="162" w:author="Serafeim Perdikis" w:date="2018-03-22T14:57:00Z">
+      <w:ins w:id="161" w:author="Serafeim Perdikis" w:date="2018-03-22T14:57:00Z">
         <w:r>
           <w:rPr>
             <w:rFonts w:eastAsia="Times New Roman" w:cs="Times New Roman"/>
@@ -11898,7 +11903,7 @@
           <w:t>e believe that novel motivational paradigms should consider incorporating the element of “competition”,</w:t>
         </w:r>
       </w:ins>
-      <w:ins w:id="163" w:author="Serafeim Perdikis" w:date="2018-03-22T15:01:00Z">
+      <w:ins w:id="162" w:author="Serafeim Perdikis" w:date="2018-03-22T15:01:00Z">
         <w:r>
           <w:rPr>
             <w:rFonts w:eastAsia="Times New Roman" w:cs="Times New Roman"/>
@@ -11909,7 +11914,7 @@
           <w:t xml:space="preserve"> </w:t>
         </w:r>
       </w:ins>
-      <w:ins w:id="164" w:author="Serafeim Perdikis" w:date="2018-03-22T15:05:00Z">
+      <w:ins w:id="163" w:author="Serafeim Perdikis" w:date="2018-03-22T15:05:00Z">
         <w:r>
           <w:rPr>
             <w:rFonts w:eastAsia="Times New Roman" w:cs="Times New Roman"/>
@@ -11936,7 +11941,7 @@
         </w:rPr>
         <w:t>Related to this, another contributing factor to successful SMR enhancement might have been that we have implemented an “incremental learning” approach as advocated in [53]</w:t>
       </w:r>
-      <w:ins w:id="166" w:author="Serafeim Perdikis" w:date="2018-03-22T15:10:00Z">
+      <w:ins w:id="165" w:author="Serafeim Perdikis" w:date="2018-03-22T15:10:00Z">
         <w:r>
           <w:rPr>
             <w:sz w:val="22"/>
@@ -11945,7 +11950,7 @@
           <w:t xml:space="preserve"> and shown in </w:t>
         </w:r>
       </w:ins>
-      <w:ins w:id="167" w:author="Serafeim Perdikis" w:date="2018-03-22T21:12:00Z">
+      <w:ins w:id="166" w:author="Serafeim Perdikis" w:date="2018-03-22T21:12:00Z">
         <w:r>
           <w:rPr>
             <w:sz w:val="22"/>
@@ -11977,7 +11982,7 @@
         </w:rPr>
         <w:t>Last but not least, we postulate that, despite current opinion considers this potentially detrimental to BCI accuracy, infrequent recalibration of the BCI has been also beneficial to the subject learning side (Fig 4), while still adequately accommodating the machine learning side of our mutual learning scheme (Fig 2 and Fig 3). Frequent or continuous recalibration, especially in case it is accompanied by re-selecting the classifier’s features, creates a situation where the subject’s learning could be hindered by the demand to adapt to a continuously changing decoder [29,</w:t>
       </w:r>
-      <w:del w:id="168" w:author="Serafeim Perdikis" w:date="2018-03-22T21:12:00Z">
+      <w:del w:id="167" w:author="Serafeim Perdikis" w:date="2018-03-22T21:12:00Z">
         <w:r>
           <w:rPr>
             <w:sz w:val="22"/>
@@ -11986,7 +11991,7 @@
           <w:delText>69</w:delText>
         </w:r>
       </w:del>
-      <w:ins w:id="169" w:author="Serafeim Perdikis" w:date="2018-03-22T21:12:00Z">
+      <w:ins w:id="168" w:author="Serafeim Perdikis" w:date="2018-03-22T21:12:00Z">
         <w:r>
           <w:rPr>
             <w:sz w:val="22"/>
@@ -12002,7 +12007,7 @@
         </w:rPr>
         <w:t xml:space="preserve">]. Since the plasticity/stability dilemma with respect to MI BCI co-adaptation has not been adequately studied so far [21,52], we believe that a parsimonious approach eventually trading off decoding accuracy in the short run in order to better fulfill the subject learning objective in the long run, as done here, is </w:t>
       </w:r>
-      <w:ins w:id="170" w:author="Serafeim Perdikis" w:date="2018-03-22T21:12:00Z">
+      <w:ins w:id="169" w:author="Serafeim Perdikis" w:date="2018-03-22T21:12:00Z">
         <w:r>
           <w:rPr>
             <w:sz w:val="22"/>
@@ -12011,7 +12016,7 @@
           <w:t>preferable.</w:t>
         </w:r>
       </w:ins>
-      <w:del w:id="171" w:author="Serafeim Perdikis" w:date="2018-03-22T21:12:00Z">
+      <w:del w:id="170" w:author="Serafeim Perdikis" w:date="2018-03-22T21:12:00Z">
         <w:r>
           <w:rPr>
             <w:sz w:val="22"/>
@@ -12091,7 +12096,7 @@
         <w:spacing w:lineRule="auto" w:line="480" w:before="120" w:after="0"/>
         <w:rPr/>
       </w:pPr>
-      <w:ins w:id="172" w:author="Serafeim Perdikis" w:date="2018-03-22T23:01:00Z">
+      <w:ins w:id="171" w:author="Serafeim Perdikis" w:date="2018-03-22T23:01:00Z">
         <w:r>
           <w:rPr>
             <w:i/>
@@ -12111,10 +12116,10 @@
           <w:i w:val="false"/>
           <w:i w:val="false"/>
           <w:iCs w:val="false"/>
-          <w:ins w:id="174" w:author="Serafeim Perdikis" w:date="2018-03-22T23:00:00Z"/>
-        </w:rPr>
-      </w:pPr>
-      <w:ins w:id="173" w:author="Serafeim Perdikis" w:date="2018-03-22T23:01:00Z">
+          <w:ins w:id="173" w:author="Serafeim Perdikis" w:date="2018-03-22T23:00:00Z"/>
+        </w:rPr>
+      </w:pPr>
+      <w:ins w:id="172" w:author="Serafeim Perdikis" w:date="2018-03-22T23:01:00Z">
         <w:r>
           <w:rPr>
             <w:i w:val="false"/>
@@ -12248,7 +12253,7 @@
         </w:rPr>
         <w:t>Both participants maintain no control of the lower limbs and only limited of the upper limbs. They are both able to stabilize their neck and head, but only P2 can also stabilize his trunk. None of our pilots carries pacemakers or other implants, suffers epilepsy, cyber-sickness or needs respiratory assistance. They both use other advanced AT in their daily lives, like driving aids and speech-to-text software. P1 had several years in advance participated in the MI BCI studies reported in [35,51,7</w:t>
       </w:r>
-      <w:del w:id="175" w:author="Serafeim Perdikis" w:date="2018-03-22T21:15:00Z">
+      <w:del w:id="174" w:author="Serafeim Perdikis" w:date="2018-03-22T21:15:00Z">
         <w:r>
           <w:rPr>
             <w:sz w:val="22"/>
@@ -12257,7 +12262,7 @@
           <w:delText>0</w:delText>
         </w:r>
       </w:del>
-      <w:ins w:id="176" w:author="Serafeim Perdikis" w:date="2018-03-22T21:15:00Z">
+      <w:ins w:id="175" w:author="Serafeim Perdikis" w:date="2018-03-22T21:15:00Z">
         <w:r>
           <w:rPr>
             <w:sz w:val="22"/>
@@ -12273,7 +12278,7 @@
         </w:rPr>
         <w:t>], while P2 was BCI naive at the onset of his Cybathlon training. Informed consents have been signed in accordance with the declaration of Helsinki and their participation in the training sessions as well as in the competition has been approved by the Swiss committees for ethics in human research</w:t>
       </w:r>
-      <w:ins w:id="177" w:author="Serafeim Perdikis" w:date="2018-03-22T23:06:00Z">
+      <w:ins w:id="176" w:author="Serafeim Perdikis" w:date="2018-03-22T23:06:00Z">
         <w:r>
           <w:rPr>
             <w:sz w:val="22"/>
@@ -12282,7 +12287,7 @@
           <w:t xml:space="preserve"> (</w:t>
         </w:r>
       </w:ins>
-      <w:ins w:id="178" w:author="Serafeim Perdikis" w:date="2018-03-22T23:06:00Z">
+      <w:ins w:id="177" w:author="Serafeim Perdikis" w:date="2018-03-22T23:06:00Z">
         <w:r>
           <w:rPr>
             <w:i w:val="false"/>
@@ -12404,7 +12409,7 @@
         </w:rPr>
         <w:t>Our mutual (subject and machine) learning approach involved three different training modalities aiming to establish, on the one hand, the end-users’ best possible control over spontaneous modulation of their SMRs by means of MI tasks and, on the other hand, their fast and accurate recognition on the part of the trained MI BCI algorithm. MI is defined as the mental rehearsal of a movement without overt motor output [7</w:t>
       </w:r>
-      <w:ins w:id="179" w:author="Serafeim Perdikis" w:date="2018-03-22T21:16:00Z">
+      <w:ins w:id="178" w:author="Serafeim Perdikis" w:date="2018-03-22T21:16:00Z">
         <w:r>
           <w:rPr>
             <w:sz w:val="22"/>
@@ -12413,7 +12418,7 @@
           <w:t>2</w:t>
         </w:r>
       </w:ins>
-      <w:del w:id="180" w:author="Serafeim Perdikis" w:date="2018-03-22T21:16:00Z">
+      <w:del w:id="179" w:author="Serafeim Perdikis" w:date="2018-03-22T21:16:00Z">
         <w:r>
           <w:rPr>
             <w:sz w:val="22"/>
@@ -12469,7 +12474,32 @@
           <w:szCs w:val="22"/>
         </w:rPr>
         <w:tab/>
-        <w:t>Closed-loop, “online” sessions followed, where the pilots proceed with real-time BCI control of a conventional, continuous visual feedback cursor targeting the enhancement of the patterns' discriminancy in an operant conditioning fashion (feedback training), while the BCI parameters were later re-calibrated to better reflect the evolving brain patterns with the derived EEG data. Online runs were mainly conducted using the discriminant (coincidentally, for both our subjects) both hands and both feet MI tasks (2-class). P1 attempted to operate a 3-class online modality (left hand, right hand, feet MI) for a few sessions. More details on the visual interface of these two modalities and exactly how the BCI feedback cursor is driven by the BCI algorithm, can be found in section “BCI Implementation”, in Appendix A of [51], as well as in S1 Movie.</w:t>
+        <w:t xml:space="preserve">Closed-loop, “online” sessions followed, where the pilots proceed with real-time BCI control of a conventional, continuous visual feedback cursor targeting the enhancement of the patterns' discriminancy in an operant conditioning fashion (feedback training), while the BCI parameters were later re-calibrated to better reflect the evolving brain patterns with the derived EEG data. Online runs were mainly conducted using the discriminant (coincidentally, for both our subjects) both hands and both feet MI tasks (2-class). P1 attempted to operate a 3-class online modality (left hand, right hand, feet MI) for a few sessions. More details on the visual interface of these two modalities and exactly how the BCI feedback cursor is driven by the BCI algorithm, can be found in section “BCI </w:t>
+      </w:r>
+      <w:del w:id="180" w:author="Serafeim Perdikis" w:date="2018-03-23T23:19:00Z">
+        <w:r>
+          <w:rPr>
+            <w:sz w:val="22"/>
+            <w:szCs w:val="22"/>
+          </w:rPr>
+          <w:delText>I</w:delText>
+        </w:r>
+      </w:del>
+      <w:ins w:id="181" w:author="Serafeim Perdikis" w:date="2018-03-23T23:19:00Z">
+        <w:r>
+          <w:rPr>
+            <w:sz w:val="22"/>
+            <w:szCs w:val="22"/>
+          </w:rPr>
+          <w:t>i</w:t>
+        </w:r>
+      </w:ins>
+      <w:r>
+        <w:rPr>
+          <w:sz w:val="22"/>
+          <w:szCs w:val="22"/>
+        </w:rPr>
+        <w:t>mplementation”, in Appendix A of [51], as well as in S1 Movie.</w:t>
       </w:r>
     </w:p>
     <w:p>
@@ -12506,7 +12536,7 @@
         </w:rPr>
         <w:t xml:space="preserve">Prior to (and including) the competition day, P1 received 35 training sessions within the period April-October 2016, while P2 underwent 16 sessions within July-October 2016, both in an individualised and flexible </w:t>
       </w:r>
-      <w:del w:id="181" w:author="Serafeim Perdikis" w:date="2018-03-22T15:14:00Z">
+      <w:del w:id="182" w:author="Serafeim Perdikis" w:date="2018-03-22T15:14:00Z">
         <w:r>
           <w:rPr>
             <w:sz w:val="22"/>
@@ -12522,7 +12552,7 @@
         </w:rPr>
         <w:t>schedule</w:t>
       </w:r>
-      <w:ins w:id="182" w:author="Serafeim Perdikis" w:date="2018-03-22T15:14:00Z">
+      <w:ins w:id="183" w:author="Serafeim Perdikis" w:date="2018-03-22T15:14:00Z">
         <w:r>
           <w:rPr>
             <w:sz w:val="22"/>
@@ -12763,32 +12793,40 @@
         <w:jc w:val="both"/>
         <w:rPr/>
       </w:pPr>
-      <w:ins w:id="183" w:author="Serafeim Perdikis" w:date="2018-03-23T16:00:00Z">
+      <w:ins w:id="184" w:author="Serafeim Perdikis" w:date="2018-03-23T16:00:00Z">
         <w:r>
           <w:rPr>
             <w:sz w:val="22"/>
             <w:szCs w:val="22"/>
           </w:rPr>
           <w:tab/>
-          <w:t>For data analy</w:t>
         </w:r>
       </w:ins>
-      <w:ins w:id="184" w:author="Serafeim Perdikis" w:date="2018-03-23T16:01:00Z">
+      <w:ins w:id="185" w:author="Serafeim Perdikis" w:date="2018-03-24T12:19:00Z">
         <w:r>
           <w:rPr>
             <w:sz w:val="22"/>
             <w:szCs w:val="22"/>
           </w:rPr>
-          <w:t xml:space="preserve">sis, processing is always applied on the raw data, except for the results illustrated in S1 Fig where </w:t>
+          <w:t>Results are based on the analysis of raw data, except for the results illustrated in S1 Fig where the artifact removal algorithm FORCe</w:t>
         </w:r>
       </w:ins>
-      <w:ins w:id="185" w:author="Serafeim Perdikis" w:date="2018-03-23T16:02:00Z">
+      <w:ins w:id="186" w:author="Serafeim Perdikis" w:date="2018-03-24T12:20:00Z">
         <w:r>
           <w:rPr>
             <w:sz w:val="22"/>
             <w:szCs w:val="22"/>
           </w:rPr>
-          <w:t xml:space="preserve">the artifact removal algorithm FORCe [73] has been applied. </w:t>
+          <w:t xml:space="preserve"> [73] has been applied</w:t>
+        </w:r>
+      </w:ins>
+      <w:ins w:id="187" w:author="Serafeim Perdikis" w:date="2018-03-23T16:02:00Z">
+        <w:r>
+          <w:rPr>
+            <w:sz w:val="22"/>
+            <w:szCs w:val="22"/>
+          </w:rPr>
+          <w:t>.</w:t>
         </w:r>
       </w:ins>
     </w:p>
@@ -13358,7 +13396,7 @@
         </w:rPr>
         <w:t>Teams BrainGain</w:t>
       </w:r>
-      <w:ins w:id="186" w:author="Serafeim Perdikis" w:date="2018-03-22T22:40:00Z">
+      <w:ins w:id="188" w:author="Serafeim Perdikis" w:date="2018-03-22T22:40:00Z">
         <w:r>
           <w:rPr>
             <w:sz w:val="22"/>
@@ -13374,7 +13412,7 @@
         </w:rPr>
         <w:t>, Athena-Minerva</w:t>
       </w:r>
-      <w:ins w:id="187" w:author="Serafeim Perdikis" w:date="2018-03-22T22:41:00Z">
+      <w:ins w:id="189" w:author="Serafeim Perdikis" w:date="2018-03-22T22:41:00Z">
         <w:r>
           <w:rPr>
             <w:sz w:val="22"/>
@@ -13390,7 +13428,7 @@
         </w:rPr>
         <w:t xml:space="preserve">, </w:t>
       </w:r>
-      <w:ins w:id="188" w:author="Serafeim Perdikis" w:date="2018-03-22T22:44:00Z">
+      <w:ins w:id="190" w:author="Serafeim Perdikis" w:date="2018-03-22T22:44:00Z">
         <w:r>
           <w:rPr>
             <w:sz w:val="22"/>
@@ -13406,7 +13444,7 @@
         </w:rPr>
         <w:t>OpenBMI,</w:t>
       </w:r>
-      <w:del w:id="189" w:author="Serafeim Perdikis" w:date="2018-03-22T22:43:00Z">
+      <w:del w:id="191" w:author="Serafeim Perdikis" w:date="2018-03-22T22:43:00Z">
         <w:r>
           <w:rPr>
             <w:sz w:val="22"/>
@@ -13415,14 +13453,23 @@
           <w:delText xml:space="preserve"> NeuroCONCISE</w:delText>
         </w:r>
       </w:del>
-      <w:r>
-        <w:rPr>
-          <w:sz w:val="22"/>
-          <w:szCs w:val="22"/>
-        </w:rPr>
-        <w:t>, Mahidol BCI and MIRAGE91</w:t>
-      </w:r>
-      <w:ins w:id="190" w:author="Serafeim Perdikis" w:date="2018-03-22T22:45:00Z">
+      <w:del w:id="192" w:author="Serafeim Perdikis" w:date="2018-03-24T12:16:00Z">
+        <w:r>
+          <w:rPr>
+            <w:sz w:val="22"/>
+            <w:szCs w:val="22"/>
+          </w:rPr>
+          <w:delText>,</w:delText>
+        </w:r>
+      </w:del>
+      <w:r>
+        <w:rPr>
+          <w:sz w:val="22"/>
+          <w:szCs w:val="22"/>
+        </w:rPr>
+        <w:t xml:space="preserve"> Mahidol BCI and MIRAGE91</w:t>
+      </w:r>
+      <w:ins w:id="193" w:author="Serafeim Perdikis" w:date="2018-03-22T22:45:00Z">
         <w:r>
           <w:rPr>
             <w:sz w:val="22"/>
@@ -14362,7 +14409,34 @@
         </w:rPr>
         <w:t xml:space="preserve">50. </w:t>
         <w:tab/>
-        <w:t>Tavella M, Leeb R, Rupp R, Millan JdR. Towards natural non-invasive hand neuroprostheses for daily living. Conf Proc IEEE Eng Med Biol Soc. 2010;2010: 126–129.</w:t>
+        <w:t>Tavella M, Leeb R, Rupp R, Mill</w:t>
+      </w:r>
+      <w:del w:id="194" w:author="Serafeim Perdikis" w:date="2018-03-24T12:22:00Z">
+        <w:r>
+          <w:rPr>
+            <w:sz w:val="22"/>
+            <w:szCs w:val="22"/>
+          </w:rPr>
+          <w:delText>a</w:delText>
+        </w:r>
+      </w:del>
+      <w:ins w:id="195" w:author="Serafeim Perdikis" w:date="2018-03-24T12:22:00Z">
+        <w:r>
+          <w:rPr>
+            <w:rFonts w:eastAsia="Times New Roman" w:cs="Times New Roman" w:ascii="Times New Roman" w:hAnsi="Times New Roman"/>
+            <w:color w:val="00000A"/>
+            <w:sz w:val="22"/>
+            <w:szCs w:val="22"/>
+          </w:rPr>
+          <w:t>á</w:t>
+        </w:r>
+      </w:ins>
+      <w:r>
+        <w:rPr>
+          <w:sz w:val="22"/>
+          <w:szCs w:val="22"/>
+        </w:rPr>
+        <w:t>n JdR. Towards natural non-invasive hand neuroprostheses for daily living. Conf Proc IEEE Eng Med Biol Soc. 2010;2010: 126–129.</w:t>
       </w:r>
     </w:p>
     <w:p>
@@ -14697,7 +14771,7 @@
         <w:ind w:left="440" w:hanging="440"/>
         <w:rPr/>
       </w:pPr>
-      <w:ins w:id="191" w:author="Serafeim Perdikis" w:date="2018-03-22T21:04:00Z">
+      <w:ins w:id="196" w:author="Serafeim Perdikis" w:date="2018-03-22T21:04:00Z">
         <w:r>
           <w:rPr>
             <w:sz w:val="22"/>
@@ -14706,7 +14780,7 @@
           <w:t>69.  Vansteensel MJ, Pels EGM, Bleichner MG, Branco MP, Denison T, Freudenburg ZV, et al. Fully Implanted Brain–Computer Interface in a Locked-In Patient with ALS,</w:t>
         </w:r>
       </w:ins>
-      <w:ins w:id="192" w:author="Serafeim Perdikis" w:date="2018-03-22T21:04:00Z">
+      <w:ins w:id="197" w:author="Serafeim Perdikis" w:date="2018-03-22T21:04:00Z">
         <w:r>
           <w:rPr>
             <w:i w:val="false"/>
@@ -14717,7 +14791,7 @@
           <w:t xml:space="preserve"> N Engl J Med. 2016;</w:t>
         </w:r>
       </w:ins>
-      <w:ins w:id="193" w:author="Serafeim Perdikis" w:date="2018-03-22T21:04:00Z">
+      <w:ins w:id="198" w:author="Serafeim Perdikis" w:date="2018-03-22T21:04:00Z">
         <w:r>
           <w:rPr>
             <w:b w:val="false"/>
@@ -14728,7 +14802,7 @@
           <w:t xml:space="preserve">375: </w:t>
         </w:r>
       </w:ins>
-      <w:ins w:id="194" w:author="Serafeim Perdikis" w:date="2018-03-22T21:04:00Z">
+      <w:ins w:id="199" w:author="Serafeim Perdikis" w:date="2018-03-22T21:04:00Z">
         <w:r>
           <w:rPr>
             <w:sz w:val="22"/>
@@ -14746,7 +14820,7 @@
         <w:ind w:left="440" w:hanging="440"/>
         <w:rPr/>
       </w:pPr>
-      <w:del w:id="195" w:author="Serafeim Perdikis" w:date="2018-03-22T21:09:00Z">
+      <w:del w:id="200" w:author="Serafeim Perdikis" w:date="2018-03-22T21:09:00Z">
         <w:r>
           <w:rPr>
             <w:sz w:val="22"/>
@@ -14755,7 +14829,7 @@
           <w:delText>69</w:delText>
         </w:r>
       </w:del>
-      <w:ins w:id="196" w:author="Serafeim Perdikis" w:date="2018-03-22T21:09:00Z">
+      <w:ins w:id="201" w:author="Serafeim Perdikis" w:date="2018-03-22T21:09:00Z">
         <w:r>
           <w:rPr>
             <w:sz w:val="22"/>
@@ -14771,7 +14845,7 @@
         </w:rPr>
         <w:t>.</w:t>
       </w:r>
-      <w:ins w:id="197" w:author="Serafeim Perdikis" w:date="2018-03-23T16:09:00Z">
+      <w:ins w:id="202" w:author="Serafeim Perdikis" w:date="2018-03-23T16:09:00Z">
         <w:r>
           <w:rPr>
             <w:sz w:val="22"/>
@@ -14780,7 +14854,7 @@
           <w:t xml:space="preserve">  </w:t>
         </w:r>
       </w:ins>
-      <w:del w:id="198" w:author="Serafeim Perdikis" w:date="2018-03-23T16:09:00Z">
+      <w:del w:id="203" w:author="Serafeim Perdikis" w:date="2018-03-23T16:09:00Z">
         <w:r>
           <w:rPr>
             <w:sz w:val="22"/>
@@ -14813,7 +14887,7 @@
         </w:rPr>
         <w:t>7</w:t>
       </w:r>
-      <w:ins w:id="199" w:author="Serafeim Perdikis" w:date="2018-03-22T21:09:00Z">
+      <w:ins w:id="204" w:author="Serafeim Perdikis" w:date="2018-03-22T21:09:00Z">
         <w:r>
           <w:rPr>
             <w:sz w:val="22"/>
@@ -14822,7 +14896,7 @@
           <w:t>1</w:t>
         </w:r>
       </w:ins>
-      <w:del w:id="200" w:author="Serafeim Perdikis" w:date="2018-03-22T21:09:00Z">
+      <w:del w:id="205" w:author="Serafeim Perdikis" w:date="2018-03-22T21:09:00Z">
         <w:r>
           <w:rPr>
             <w:sz w:val="22"/>
@@ -14838,7 +14912,7 @@
         </w:rPr>
         <w:t>.</w:t>
       </w:r>
-      <w:ins w:id="201" w:author="Serafeim Perdikis" w:date="2018-03-23T16:09:00Z">
+      <w:ins w:id="206" w:author="Serafeim Perdikis" w:date="2018-03-23T16:09:00Z">
         <w:r>
           <w:rPr>
             <w:sz w:val="22"/>
@@ -14847,7 +14921,7 @@
           <w:t xml:space="preserve">  </w:t>
         </w:r>
       </w:ins>
-      <w:del w:id="202" w:author="Serafeim Perdikis" w:date="2018-03-23T16:09:00Z">
+      <w:del w:id="207" w:author="Serafeim Perdikis" w:date="2018-03-23T16:09:00Z">
         <w:r>
           <w:rPr>
             <w:sz w:val="22"/>
@@ -14880,7 +14954,7 @@
         </w:rPr>
         <w:t>7</w:t>
       </w:r>
-      <w:ins w:id="203" w:author="Serafeim Perdikis" w:date="2018-03-22T21:09:00Z">
+      <w:ins w:id="208" w:author="Serafeim Perdikis" w:date="2018-03-22T21:09:00Z">
         <w:r>
           <w:rPr>
             <w:sz w:val="22"/>
@@ -14889,7 +14963,7 @@
           <w:t>2</w:t>
         </w:r>
       </w:ins>
-      <w:del w:id="204" w:author="Serafeim Perdikis" w:date="2018-03-22T21:09:00Z">
+      <w:del w:id="209" w:author="Serafeim Perdikis" w:date="2018-03-22T21:09:00Z">
         <w:r>
           <w:rPr>
             <w:sz w:val="22"/>
@@ -14905,7 +14979,7 @@
         </w:rPr>
         <w:t>.</w:t>
       </w:r>
-      <w:ins w:id="205" w:author="Serafeim Perdikis" w:date="2018-03-23T16:09:00Z">
+      <w:ins w:id="210" w:author="Serafeim Perdikis" w:date="2018-03-23T16:09:00Z">
         <w:r>
           <w:rPr>
             <w:sz w:val="22"/>
@@ -14914,7 +14988,7 @@
           <w:t xml:space="preserve">  </w:t>
         </w:r>
       </w:ins>
-      <w:del w:id="206" w:author="Serafeim Perdikis" w:date="2018-03-23T16:09:00Z">
+      <w:del w:id="211" w:author="Serafeim Perdikis" w:date="2018-03-23T16:09:00Z">
         <w:r>
           <w:rPr>
             <w:sz w:val="22"/>
@@ -14940,7 +15014,7 @@
         <w:ind w:left="440" w:hanging="440"/>
         <w:rPr/>
       </w:pPr>
-      <w:ins w:id="207" w:author="Serafeim Perdikis" w:date="2018-03-23T16:04:00Z">
+      <w:ins w:id="212" w:author="Serafeim Perdikis" w:date="2018-03-23T16:04:00Z">
         <w:r>
           <w:rPr>
             <w:sz w:val="22"/>
@@ -14949,25 +15023,16 @@
           <w:t>73.  Daly I</w:t>
         </w:r>
       </w:ins>
-      <w:ins w:id="208" w:author="Serafeim Perdikis" w:date="2018-03-23T16:05:00Z">
+      <w:ins w:id="213" w:author="Serafeim Perdikis" w:date="2018-03-23T16:05:00Z">
         <w:r>
           <w:rPr>
             <w:sz w:val="22"/>
             <w:szCs w:val="22"/>
           </w:rPr>
-          <w:t xml:space="preserve">, Scherer R, Billinger M, </w:t>
+          <w:t>, Scherer R, Billinger M, M</w:t>
         </w:r>
       </w:ins>
-      <w:ins w:id="209" w:author="Serafeim Perdikis" w:date="2018-03-23T16:05:00Z">
-        <w:r>
-          <w:rPr>
-            <w:sz w:val="22"/>
-            <w:szCs w:val="22"/>
-          </w:rPr>
-          <w:t>M</w:t>
-        </w:r>
-      </w:ins>
-      <w:ins w:id="210" w:author="Serafeim Perdikis" w:date="2018-03-23T16:05:00Z">
+      <w:ins w:id="214" w:author="Serafeim Perdikis" w:date="2018-03-23T16:05:00Z">
         <w:r>
           <w:rPr>
             <w:rFonts w:eastAsia="Times New Roman" w:cs="Times New Roman"/>
@@ -14993,7 +15058,7 @@
         </w:rPr>
         <w:t>7</w:t>
       </w:r>
-      <w:ins w:id="211" w:author="Serafeim Perdikis" w:date="2018-03-23T16:04:00Z">
+      <w:ins w:id="215" w:author="Serafeim Perdikis" w:date="2018-03-23T16:04:00Z">
         <w:r>
           <w:rPr>
             <w:sz w:val="22"/>
@@ -15002,7 +15067,7 @@
           <w:t>4</w:t>
         </w:r>
       </w:ins>
-      <w:del w:id="212" w:author="Serafeim Perdikis" w:date="2018-03-22T21:09:00Z">
+      <w:del w:id="216" w:author="Serafeim Perdikis" w:date="2018-03-22T21:09:00Z">
         <w:r>
           <w:rPr>
             <w:sz w:val="22"/>
@@ -15018,7 +15083,7 @@
         </w:rPr>
         <w:t>.</w:t>
       </w:r>
-      <w:ins w:id="213" w:author="Serafeim Perdikis" w:date="2018-03-23T16:09:00Z">
+      <w:ins w:id="217" w:author="Serafeim Perdikis" w:date="2018-03-23T16:09:00Z">
         <w:r>
           <w:rPr>
             <w:sz w:val="22"/>
@@ -15027,7 +15092,7 @@
           <w:t xml:space="preserve">  </w:t>
         </w:r>
       </w:ins>
-      <w:del w:id="214" w:author="Serafeim Perdikis" w:date="2018-03-23T16:09:00Z">
+      <w:del w:id="218" w:author="Serafeim Perdikis" w:date="2018-03-23T16:09:00Z">
         <w:r>
           <w:rPr>
             <w:sz w:val="22"/>
@@ -15060,7 +15125,7 @@
         </w:rPr>
         <w:t>7</w:t>
       </w:r>
-      <w:ins w:id="215" w:author="Serafeim Perdikis" w:date="2018-03-23T16:04:00Z">
+      <w:ins w:id="219" w:author="Serafeim Perdikis" w:date="2018-03-23T16:04:00Z">
         <w:r>
           <w:rPr>
             <w:sz w:val="22"/>
@@ -15069,7 +15134,7 @@
           <w:t>5</w:t>
         </w:r>
       </w:ins>
-      <w:del w:id="216" w:author="Serafeim Perdikis" w:date="2018-03-22T21:09:00Z">
+      <w:del w:id="220" w:author="Serafeim Perdikis" w:date="2018-03-22T21:09:00Z">
         <w:r>
           <w:rPr>
             <w:sz w:val="22"/>
@@ -15085,7 +15150,7 @@
         </w:rPr>
         <w:t>.</w:t>
       </w:r>
-      <w:ins w:id="217" w:author="Serafeim Perdikis" w:date="2018-03-23T16:09:00Z">
+      <w:ins w:id="221" w:author="Serafeim Perdikis" w:date="2018-03-23T16:09:00Z">
         <w:r>
           <w:rPr>
             <w:sz w:val="22"/>
@@ -15094,7 +15159,7 @@
           <w:t xml:space="preserve">  </w:t>
         </w:r>
       </w:ins>
-      <w:del w:id="218" w:author="Serafeim Perdikis" w:date="2018-03-23T16:09:00Z">
+      <w:del w:id="222" w:author="Serafeim Perdikis" w:date="2018-03-23T16:09:00Z">
         <w:r>
           <w:rPr>
             <w:sz w:val="22"/>
@@ -15127,7 +15192,7 @@
         </w:rPr>
         <w:t>7</w:t>
       </w:r>
-      <w:ins w:id="219" w:author="Serafeim Perdikis" w:date="2018-03-23T16:04:00Z">
+      <w:ins w:id="223" w:author="Serafeim Perdikis" w:date="2018-03-23T16:04:00Z">
         <w:r>
           <w:rPr>
             <w:sz w:val="22"/>
@@ -15136,7 +15201,7 @@
           <w:t>6</w:t>
         </w:r>
       </w:ins>
-      <w:del w:id="220" w:author="Serafeim Perdikis" w:date="2018-03-22T21:09:00Z">
+      <w:del w:id="224" w:author="Serafeim Perdikis" w:date="2018-03-22T21:09:00Z">
         <w:r>
           <w:rPr>
             <w:sz w:val="22"/>
@@ -15152,7 +15217,7 @@
         </w:rPr>
         <w:t>.</w:t>
       </w:r>
-      <w:ins w:id="221" w:author="Serafeim Perdikis" w:date="2018-03-23T16:09:00Z">
+      <w:ins w:id="225" w:author="Serafeim Perdikis" w:date="2018-03-23T16:09:00Z">
         <w:r>
           <w:rPr>
             <w:sz w:val="22"/>
@@ -15161,7 +15226,7 @@
           <w:t xml:space="preserve">  </w:t>
         </w:r>
       </w:ins>
-      <w:del w:id="222" w:author="Serafeim Perdikis" w:date="2018-03-23T16:09:00Z">
+      <w:del w:id="226" w:author="Serafeim Perdikis" w:date="2018-03-23T16:09:00Z">
         <w:r>
           <w:rPr>
             <w:sz w:val="22"/>
@@ -15194,7 +15259,7 @@
         </w:rPr>
         <w:t>7</w:t>
       </w:r>
-      <w:ins w:id="223" w:author="Serafeim Perdikis" w:date="2018-03-23T16:04:00Z">
+      <w:ins w:id="227" w:author="Serafeim Perdikis" w:date="2018-03-23T16:04:00Z">
         <w:r>
           <w:rPr>
             <w:sz w:val="22"/>
@@ -15203,7 +15268,7 @@
           <w:t>7</w:t>
         </w:r>
       </w:ins>
-      <w:del w:id="224" w:author="Serafeim Perdikis" w:date="2018-03-22T21:09:00Z">
+      <w:del w:id="228" w:author="Serafeim Perdikis" w:date="2018-03-22T21:09:00Z">
         <w:r>
           <w:rPr>
             <w:sz w:val="22"/>
@@ -15219,7 +15284,7 @@
         </w:rPr>
         <w:t>.</w:t>
       </w:r>
-      <w:ins w:id="225" w:author="Serafeim Perdikis" w:date="2018-03-23T16:09:00Z">
+      <w:ins w:id="229" w:author="Serafeim Perdikis" w:date="2018-03-23T16:09:00Z">
         <w:r>
           <w:rPr>
             <w:sz w:val="22"/>
@@ -15228,7 +15293,7 @@
           <w:t xml:space="preserve">  </w:t>
         </w:r>
       </w:ins>
-      <w:del w:id="226" w:author="Serafeim Perdikis" w:date="2018-03-23T16:09:00Z">
+      <w:del w:id="230" w:author="Serafeim Perdikis" w:date="2018-03-23T16:09:00Z">
         <w:r>
           <w:rPr>
             <w:sz w:val="22"/>
@@ -15261,7 +15326,7 @@
         </w:rPr>
         <w:t>7</w:t>
       </w:r>
-      <w:ins w:id="227" w:author="Serafeim Perdikis" w:date="2018-03-23T16:04:00Z">
+      <w:ins w:id="231" w:author="Serafeim Perdikis" w:date="2018-03-23T16:04:00Z">
         <w:r>
           <w:rPr>
             <w:sz w:val="22"/>
@@ -15270,7 +15335,7 @@
           <w:t>8</w:t>
         </w:r>
       </w:ins>
-      <w:del w:id="228" w:author="Serafeim Perdikis" w:date="2018-03-22T21:09:00Z">
+      <w:del w:id="232" w:author="Serafeim Perdikis" w:date="2018-03-22T21:09:00Z">
         <w:r>
           <w:rPr>
             <w:sz w:val="22"/>
@@ -15286,7 +15351,7 @@
         </w:rPr>
         <w:t>.</w:t>
       </w:r>
-      <w:ins w:id="229" w:author="Serafeim Perdikis" w:date="2018-03-23T16:09:00Z">
+      <w:ins w:id="233" w:author="Serafeim Perdikis" w:date="2018-03-23T16:09:00Z">
         <w:r>
           <w:rPr>
             <w:sz w:val="22"/>
@@ -15295,7 +15360,7 @@
           <w:t xml:space="preserve">  </w:t>
         </w:r>
       </w:ins>
-      <w:del w:id="230" w:author="Serafeim Perdikis" w:date="2018-03-23T16:09:00Z">
+      <w:del w:id="234" w:author="Serafeim Perdikis" w:date="2018-03-23T16:09:00Z">
         <w:r>
           <w:rPr>
             <w:sz w:val="22"/>
@@ -15342,41 +15407,386 @@
       <w:pPr>
         <w:pStyle w:val="Normal"/>
         <w:spacing w:lineRule="auto" w:line="480" w:before="60" w:after="0"/>
-        <w:rPr>
-          <w:sz w:val="20"/>
-          <w:szCs w:val="20"/>
-        </w:rPr>
-      </w:pPr>
-      <w:r>
-        <w:rPr>
-          <w:sz w:val="22"/>
-          <w:szCs w:val="22"/>
-        </w:rPr>
-        <w:t>S1 Fig. BCI feature discriminancy maps per training month.</w:t>
-      </w:r>
-      <w:r>
-        <w:rPr>
-          <w:sz w:val="20"/>
-          <w:szCs w:val="20"/>
-        </w:rPr>
-        <w:t xml:space="preserve"> </w:t>
-        <w:br/>
-      </w:r>
-      <w:r>
-        <w:rPr>
-          <w:sz w:val="22"/>
-          <w:szCs w:val="22"/>
-        </w:rPr>
-        <w:t>S2 Fig. BCI feature discriminancy per training modality.</w:t>
-        <w:br/>
-        <w:t>S3 Fig. Electrode configurations.</w:t>
-        <w:br/>
-        <w:t>S1 Table. User-training methodology of the Cybathlon BCI race competitors.</w:t>
-        <w:br/>
-        <w:t>S2 Table. Training session information.</w:t>
-        <w:br/>
-        <w:t>S1 Movie. Typical race training session of pilot P1.</w:t>
-      </w:r>
+        <w:rPr/>
+      </w:pPr>
+      <w:del w:id="235" w:author="Serafeim Perdikis" w:date="2018-03-24T12:02:00Z">
+        <w:r>
+          <w:rPr>
+            <w:sz w:val="22"/>
+            <w:szCs w:val="22"/>
+          </w:rPr>
+          <w:delText>S1 Fig. BCI feature discriminancy maps per training month.</w:delText>
+        </w:r>
+      </w:del>
+      <w:del w:id="236" w:author="Serafeim Perdikis" w:date="2018-03-24T12:02:00Z">
+        <w:r>
+          <w:rPr>
+            <w:sz w:val="20"/>
+            <w:szCs w:val="20"/>
+          </w:rPr>
+          <w:delText xml:space="preserve"> </w:delText>
+          <w:br/>
+        </w:r>
+      </w:del>
+      <w:del w:id="237" w:author="Serafeim Perdikis" w:date="2018-03-24T12:02:00Z">
+        <w:r>
+          <w:rPr>
+            <w:sz w:val="22"/>
+            <w:szCs w:val="22"/>
+          </w:rPr>
+          <w:delText>S2 Fig. BCI feature discriminancy per training modality.</w:delText>
+          <w:br/>
+          <w:delText>S3 Fig. Electrode configurations.</w:delText>
+          <w:br/>
+          <w:delText>S1 Table. User-training methodology of the Cybathlon BCI race competitors.</w:delText>
+          <w:br/>
+          <w:delText>S2 Table. Training session information.</w:delText>
+          <w:br/>
+          <w:delText>S1 Movie. Typical race training session of pilot P1.</w:delText>
+        </w:r>
+      </w:del>
+      <w:ins w:id="238" w:author="Serafeim Perdikis" w:date="2018-03-24T12:02:00Z">
+        <w:r>
+          <w:rPr>
+            <w:b/>
+            <w:color w:val="00000A"/>
+            <w:sz w:val="20"/>
+            <w:szCs w:val="20"/>
+          </w:rPr>
+          <w:t>S1 Fig.</w:t>
+        </w:r>
+      </w:ins>
+      <w:ins w:id="239" w:author="Serafeim Perdikis" w:date="2018-03-24T12:02:00Z">
+        <w:r>
+          <w:rPr>
+            <w:color w:val="00000A"/>
+            <w:sz w:val="20"/>
+            <w:szCs w:val="20"/>
+          </w:rPr>
+          <w:t xml:space="preserve"> </w:t>
+        </w:r>
+      </w:ins>
+      <w:ins w:id="240" w:author="Serafeim Perdikis" w:date="2018-03-24T12:02:00Z">
+        <w:r>
+          <w:rPr>
+            <w:b/>
+            <w:bCs/>
+            <w:color w:val="00000A"/>
+            <w:sz w:val="20"/>
+            <w:szCs w:val="20"/>
+          </w:rPr>
+          <w:t>BCI feature discriminancy maps per run (N) averaged for each training month.</w:t>
+        </w:r>
+      </w:ins>
+      <w:ins w:id="241" w:author="Serafeim Perdikis" w:date="2018-03-24T12:02:00Z">
+        <w:r>
+          <w:rPr>
+            <w:color w:val="00000A"/>
+            <w:sz w:val="20"/>
+            <w:szCs w:val="20"/>
+          </w:rPr>
+          <w:t xml:space="preserve"> Bright color indicates high discriminancy between Both Hands and Both Feet motor imagery tasks employed by both pilots (P1 top, P2 bottom). The discriminancy of each feature (channel-frequency pair) is quantified as the Fisher score of the EEG signal's power spectral density distributions for these two mental classes. Raw data have been cleaned with the artifact removal algorithm FORCe [73]. S1 Fig data is located </w:t>
+        </w:r>
+      </w:ins>
+      <w:ins w:id="242" w:author="Serafeim Perdikis" w:date="2018-03-24T12:02:00Z">
+        <w:r>
+          <w:rPr>
+            <w:color w:val="00000A"/>
+            <w:sz w:val="20"/>
+            <w:szCs w:val="20"/>
+            <w:u w:val="none"/>
+          </w:rPr>
+          <w:t xml:space="preserve">at </w:t>
+        </w:r>
+      </w:ins>
+      <w:ins w:id="243" w:author="Serafeim Perdikis" w:date="2018-03-24T12:02:00Z">
+        <w:bookmarkStart w:id="4" w:name="__DdeLink__1232_2059996427"/>
+        <w:r>
+          <w:rPr>
+            <w:rStyle w:val="InternetLink"/>
+            <w:color w:val="00000A"/>
+            <w:sz w:val="20"/>
+            <w:szCs w:val="20"/>
+            <w:u w:val="none"/>
+          </w:rPr>
+          <w:t>https://doi.org/10.5281/zenodo.</w:t>
+        </w:r>
+      </w:ins>
+      <w:ins w:id="244" w:author="Serafeim Perdikis" w:date="2018-03-24T12:02:00Z">
+        <w:bookmarkEnd w:id="4"/>
+        <w:r>
+          <w:rPr>
+            <w:rStyle w:val="InternetLink"/>
+            <w:color w:val="00000A"/>
+            <w:sz w:val="20"/>
+            <w:szCs w:val="20"/>
+            <w:u w:val="none"/>
+          </w:rPr>
+          <w:t>1205852</w:t>
+        </w:r>
+      </w:ins>
+      <w:ins w:id="245" w:author="Serafeim Perdikis" w:date="2018-03-24T12:02:00Z">
+        <w:r>
+          <w:rPr>
+            <w:color w:val="00000A"/>
+            <w:sz w:val="20"/>
+            <w:szCs w:val="20"/>
+            <w:u w:val="none"/>
+          </w:rPr>
+          <w:t xml:space="preserve"> .</w:t>
+        </w:r>
+      </w:ins>
+      <w:ins w:id="246" w:author="Serafeim Perdikis" w:date="2018-03-24T12:02:00Z">
+        <w:r>
+          <w:rPr>
+            <w:color w:val="00000A"/>
+            <w:sz w:val="20"/>
+            <w:szCs w:val="20"/>
+          </w:rPr>
+          <w:br/>
+        </w:r>
+      </w:ins>
+    </w:p>
+    <w:p>
+      <w:pPr>
+        <w:pStyle w:val="Normal"/>
+        <w:spacing w:lineRule="auto" w:line="480" w:before="60" w:after="0"/>
+        <w:rPr/>
+      </w:pPr>
+      <w:ins w:id="247" w:author="Serafeim Perdikis" w:date="2018-03-24T12:02:00Z">
+        <w:r>
+          <w:rPr>
+            <w:b/>
+            <w:bCs/>
+            <w:color w:val="00000A"/>
+            <w:sz w:val="20"/>
+            <w:szCs w:val="20"/>
+          </w:rPr>
+          <w:t xml:space="preserve">S2 Fig. BCI feature discriminancy per training modality. </w:t>
+        </w:r>
+      </w:ins>
+      <w:ins w:id="248" w:author="Serafeim Perdikis" w:date="2018-03-24T12:02:00Z">
+        <w:r>
+          <w:rPr>
+            <w:color w:val="00000A"/>
+            <w:sz w:val="20"/>
+            <w:szCs w:val="20"/>
+          </w:rPr>
+          <w:t xml:space="preserve">Topographic maps of discriminancy per training modality on the 16 EEG channel locations over the sensorimotor cortex monitored. Bright color indicates high discriminancy between Both Hands and Both Feet motor imagery tasks employed by both pilots (P1 top, P2 bottom). The discriminancy of each channel is quantified as the Fisher score of the EEG signal's power spectral density distributions for these two mental classes in the high β band (22-32 Hz), on this channel. Each map illustrates local Fisher scores (with inter-channel interpolation) averaged over all runs of the supertitled modality. S2 Fig data is located at </w:t>
+        </w:r>
+      </w:ins>
+      <w:ins w:id="249" w:author="Serafeim Perdikis" w:date="2018-03-24T12:02:00Z">
+        <w:r>
+          <w:rPr>
+            <w:rStyle w:val="InternetLink"/>
+            <w:color w:val="00000A"/>
+            <w:sz w:val="20"/>
+            <w:szCs w:val="20"/>
+            <w:u w:val="none"/>
+          </w:rPr>
+          <w:t>https://doi.org/10.5281/zenodo.1205860</w:t>
+        </w:r>
+      </w:ins>
+      <w:ins w:id="250" w:author="Serafeim Perdikis" w:date="2018-03-24T12:02:00Z">
+        <w:r>
+          <w:rPr>
+            <w:color w:val="00000A"/>
+            <w:sz w:val="20"/>
+            <w:szCs w:val="20"/>
+            <w:u w:val="none"/>
+          </w:rPr>
+          <w:t xml:space="preserve"> .</w:t>
+        </w:r>
+      </w:ins>
+    </w:p>
+    <w:p>
+      <w:pPr>
+        <w:pStyle w:val="Normal"/>
+        <w:spacing w:lineRule="auto" w:line="480" w:before="60" w:after="0"/>
+        <w:rPr/>
+      </w:pPr>
+      <w:ins w:id="251" w:author="Serafeim Perdikis" w:date="2018-03-24T12:02:00Z">
+        <w:r>
+          <w:rPr>
+            <w:color w:val="00000A"/>
+            <w:sz w:val="22"/>
+            <w:szCs w:val="22"/>
+          </w:rPr>
+          <w:br/>
+        </w:r>
+      </w:ins>
+      <w:ins w:id="252" w:author="Serafeim Perdikis" w:date="2018-03-24T12:02:00Z">
+        <w:r>
+          <w:rPr>
+            <w:b/>
+            <w:bCs/>
+            <w:color w:val="00000A"/>
+            <w:sz w:val="20"/>
+            <w:szCs w:val="20"/>
+          </w:rPr>
+          <w:t>S3 Fig. Electrode configurations.</w:t>
+        </w:r>
+      </w:ins>
+      <w:ins w:id="253" w:author="Serafeim Perdikis" w:date="2018-03-24T12:02:00Z">
+        <w:r>
+          <w:rPr>
+            <w:color w:val="00000A"/>
+            <w:sz w:val="20"/>
+            <w:szCs w:val="20"/>
+          </w:rPr>
+          <w:t xml:space="preserve"> </w:t>
+        </w:r>
+      </w:ins>
+      <w:ins w:id="254" w:author="Serafeim Perdikis" w:date="2018-03-24T12:02:00Z">
+        <w:r>
+          <w:rPr>
+            <w:b/>
+            <w:color w:val="00000A"/>
+            <w:sz w:val="20"/>
+            <w:szCs w:val="20"/>
+          </w:rPr>
+          <w:t>(A)</w:t>
+        </w:r>
+      </w:ins>
+      <w:ins w:id="255" w:author="Serafeim Perdikis" w:date="2018-03-24T12:02:00Z">
+        <w:r>
+          <w:rPr>
+            <w:color w:val="00000A"/>
+            <w:sz w:val="20"/>
+            <w:szCs w:val="20"/>
+          </w:rPr>
+          <w:t xml:space="preserve"> EEG channel configuration over 16 locations of the sensorimotor cortex according to the international 10-20 system.  </w:t>
+        </w:r>
+      </w:ins>
+      <w:ins w:id="256" w:author="Serafeim Perdikis" w:date="2018-03-24T12:02:00Z">
+        <w:r>
+          <w:rPr>
+            <w:b/>
+            <w:color w:val="00000A"/>
+            <w:sz w:val="20"/>
+            <w:szCs w:val="20"/>
+          </w:rPr>
+          <w:t>(B)</w:t>
+        </w:r>
+      </w:ins>
+      <w:ins w:id="257" w:author="Serafeim Perdikis" w:date="2018-03-24T12:02:00Z">
+        <w:r>
+          <w:rPr>
+            <w:color w:val="00000A"/>
+            <w:sz w:val="20"/>
+            <w:szCs w:val="20"/>
+          </w:rPr>
+          <w:t xml:space="preserve"> EOG electrode configuration on the pilot’s right and left canthi, nasion and forehead for the detection of ocular and facial muscle artifacts. </w:t>
+        </w:r>
+      </w:ins>
+    </w:p>
+    <w:p>
+      <w:pPr>
+        <w:pStyle w:val="Normal"/>
+        <w:spacing w:lineRule="auto" w:line="480" w:before="60" w:after="0"/>
+        <w:rPr/>
+      </w:pPr>
+      <w:ins w:id="258" w:author="Serafeim Perdikis" w:date="2018-03-24T12:02:00Z">
+        <w:r>
+          <w:rPr>
+            <w:color w:val="00000A"/>
+            <w:sz w:val="22"/>
+            <w:szCs w:val="22"/>
+          </w:rPr>
+          <w:br/>
+        </w:r>
+      </w:ins>
+      <w:ins w:id="259" w:author="Serafeim Perdikis" w:date="2018-03-24T12:02:00Z">
+        <w:r>
+          <w:rPr>
+            <w:b/>
+            <w:bCs/>
+            <w:color w:val="00000A"/>
+            <w:sz w:val="20"/>
+            <w:szCs w:val="20"/>
+          </w:rPr>
+          <w:t>S1 Table. User-training methodology details of the Cybathlon BCI race competitors.</w:t>
+        </w:r>
+      </w:ins>
+    </w:p>
+    <w:p>
+      <w:pPr>
+        <w:pStyle w:val="Normal"/>
+        <w:spacing w:lineRule="auto" w:line="480" w:before="60" w:after="0"/>
+        <w:rPr/>
+      </w:pPr>
+      <w:ins w:id="260" w:author="Serafeim Perdikis" w:date="2018-03-24T12:02:00Z">
+        <w:r>
+          <w:rPr>
+            <w:color w:val="00000A"/>
+            <w:sz w:val="22"/>
+            <w:szCs w:val="22"/>
+          </w:rPr>
+          <w:br/>
+        </w:r>
+      </w:ins>
+      <w:ins w:id="261" w:author="Serafeim Perdikis" w:date="2018-03-24T12:02:00Z">
+        <w:r>
+          <w:rPr>
+            <w:b/>
+            <w:color w:val="00000A"/>
+            <w:sz w:val="20"/>
+            <w:szCs w:val="20"/>
+          </w:rPr>
+          <w:t>S2 Table</w:t>
+        </w:r>
+      </w:ins>
+      <w:ins w:id="262" w:author="Serafeim Perdikis" w:date="2018-03-24T12:02:00Z">
+        <w:r>
+          <w:rPr>
+            <w:b/>
+            <w:bCs/>
+            <w:color w:val="00000A"/>
+            <w:sz w:val="20"/>
+            <w:szCs w:val="20"/>
+          </w:rPr>
+          <w:t>. Training session information.</w:t>
+        </w:r>
+      </w:ins>
+      <w:ins w:id="263" w:author="Serafeim Perdikis" w:date="2018-03-24T12:02:00Z">
+        <w:r>
+          <w:rPr>
+            <w:color w:val="00000A"/>
+            <w:sz w:val="20"/>
+            <w:szCs w:val="20"/>
+          </w:rPr>
+          <w:t xml:space="preserve"> The table presents the date of all executed training sessions for both pilots and the number and type of runs performed in each session and reported here. Asterisks indicate one or more runs have been lost due to technical failure or bad maintenance.</w:t>
+        </w:r>
+      </w:ins>
+    </w:p>
+    <w:p>
+      <w:pPr>
+        <w:pStyle w:val="Normal"/>
+        <w:spacing w:lineRule="auto" w:line="480" w:before="60" w:after="0"/>
+        <w:rPr/>
+      </w:pPr>
+      <w:ins w:id="264" w:author="Serafeim Perdikis" w:date="2018-03-24T12:02:00Z">
+        <w:r>
+          <w:rPr>
+            <w:color w:val="00000A"/>
+            <w:sz w:val="22"/>
+            <w:szCs w:val="22"/>
+          </w:rPr>
+          <w:br/>
+        </w:r>
+      </w:ins>
+      <w:ins w:id="265" w:author="Serafeim Perdikis" w:date="2018-03-24T12:02:00Z">
+        <w:r>
+          <w:rPr>
+            <w:b/>
+            <w:bCs/>
+            <w:color w:val="00000A"/>
+            <w:sz w:val="20"/>
+            <w:szCs w:val="20"/>
+          </w:rPr>
+          <w:t>S1 Movie. Typical race training session of pilot P1.</w:t>
+        </w:r>
+      </w:ins>
     </w:p>
     <w:p>
       <w:pPr>
@@ -15413,7 +15823,7 @@
       </w:r>
     </w:p>
     <w:sectPr>
-      <w:footerReference w:type="default" r:id="rId17"/>
+      <w:footerReference w:type="default" r:id="rId16"/>
       <w:type w:val="nextPage"/>
       <w:pgSz w:w="12240" w:h="15840"/>
       <w:pgMar w:left="1418" w:right="1418" w:header="0" w:top="1134" w:footer="720" w:bottom="1134" w:gutter="0"/>
@@ -15446,7 +15856,7 @@
       <w:fldChar w:fldCharType="separate"/>
     </w:r>
     <w:r>
-      <w:t>40</w:t>
+      <w:t>41</w:t>
     </w:r>
     <w:r>
       <w:fldChar w:fldCharType="end"/>

</xml_diff>